<commit_message>
C|riação do modelo fisico, finalização da documentação e DDL
</commit_message>
<xml_diff>
--- a/Documentação/Documentação.docx
+++ b/Documentação/Documentação.docx
@@ -16,6 +16,8 @@
         </w:tabs>
         <w:spacing w:after="33"/>
       </w:pPr>
+      <w:bookmarkStart w:id="0" w:name="_Hlk80654576"/>
+      <w:bookmarkEnd w:id="0"/>
       <w:r>
         <w:rPr>
           <w:sz w:val="28"/>
@@ -289,7 +291,7 @@
     <w:sdt>
       <w:sdtPr>
         <w:rPr>
-          <w:rFonts w:ascii="Calibri" w:eastAsia="Calibri" w:hAnsi="Calibri" w:cs="Calibri"/>
+          <w:rFonts w:ascii="Arial" w:eastAsia="Calibri" w:hAnsi="Arial" w:cs="Arial"/>
           <w:color w:val="000000"/>
           <w:sz w:val="22"/>
           <w:szCs w:val="22"/>
@@ -310,8 +312,10 @@
         <w:p>
           <w:pPr>
             <w:pStyle w:val="CabealhodoSumrio"/>
+            <w:spacing w:line="360" w:lineRule="auto"/>
+            <w:jc w:val="both"/>
             <w:rPr>
-              <w:rFonts w:ascii="Calibri" w:eastAsia="Calibri" w:hAnsi="Calibri" w:cs="Calibri"/>
+              <w:rFonts w:ascii="Arial" w:eastAsia="Calibri" w:hAnsi="Arial" w:cs="Arial"/>
               <w:color w:val="000000"/>
               <w:sz w:val="22"/>
               <w:szCs w:val="22"/>
@@ -321,23 +325,36 @@
         <w:p>
           <w:pPr>
             <w:pStyle w:val="CabealhodoSumrio"/>
+            <w:spacing w:line="360" w:lineRule="auto"/>
+            <w:jc w:val="both"/>
             <w:rPr>
               <w:rStyle w:val="Ttulo1Char"/>
+              <w:rFonts w:ascii="Arial" w:hAnsi="Arial" w:cs="Arial"/>
             </w:rPr>
           </w:pPr>
+          <w:bookmarkStart w:id="1" w:name="_Toc80655043"/>
           <w:r>
             <w:rPr>
               <w:rStyle w:val="Ttulo1Char"/>
+              <w:rFonts w:ascii="Arial" w:hAnsi="Arial" w:cs="Arial"/>
             </w:rPr>
             <w:t>Sumário</w:t>
           </w:r>
+          <w:bookmarkEnd w:id="1"/>
         </w:p>
-        <w:p/>
+        <w:p>
+          <w:pPr>
+            <w:spacing w:line="360" w:lineRule="auto"/>
+            <w:jc w:val="both"/>
+            <w:rPr>
+              <w:rFonts w:ascii="Arial" w:hAnsi="Arial" w:cs="Arial"/>
+            </w:rPr>
+          </w:pPr>
+        </w:p>
         <w:p>
           <w:pPr>
             <w:pStyle w:val="Sumrio1"/>
             <w:tabs>
-              <w:tab w:val="left" w:pos="709"/>
               <w:tab w:val="right" w:leader="dot" w:pos="8502"/>
             </w:tabs>
             <w:rPr>
@@ -347,48 +364,41 @@
             </w:rPr>
           </w:pPr>
           <w:r>
+            <w:rPr>
+              <w:rFonts w:ascii="Arial" w:hAnsi="Arial" w:cs="Arial"/>
+            </w:rPr>
             <w:fldChar w:fldCharType="begin"/>
           </w:r>
           <w:r>
+            <w:rPr>
+              <w:rFonts w:ascii="Arial" w:hAnsi="Arial" w:cs="Arial"/>
+            </w:rPr>
             <w:instrText xml:space="preserve"> TOC \o "1-3" \h \z \u </w:instrText>
           </w:r>
           <w:r>
+            <w:rPr>
+              <w:rFonts w:ascii="Arial" w:hAnsi="Arial" w:cs="Arial"/>
+            </w:rPr>
             <w:fldChar w:fldCharType="separate"/>
           </w:r>
-          <w:hyperlink w:anchor="_Toc80311768" w:history="1">
+          <w:hyperlink w:anchor="_Toc80655043" w:history="1">
             <w:r>
               <w:rPr>
                 <w:rStyle w:val="Hyperlink"/>
-                <w:noProof/>
-                <w:lang w:val="en-US"/>
-              </w:rPr>
-              <w:t>1.</w:t>
-            </w:r>
-            <w:r>
-              <w:rPr>
-                <w:rFonts w:asciiTheme="minorHAnsi" w:eastAsiaTheme="minorEastAsia" w:hAnsiTheme="minorHAnsi" w:cstheme="minorBidi"/>
-                <w:noProof/>
-                <w:color w:val="auto"/>
+                <w:rFonts w:ascii="Arial" w:hAnsi="Arial" w:cs="Arial"/>
+                <w:noProof/>
+              </w:rPr>
+              <w:t>Sumário</w:t>
+            </w:r>
+            <w:r>
+              <w:rPr>
+                <w:noProof/>
+                <w:webHidden/>
               </w:rPr>
               <w:tab/>
             </w:r>
             <w:r>
               <w:rPr>
-                <w:rStyle w:val="Hyperlink"/>
-                <w:noProof/>
-                <w:lang w:val="en-US"/>
-              </w:rPr>
-              <w:t>Resumo</w:t>
-            </w:r>
-            <w:r>
-              <w:rPr>
-                <w:noProof/>
-                <w:webHidden/>
-              </w:rPr>
-              <w:tab/>
-            </w:r>
-            <w:r>
-              <w:rPr>
                 <w:noProof/>
                 <w:webHidden/>
               </w:rPr>
@@ -399,7 +409,7 @@
                 <w:noProof/>
                 <w:webHidden/>
               </w:rPr>
-              <w:instrText xml:space="preserve"> PAGEREF _Toc80311768 \h </w:instrText>
+              <w:instrText xml:space="preserve"> PAGEREF _Toc80655043 \h </w:instrText>
             </w:r>
             <w:r>
               <w:rPr>
@@ -419,7 +429,7 @@
                 <w:noProof/>
                 <w:webHidden/>
               </w:rPr>
-              <w:t>3</w:t>
+              <w:t>2</w:t>
             </w:r>
             <w:r>
               <w:rPr>
@@ -443,13 +453,15 @@
               <w:color w:val="auto"/>
             </w:rPr>
           </w:pPr>
-          <w:hyperlink w:anchor="_Toc80311769" w:history="1">
+          <w:hyperlink w:anchor="_Toc80655044" w:history="1">
             <w:r>
               <w:rPr>
                 <w:rStyle w:val="Hyperlink"/>
-                <w:noProof/>
-              </w:rPr>
-              <w:t>2.</w:t>
+                <w:rFonts w:ascii="Arial" w:hAnsi="Arial" w:cs="Arial"/>
+                <w:noProof/>
+                <w:lang w:val="en-US"/>
+              </w:rPr>
+              <w:t>1.</w:t>
             </w:r>
             <w:r>
               <w:rPr>
@@ -462,9 +474,11 @@
             <w:r>
               <w:rPr>
                 <w:rStyle w:val="Hyperlink"/>
-                <w:noProof/>
-              </w:rPr>
-              <w:t>Descrição do projeto</w:t>
+                <w:rFonts w:ascii="Arial" w:hAnsi="Arial" w:cs="Arial"/>
+                <w:noProof/>
+                <w:lang w:val="en-US"/>
+              </w:rPr>
+              <w:t>Resumo</w:t>
             </w:r>
             <w:r>
               <w:rPr>
@@ -485,7 +499,7 @@
                 <w:noProof/>
                 <w:webHidden/>
               </w:rPr>
-              <w:instrText xml:space="preserve"> PAGEREF _Toc80311769 \h </w:instrText>
+              <w:instrText xml:space="preserve"> PAGEREF _Toc80655044 \h </w:instrText>
             </w:r>
             <w:r>
               <w:rPr>
@@ -529,13 +543,14 @@
               <w:color w:val="auto"/>
             </w:rPr>
           </w:pPr>
-          <w:hyperlink w:anchor="_Toc80311770" w:history="1">
+          <w:hyperlink w:anchor="_Toc80655045" w:history="1">
             <w:r>
               <w:rPr>
                 <w:rStyle w:val="Hyperlink"/>
-                <w:noProof/>
-              </w:rPr>
-              <w:t>3.</w:t>
+                <w:rFonts w:ascii="Arial" w:hAnsi="Arial" w:cs="Arial"/>
+                <w:noProof/>
+              </w:rPr>
+              <w:t>2.</w:t>
             </w:r>
             <w:r>
               <w:rPr>
@@ -548,9 +563,10 @@
             <w:r>
               <w:rPr>
                 <w:rStyle w:val="Hyperlink"/>
-                <w:noProof/>
-              </w:rPr>
-              <w:t>Banco de dados relacional</w:t>
+                <w:rFonts w:ascii="Arial" w:hAnsi="Arial" w:cs="Arial"/>
+                <w:noProof/>
+              </w:rPr>
+              <w:t>Descrição do projeto</w:t>
             </w:r>
             <w:r>
               <w:rPr>
@@ -571,7 +587,7 @@
                 <w:noProof/>
                 <w:webHidden/>
               </w:rPr>
-              <w:instrText xml:space="preserve"> PAGEREF _Toc80311770 \h </w:instrText>
+              <w:instrText xml:space="preserve"> PAGEREF _Toc80655045 \h </w:instrText>
             </w:r>
             <w:r>
               <w:rPr>
@@ -615,10 +631,99 @@
               <w:color w:val="auto"/>
             </w:rPr>
           </w:pPr>
-          <w:hyperlink w:anchor="_Toc80311771" w:history="1">
+          <w:hyperlink w:anchor="_Toc80655046" w:history="1">
             <w:r>
               <w:rPr>
                 <w:rStyle w:val="Hyperlink"/>
+                <w:rFonts w:ascii="Arial" w:hAnsi="Arial" w:cs="Arial"/>
+                <w:noProof/>
+              </w:rPr>
+              <w:t>3.</w:t>
+            </w:r>
+            <w:r>
+              <w:rPr>
+                <w:rFonts w:asciiTheme="minorHAnsi" w:eastAsiaTheme="minorEastAsia" w:hAnsiTheme="minorHAnsi" w:cstheme="minorBidi"/>
+                <w:noProof/>
+                <w:color w:val="auto"/>
+              </w:rPr>
+              <w:tab/>
+            </w:r>
+            <w:r>
+              <w:rPr>
+                <w:rStyle w:val="Hyperlink"/>
+                <w:rFonts w:ascii="Arial" w:hAnsi="Arial" w:cs="Arial"/>
+                <w:noProof/>
+              </w:rPr>
+              <w:t>Banco de dados relacional</w:t>
+            </w:r>
+            <w:r>
+              <w:rPr>
+                <w:noProof/>
+                <w:webHidden/>
+              </w:rPr>
+              <w:tab/>
+            </w:r>
+            <w:r>
+              <w:rPr>
+                <w:noProof/>
+                <w:webHidden/>
+              </w:rPr>
+              <w:fldChar w:fldCharType="begin"/>
+            </w:r>
+            <w:r>
+              <w:rPr>
+                <w:noProof/>
+                <w:webHidden/>
+              </w:rPr>
+              <w:instrText xml:space="preserve"> PAGEREF _Toc80655046 \h </w:instrText>
+            </w:r>
+            <w:r>
+              <w:rPr>
+                <w:noProof/>
+                <w:webHidden/>
+              </w:rPr>
+            </w:r>
+            <w:r>
+              <w:rPr>
+                <w:noProof/>
+                <w:webHidden/>
+              </w:rPr>
+              <w:fldChar w:fldCharType="separate"/>
+            </w:r>
+            <w:r>
+              <w:rPr>
+                <w:noProof/>
+                <w:webHidden/>
+              </w:rPr>
+              <w:t>3</w:t>
+            </w:r>
+            <w:r>
+              <w:rPr>
+                <w:noProof/>
+                <w:webHidden/>
+              </w:rPr>
+              <w:fldChar w:fldCharType="end"/>
+            </w:r>
+          </w:hyperlink>
+        </w:p>
+        <w:p>
+          <w:pPr>
+            <w:pStyle w:val="Sumrio1"/>
+            <w:tabs>
+              <w:tab w:val="left" w:pos="709"/>
+              <w:tab w:val="right" w:leader="dot" w:pos="8502"/>
+            </w:tabs>
+            <w:rPr>
+              <w:rFonts w:asciiTheme="minorHAnsi" w:eastAsiaTheme="minorEastAsia" w:hAnsiTheme="minorHAnsi" w:cstheme="minorBidi"/>
+              <w:noProof/>
+              <w:color w:val="auto"/>
+            </w:rPr>
+          </w:pPr>
+          <w:hyperlink w:anchor="_Toc80655047" w:history="1">
+            <w:r>
+              <w:rPr>
+                <w:rStyle w:val="Hyperlink"/>
+                <w:rFonts w:ascii="Arial" w:hAnsi="Arial" w:cs="Arial"/>
                 <w:noProof/>
               </w:rPr>
               <w:t>4.</w:t>
@@ -634,6 +739,7 @@
             <w:r>
               <w:rPr>
                 <w:rStyle w:val="Hyperlink"/>
+                <w:rFonts w:ascii="Arial" w:hAnsi="Arial" w:cs="Arial"/>
                 <w:noProof/>
               </w:rPr>
               <w:t>Modelagem de dados</w:t>
@@ -657,7 +763,7 @@
                 <w:noProof/>
                 <w:webHidden/>
               </w:rPr>
-              <w:instrText xml:space="preserve"> PAGEREF _Toc80311771 \h </w:instrText>
+              <w:instrText xml:space="preserve"> PAGEREF _Toc80655047 \h </w:instrText>
             </w:r>
             <w:r>
               <w:rPr>
@@ -697,10 +803,11 @@
               <w:color w:val="auto"/>
             </w:rPr>
           </w:pPr>
-          <w:hyperlink w:anchor="_Toc80311772" w:history="1">
+          <w:hyperlink w:anchor="_Toc80655048" w:history="1">
             <w:r>
               <w:rPr>
                 <w:rStyle w:val="Hyperlink"/>
+                <w:rFonts w:ascii="Arial" w:hAnsi="Arial" w:cs="Arial"/>
                 <w:noProof/>
               </w:rPr>
               <w:t>Modelo Conceitual</w:t>
@@ -724,7 +831,7 @@
                 <w:noProof/>
                 <w:webHidden/>
               </w:rPr>
-              <w:instrText xml:space="preserve"> PAGEREF _Toc80311772 \h </w:instrText>
+              <w:instrText xml:space="preserve"> PAGEREF _Toc80655048 \h </w:instrText>
             </w:r>
             <w:r>
               <w:rPr>
@@ -764,10 +871,11 @@
               <w:color w:val="auto"/>
             </w:rPr>
           </w:pPr>
-          <w:hyperlink w:anchor="_Toc80311773" w:history="1">
+          <w:hyperlink w:anchor="_Toc80655049" w:history="1">
             <w:r>
               <w:rPr>
                 <w:rStyle w:val="Hyperlink"/>
+                <w:rFonts w:ascii="Arial" w:hAnsi="Arial" w:cs="Arial"/>
                 <w:noProof/>
               </w:rPr>
               <w:t>Modelo Lógico</w:t>
@@ -791,7 +899,7 @@
                 <w:noProof/>
                 <w:webHidden/>
               </w:rPr>
-              <w:instrText xml:space="preserve"> PAGEREF _Toc80311773 \h </w:instrText>
+              <w:instrText xml:space="preserve"> PAGEREF _Toc80655049 \h </w:instrText>
             </w:r>
             <w:r>
               <w:rPr>
@@ -811,7 +919,7 @@
                 <w:noProof/>
                 <w:webHidden/>
               </w:rPr>
-              <w:t>3</w:t>
+              <w:t>4</w:t>
             </w:r>
             <w:r>
               <w:rPr>
@@ -831,10 +939,11 @@
               <w:color w:val="auto"/>
             </w:rPr>
           </w:pPr>
-          <w:hyperlink w:anchor="_Toc80311774" w:history="1">
+          <w:hyperlink w:anchor="_Toc80655050" w:history="1">
             <w:r>
               <w:rPr>
                 <w:rStyle w:val="Hyperlink"/>
+                <w:rFonts w:ascii="Arial" w:hAnsi="Arial" w:cs="Arial"/>
                 <w:noProof/>
               </w:rPr>
               <w:t>Modelo Físico</w:t>
@@ -858,7 +967,7 @@
                 <w:noProof/>
                 <w:webHidden/>
               </w:rPr>
-              <w:instrText xml:space="preserve"> PAGEREF _Toc80311774 \h </w:instrText>
+              <w:instrText xml:space="preserve"> PAGEREF _Toc80655050 \h </w:instrText>
             </w:r>
             <w:r>
               <w:rPr>
@@ -878,7 +987,7 @@
                 <w:noProof/>
                 <w:webHidden/>
               </w:rPr>
-              <w:t>3</w:t>
+              <w:t>5</w:t>
             </w:r>
             <w:r>
               <w:rPr>
@@ -898,10 +1007,11 @@
               <w:color w:val="auto"/>
             </w:rPr>
           </w:pPr>
-          <w:hyperlink w:anchor="_Toc80311775" w:history="1">
+          <w:hyperlink w:anchor="_Toc80655051" w:history="1">
             <w:r>
               <w:rPr>
                 <w:rStyle w:val="Hyperlink"/>
+                <w:rFonts w:ascii="Arial" w:hAnsi="Arial" w:cs="Arial"/>
                 <w:noProof/>
               </w:rPr>
               <w:t>Cronograma</w:t>
@@ -925,7 +1035,7 @@
                 <w:noProof/>
                 <w:webHidden/>
               </w:rPr>
-              <w:instrText xml:space="preserve"> PAGEREF _Toc80311775 \h </w:instrText>
+              <w:instrText xml:space="preserve"> PAGEREF _Toc80655051 \h </w:instrText>
             </w:r>
             <w:r>
               <w:rPr>
@@ -945,7 +1055,7 @@
                 <w:noProof/>
                 <w:webHidden/>
               </w:rPr>
-              <w:t>3</w:t>
+              <w:t>5</w:t>
             </w:r>
             <w:r>
               <w:rPr>
@@ -967,10 +1077,11 @@
               <w:noProof/>
             </w:rPr>
           </w:pPr>
-          <w:hyperlink w:anchor="_Toc80311776" w:history="1">
+          <w:hyperlink w:anchor="_Toc80655052" w:history="1">
             <w:r>
               <w:rPr>
                 <w:rStyle w:val="Hyperlink"/>
+                <w:rFonts w:ascii="Arial" w:hAnsi="Arial" w:cs="Arial"/>
                 <w:noProof/>
               </w:rPr>
               <w:t>Trello</w:t>
@@ -994,7 +1105,7 @@
                 <w:noProof/>
                 <w:webHidden/>
               </w:rPr>
-              <w:instrText xml:space="preserve"> PAGEREF _Toc80311776 \h </w:instrText>
+              <w:instrText xml:space="preserve"> PAGEREF _Toc80655052 \h </w:instrText>
             </w:r>
             <w:r>
               <w:rPr>
@@ -1014,7 +1125,7 @@
                 <w:noProof/>
                 <w:webHidden/>
               </w:rPr>
-              <w:t>3</w:t>
+              <w:t>6</w:t>
             </w:r>
             <w:r>
               <w:rPr>
@@ -1026,7 +1137,17 @@
           </w:hyperlink>
         </w:p>
         <w:p>
+          <w:pPr>
+            <w:spacing w:line="360" w:lineRule="auto"/>
+            <w:jc w:val="both"/>
+            <w:rPr>
+              <w:rFonts w:ascii="Arial" w:hAnsi="Arial" w:cs="Arial"/>
+            </w:rPr>
+          </w:pPr>
           <w:r>
+            <w:rPr>
+              <w:rFonts w:ascii="Arial" w:hAnsi="Arial" w:cs="Arial"/>
+            </w:rPr>
             <w:fldChar w:fldCharType="end"/>
           </w:r>
         </w:p>
@@ -1034,194 +1155,178 @@
     </w:sdt>
     <w:p>
       <w:pPr>
-        <w:spacing w:after="155"/>
+        <w:spacing w:after="155" w:line="360" w:lineRule="auto"/>
         <w:jc w:val="both"/>
         <w:rPr>
-          <w:sz w:val="24"/>
-        </w:rPr>
-      </w:pPr>
-    </w:p>
-    <w:p>
-      <w:pPr>
-        <w:spacing w:after="155"/>
+          <w:rFonts w:ascii="Arial" w:hAnsi="Arial" w:cs="Arial"/>
+          <w:sz w:val="24"/>
+        </w:rPr>
+      </w:pPr>
+    </w:p>
+    <w:p>
+      <w:pPr>
+        <w:spacing w:after="155" w:line="360" w:lineRule="auto"/>
         <w:jc w:val="both"/>
         <w:rPr>
-          <w:sz w:val="24"/>
-        </w:rPr>
-      </w:pPr>
-    </w:p>
-    <w:p>
-      <w:pPr>
-        <w:spacing w:after="155"/>
+          <w:rFonts w:ascii="Arial" w:hAnsi="Arial" w:cs="Arial"/>
+          <w:sz w:val="24"/>
+        </w:rPr>
+      </w:pPr>
+    </w:p>
+    <w:p>
+      <w:pPr>
+        <w:spacing w:after="155" w:line="360" w:lineRule="auto"/>
         <w:jc w:val="both"/>
         <w:rPr>
-          <w:sz w:val="24"/>
-        </w:rPr>
-      </w:pPr>
-    </w:p>
-    <w:p>
-      <w:pPr>
-        <w:spacing w:after="155"/>
+          <w:rFonts w:ascii="Arial" w:hAnsi="Arial" w:cs="Arial"/>
+          <w:sz w:val="24"/>
+        </w:rPr>
+      </w:pPr>
+    </w:p>
+    <w:p>
+      <w:pPr>
+        <w:spacing w:after="155" w:line="360" w:lineRule="auto"/>
         <w:jc w:val="both"/>
         <w:rPr>
-          <w:sz w:val="24"/>
-        </w:rPr>
-      </w:pPr>
-    </w:p>
-    <w:p>
-      <w:pPr>
-        <w:spacing w:after="155"/>
+          <w:rFonts w:ascii="Arial" w:hAnsi="Arial" w:cs="Arial"/>
+          <w:sz w:val="24"/>
+        </w:rPr>
+      </w:pPr>
+    </w:p>
+    <w:p>
+      <w:pPr>
+        <w:spacing w:after="155" w:line="360" w:lineRule="auto"/>
         <w:jc w:val="both"/>
         <w:rPr>
-          <w:sz w:val="24"/>
-        </w:rPr>
-      </w:pPr>
-    </w:p>
-    <w:p>
-      <w:pPr>
-        <w:spacing w:after="155"/>
+          <w:rFonts w:ascii="Arial" w:hAnsi="Arial" w:cs="Arial"/>
+          <w:sz w:val="24"/>
+        </w:rPr>
+      </w:pPr>
+    </w:p>
+    <w:p>
+      <w:pPr>
+        <w:spacing w:after="155" w:line="360" w:lineRule="auto"/>
         <w:jc w:val="both"/>
         <w:rPr>
-          <w:sz w:val="24"/>
-        </w:rPr>
-      </w:pPr>
-    </w:p>
-    <w:p>
-      <w:pPr>
-        <w:spacing w:after="155"/>
+          <w:rFonts w:ascii="Arial" w:hAnsi="Arial" w:cs="Arial"/>
+          <w:sz w:val="24"/>
+        </w:rPr>
+      </w:pPr>
+    </w:p>
+    <w:p>
+      <w:pPr>
+        <w:spacing w:after="155" w:line="360" w:lineRule="auto"/>
         <w:jc w:val="both"/>
         <w:rPr>
-          <w:sz w:val="24"/>
-        </w:rPr>
-      </w:pPr>
-    </w:p>
-    <w:p>
-      <w:pPr>
-        <w:spacing w:after="155"/>
+          <w:rFonts w:ascii="Arial" w:hAnsi="Arial" w:cs="Arial"/>
+          <w:sz w:val="24"/>
+        </w:rPr>
+      </w:pPr>
+    </w:p>
+    <w:p>
+      <w:pPr>
+        <w:spacing w:after="155" w:line="360" w:lineRule="auto"/>
         <w:jc w:val="both"/>
         <w:rPr>
-          <w:sz w:val="24"/>
-        </w:rPr>
-      </w:pPr>
-    </w:p>
-    <w:p>
-      <w:pPr>
-        <w:spacing w:after="155"/>
+          <w:rFonts w:ascii="Arial" w:hAnsi="Arial" w:cs="Arial"/>
+          <w:sz w:val="24"/>
+        </w:rPr>
+      </w:pPr>
+    </w:p>
+    <w:p>
+      <w:pPr>
+        <w:spacing w:after="155" w:line="360" w:lineRule="auto"/>
         <w:jc w:val="both"/>
         <w:rPr>
-          <w:sz w:val="24"/>
-        </w:rPr>
-      </w:pPr>
-    </w:p>
-    <w:p>
-      <w:pPr>
-        <w:spacing w:after="155"/>
+          <w:rFonts w:ascii="Arial" w:hAnsi="Arial" w:cs="Arial"/>
+          <w:sz w:val="24"/>
+        </w:rPr>
+      </w:pPr>
+    </w:p>
+    <w:p>
+      <w:pPr>
+        <w:spacing w:after="155" w:line="360" w:lineRule="auto"/>
         <w:jc w:val="both"/>
         <w:rPr>
-          <w:sz w:val="24"/>
-        </w:rPr>
-      </w:pPr>
-    </w:p>
-    <w:p>
-      <w:pPr>
-        <w:spacing w:after="155"/>
+          <w:rFonts w:ascii="Arial" w:hAnsi="Arial" w:cs="Arial"/>
+          <w:sz w:val="24"/>
+        </w:rPr>
+      </w:pPr>
+    </w:p>
+    <w:p>
+      <w:pPr>
+        <w:spacing w:after="155" w:line="360" w:lineRule="auto"/>
         <w:jc w:val="both"/>
         <w:rPr>
-          <w:sz w:val="24"/>
-        </w:rPr>
-      </w:pPr>
-    </w:p>
-    <w:p>
-      <w:pPr>
-        <w:spacing w:after="155"/>
+          <w:rFonts w:ascii="Arial" w:hAnsi="Arial" w:cs="Arial"/>
+          <w:sz w:val="24"/>
+        </w:rPr>
+      </w:pPr>
+    </w:p>
+    <w:p>
+      <w:pPr>
+        <w:spacing w:after="155" w:line="360" w:lineRule="auto"/>
         <w:jc w:val="both"/>
         <w:rPr>
-          <w:sz w:val="24"/>
-        </w:rPr>
-      </w:pPr>
-    </w:p>
-    <w:p>
-      <w:pPr>
-        <w:spacing w:after="155"/>
+          <w:rFonts w:ascii="Arial" w:hAnsi="Arial" w:cs="Arial"/>
+          <w:sz w:val="24"/>
+        </w:rPr>
+      </w:pPr>
+    </w:p>
+    <w:p>
+      <w:pPr>
+        <w:spacing w:after="155" w:line="360" w:lineRule="auto"/>
         <w:jc w:val="both"/>
         <w:rPr>
-          <w:sz w:val="24"/>
-        </w:rPr>
-      </w:pPr>
-    </w:p>
-    <w:p>
-      <w:pPr>
-        <w:spacing w:after="155"/>
+          <w:rFonts w:ascii="Arial" w:hAnsi="Arial" w:cs="Arial"/>
+          <w:sz w:val="24"/>
+        </w:rPr>
+      </w:pPr>
+    </w:p>
+    <w:p>
+      <w:pPr>
+        <w:spacing w:after="155" w:line="360" w:lineRule="auto"/>
         <w:jc w:val="both"/>
         <w:rPr>
-          <w:sz w:val="24"/>
-        </w:rPr>
-      </w:pPr>
-    </w:p>
-    <w:p>
-      <w:pPr>
-        <w:spacing w:after="155"/>
+          <w:rFonts w:ascii="Arial" w:hAnsi="Arial" w:cs="Arial"/>
+          <w:sz w:val="24"/>
+        </w:rPr>
+      </w:pPr>
+    </w:p>
+    <w:p>
+      <w:pPr>
+        <w:pStyle w:val="Ttulo1"/>
+        <w:spacing w:line="360" w:lineRule="auto"/>
         <w:jc w:val="both"/>
         <w:rPr>
-          <w:sz w:val="24"/>
-        </w:rPr>
-      </w:pPr>
-    </w:p>
-    <w:p>
-      <w:pPr>
-        <w:spacing w:after="155"/>
-        <w:jc w:val="both"/>
-        <w:rPr>
-          <w:sz w:val="24"/>
-        </w:rPr>
-      </w:pPr>
-    </w:p>
-    <w:p>
-      <w:pPr>
-        <w:spacing w:after="155"/>
-        <w:jc w:val="both"/>
-        <w:rPr>
-          <w:sz w:val="24"/>
-        </w:rPr>
-      </w:pPr>
-    </w:p>
-    <w:p>
-      <w:pPr>
-        <w:spacing w:after="155"/>
-        <w:jc w:val="both"/>
-        <w:rPr>
-          <w:sz w:val="24"/>
-        </w:rPr>
-      </w:pPr>
-    </w:p>
-    <w:p>
-      <w:pPr>
-        <w:pStyle w:val="Ttulo1"/>
-        <w:rPr>
+          <w:rFonts w:ascii="Arial" w:hAnsi="Arial" w:cs="Arial"/>
           <w:lang w:val="en-US"/>
         </w:rPr>
       </w:pPr>
-      <w:bookmarkStart w:id="0" w:name="_Toc80311768"/>
+      <w:bookmarkStart w:id="2" w:name="_Toc80655044"/>
       <w:r>
         <w:rPr>
+          <w:rFonts w:ascii="Arial" w:hAnsi="Arial" w:cs="Arial"/>
           <w:lang w:val="en-US"/>
         </w:rPr>
         <w:lastRenderedPageBreak/>
         <w:t>Resumo</w:t>
       </w:r>
-      <w:bookmarkEnd w:id="0"/>
-    </w:p>
-    <w:p>
-      <w:pPr>
-        <w:spacing w:line="276" w:lineRule="auto"/>
+      <w:bookmarkEnd w:id="2"/>
+    </w:p>
+    <w:p>
+      <w:pPr>
+        <w:spacing w:line="360" w:lineRule="auto"/>
         <w:ind w:left="-5" w:hanging="10"/>
         <w:jc w:val="both"/>
         <w:rPr>
+          <w:rFonts w:ascii="Arial" w:hAnsi="Arial" w:cs="Arial"/>
           <w:sz w:val="24"/>
         </w:rPr>
       </w:pPr>
       <w:r>
         <w:rPr>
+          <w:rFonts w:ascii="Arial" w:hAnsi="Arial" w:cs="Arial"/>
           <w:sz w:val="24"/>
         </w:rPr>
         <w:t>Esse documento contém as informações referente a toda construção do projeto SP Medical Group, além de conceitos chave trazidos ao longo do semestre referentes a banco de dados relacionais, modelagens etc.</w:t>
@@ -1230,48 +1335,62 @@
     <w:p>
       <w:pPr>
         <w:pStyle w:val="Ttulo1"/>
-      </w:pPr>
-      <w:bookmarkStart w:id="1" w:name="_Toc80311769"/>
+        <w:spacing w:line="360" w:lineRule="auto"/>
+        <w:jc w:val="both"/>
+        <w:rPr>
+          <w:rFonts w:ascii="Arial" w:hAnsi="Arial" w:cs="Arial"/>
+        </w:rPr>
+      </w:pPr>
+      <w:bookmarkStart w:id="3" w:name="_Toc80655045"/>
       <w:r>
+        <w:rPr>
+          <w:rFonts w:ascii="Arial" w:hAnsi="Arial" w:cs="Arial"/>
+        </w:rPr>
         <w:t>Descrição do projeto</w:t>
       </w:r>
-      <w:bookmarkEnd w:id="1"/>
-    </w:p>
-    <w:p>
-      <w:pPr>
-        <w:spacing w:line="276" w:lineRule="auto"/>
+      <w:bookmarkEnd w:id="3"/>
+    </w:p>
+    <w:p>
+      <w:pPr>
+        <w:spacing w:line="360" w:lineRule="auto"/>
         <w:ind w:left="-5" w:hanging="10"/>
         <w:jc w:val="both"/>
         <w:rPr>
+          <w:rFonts w:ascii="Arial" w:hAnsi="Arial" w:cs="Arial"/>
           <w:sz w:val="24"/>
         </w:rPr>
       </w:pPr>
       <w:r>
         <w:rPr>
+          <w:rFonts w:ascii="Arial" w:hAnsi="Arial" w:cs="Arial"/>
           <w:sz w:val="24"/>
         </w:rPr>
         <w:t xml:space="preserve">O projeto é para uma </w:t>
       </w:r>
       <w:r>
         <w:rPr>
+          <w:rFonts w:ascii="Arial" w:hAnsi="Arial" w:cs="Arial"/>
           <w:sz w:val="24"/>
         </w:rPr>
         <w:t>clínica</w:t>
       </w:r>
       <w:r>
         <w:rPr>
+          <w:rFonts w:ascii="Arial" w:hAnsi="Arial" w:cs="Arial"/>
           <w:sz w:val="24"/>
         </w:rPr>
         <w:t xml:space="preserve"> médica a SP Medical Group, criada em 2020 que busca uma melhora na gestão, que antes era realizada com planilhas digitais, e agora deve ser realizada com a incrementação de uma aplicação web e mobile, eles necessitam de um sistema que seja possível ter fácil acesso aos dados, melhorando assim a gestão do </w:t>
       </w:r>
       <w:r>
         <w:rPr>
+          <w:rFonts w:ascii="Arial" w:hAnsi="Arial" w:cs="Arial"/>
           <w:sz w:val="24"/>
         </w:rPr>
         <w:t>negócio</w:t>
       </w:r>
       <w:r>
         <w:rPr>
+          <w:rFonts w:ascii="Arial" w:hAnsi="Arial" w:cs="Arial"/>
           <w:sz w:val="24"/>
         </w:rPr>
         <w:t>.</w:t>
@@ -1280,164 +1399,593 @@
     <w:p>
       <w:pPr>
         <w:pStyle w:val="Ttulo1"/>
-      </w:pPr>
-      <w:bookmarkStart w:id="2" w:name="_Toc80311770"/>
+        <w:spacing w:line="360" w:lineRule="auto"/>
+        <w:jc w:val="both"/>
+        <w:rPr>
+          <w:rFonts w:ascii="Arial" w:hAnsi="Arial" w:cs="Arial"/>
+        </w:rPr>
+      </w:pPr>
+      <w:bookmarkStart w:id="4" w:name="_Toc80655046"/>
       <w:r>
+        <w:rPr>
+          <w:rFonts w:ascii="Arial" w:hAnsi="Arial" w:cs="Arial"/>
+        </w:rPr>
         <w:t>Banco de dados relacional</w:t>
       </w:r>
-      <w:bookmarkEnd w:id="2"/>
-    </w:p>
-    <w:p>
-      <w:pPr>
-        <w:spacing w:line="276" w:lineRule="auto"/>
+      <w:bookmarkEnd w:id="4"/>
+    </w:p>
+    <w:p>
+      <w:pPr>
+        <w:spacing w:line="360" w:lineRule="auto"/>
+        <w:jc w:val="both"/>
+        <w:rPr>
+          <w:rFonts w:ascii="Arial" w:hAnsi="Arial" w:cs="Arial"/>
+        </w:rPr>
+      </w:pPr>
+      <w:r>
+        <w:rPr>
+          <w:rFonts w:ascii="Arial" w:hAnsi="Arial" w:cs="Arial"/>
+        </w:rPr>
+        <w:t>São basicamente uma coleção de tabelas cada uma armazenando seus dados de maneira organizada com linhas e colunas</w:t>
+      </w:r>
+      <w:r>
+        <w:rPr>
+          <w:rFonts w:ascii="Arial" w:hAnsi="Arial" w:cs="Arial"/>
+        </w:rPr>
+        <w:t>, tendo uma importância fundamental no sistema para possíveis consultas utilizadas em campos como login etc.</w:t>
+      </w:r>
+    </w:p>
+    <w:p>
+      <w:pPr>
+        <w:spacing w:line="360" w:lineRule="auto"/>
+        <w:jc w:val="both"/>
+        <w:rPr>
+          <w:rFonts w:ascii="Arial" w:hAnsi="Arial" w:cs="Arial"/>
+        </w:rPr>
+      </w:pPr>
+      <w:r>
+        <w:rPr>
+          <w:rFonts w:ascii="Arial" w:hAnsi="Arial" w:cs="Arial"/>
+        </w:rPr>
+        <w:t>Os Bancos Relacionais s</w:t>
+      </w:r>
+      <w:r>
+        <w:rPr>
+          <w:rFonts w:ascii="Arial" w:hAnsi="Arial" w:cs="Arial"/>
+        </w:rPr>
+        <w:t xml:space="preserve">ão os bancos de dados onde temos relações entre as tabelas, não necessariamente entre </w:t>
+      </w:r>
+      <w:r>
+        <w:rPr>
+          <w:rFonts w:ascii="Arial" w:hAnsi="Arial" w:cs="Arial"/>
+        </w:rPr>
+        <w:t>todas,</w:t>
+      </w:r>
+      <w:r>
+        <w:rPr>
+          <w:rFonts w:ascii="Arial" w:hAnsi="Arial" w:cs="Arial"/>
+        </w:rPr>
+        <w:t xml:space="preserve"> mas algumas.</w:t>
+      </w:r>
+    </w:p>
+    <w:p>
+      <w:pPr>
+        <w:pStyle w:val="Ttulo1"/>
+        <w:spacing w:line="360" w:lineRule="auto"/>
+        <w:jc w:val="both"/>
+        <w:rPr>
+          <w:rFonts w:ascii="Arial" w:hAnsi="Arial" w:cs="Arial"/>
+        </w:rPr>
+      </w:pPr>
+      <w:bookmarkStart w:id="5" w:name="_Toc80655047"/>
+      <w:r>
+        <w:rPr>
+          <w:rFonts w:ascii="Arial" w:hAnsi="Arial" w:cs="Arial"/>
+        </w:rPr>
+        <w:t>Modelagem de dados</w:t>
+      </w:r>
+      <w:bookmarkEnd w:id="5"/>
+    </w:p>
+    <w:p>
+      <w:pPr>
+        <w:spacing w:line="360" w:lineRule="auto"/>
+        <w:jc w:val="both"/>
+        <w:rPr>
+          <w:rFonts w:ascii="Arial" w:hAnsi="Arial" w:cs="Arial"/>
+        </w:rPr>
+      </w:pPr>
+      <w:r>
+        <w:rPr>
+          <w:rFonts w:ascii="Arial" w:hAnsi="Arial" w:cs="Arial"/>
+        </w:rPr>
+        <w:t xml:space="preserve">É definir como os dados se relacionaram, como vai funcionar o seu </w:t>
+      </w:r>
+      <w:r>
+        <w:rPr>
+          <w:rFonts w:ascii="Arial" w:hAnsi="Arial" w:cs="Arial"/>
+        </w:rPr>
+        <w:t>banco, suas regras de negócio etc.</w:t>
+      </w:r>
+    </w:p>
+    <w:p>
+      <w:pPr>
+        <w:spacing w:line="360" w:lineRule="auto"/>
+        <w:jc w:val="both"/>
+        <w:rPr>
+          <w:rFonts w:ascii="Arial" w:hAnsi="Arial" w:cs="Arial"/>
+        </w:rPr>
+      </w:pPr>
+      <w:r>
+        <w:rPr>
+          <w:rFonts w:ascii="Arial" w:hAnsi="Arial" w:cs="Arial"/>
+        </w:rPr>
+        <w:t>Para isso são utilizados diversos diagramas sendo eles os modelos conceituais e logico por exemplo.</w:t>
+      </w:r>
+    </w:p>
+    <w:p>
+      <w:pPr>
+        <w:pStyle w:val="Ttulo2"/>
+        <w:spacing w:line="360" w:lineRule="auto"/>
+        <w:jc w:val="both"/>
+        <w:rPr>
+          <w:rFonts w:ascii="Arial" w:hAnsi="Arial" w:cs="Arial"/>
+        </w:rPr>
+      </w:pPr>
+      <w:bookmarkStart w:id="6" w:name="_Toc80655048"/>
+      <w:r>
+        <w:rPr>
+          <w:rFonts w:ascii="Arial" w:hAnsi="Arial" w:cs="Arial"/>
+        </w:rPr>
+        <w:t>Modelo Conceitual</w:t>
+      </w:r>
+      <w:bookmarkEnd w:id="6"/>
+    </w:p>
+    <w:p>
+      <w:pPr>
+        <w:spacing w:line="360" w:lineRule="auto"/>
         <w:ind w:left="-5" w:hanging="10"/>
         <w:jc w:val="both"/>
         <w:rPr>
-          <w:sz w:val="24"/>
+          <w:rFonts w:ascii="Arial" w:eastAsia="Arial" w:hAnsi="Arial" w:cs="Arial"/>
+          <w:sz w:val="24"/>
+          <w:szCs w:val="24"/>
         </w:rPr>
       </w:pPr>
       <w:r>
         <w:rPr>
-          <w:sz w:val="24"/>
-        </w:rPr>
-        <w:t xml:space="preserve">Coloque aqui brevemente o que é </w:t>
+          <w:rFonts w:ascii="Arial" w:eastAsia="Arial" w:hAnsi="Arial" w:cs="Arial"/>
+          <w:sz w:val="24"/>
+          <w:szCs w:val="24"/>
+        </w:rPr>
+        <w:t>O Modelo Conceitual é o diagrama inicial que nos mostra as relações entre as entidades, sem ter características e informações das colunas.</w:t>
+      </w:r>
+    </w:p>
+    <w:p>
+      <w:pPr>
+        <w:spacing w:line="360" w:lineRule="auto"/>
+        <w:ind w:left="-5" w:hanging="10"/>
+        <w:jc w:val="both"/>
+        <w:rPr>
+          <w:rFonts w:ascii="Arial" w:eastAsia="Arial" w:hAnsi="Arial" w:cs="Arial"/>
+        </w:rPr>
+      </w:pPr>
+      <w:r>
+        <w:rPr>
+          <w:rFonts w:ascii="Arial" w:eastAsia="Arial" w:hAnsi="Arial" w:cs="Arial"/>
+          <w:noProof/>
+          <w:sz w:val="24"/>
+          <w:szCs w:val="24"/>
+        </w:rPr>
+        <w:lastRenderedPageBreak/>
+        <w:drawing>
+          <wp:inline distT="0" distB="0" distL="0" distR="0" wp14:anchorId="3208A585" wp14:editId="0964D96E">
+            <wp:extent cx="5400675" cy="1819275"/>
+            <wp:effectExtent l="0" t="0" r="9525" b="9525"/>
+            <wp:docPr id="3" name="Imagem 3" descr="Diagrama&#10;&#10;Descrição gerada automaticamente"/>
+            <wp:cNvGraphicFramePr>
+              <a:graphicFrameLocks xmlns:a="http://schemas.openxmlformats.org/drawingml/2006/main" noChangeAspect="1"/>
+            </wp:cNvGraphicFramePr>
+            <a:graphic xmlns:a="http://schemas.openxmlformats.org/drawingml/2006/main">
+              <a:graphicData uri="http://schemas.openxmlformats.org/drawingml/2006/picture">
+                <pic:pic xmlns:pic="http://schemas.openxmlformats.org/drawingml/2006/picture">
+                  <pic:nvPicPr>
+                    <pic:cNvPr id="3" name="Imagem 3" descr="Diagrama&#10;&#10;Descrição gerada automaticamente"/>
+                    <pic:cNvPicPr>
+                      <a:picLocks noChangeAspect="1" noChangeArrowheads="1"/>
+                    </pic:cNvPicPr>
+                  </pic:nvPicPr>
+                  <pic:blipFill>
+                    <a:blip r:embed="rId8">
+                      <a:extLst>
+                        <a:ext uri="{28A0092B-C50C-407E-A947-70E740481C1C}">
+                          <a14:useLocalDpi xmlns:a14="http://schemas.microsoft.com/office/drawing/2010/main" val="0"/>
+                        </a:ext>
+                      </a:extLst>
+                    </a:blip>
+                    <a:srcRect/>
+                    <a:stretch>
+                      <a:fillRect/>
+                    </a:stretch>
+                  </pic:blipFill>
+                  <pic:spPr bwMode="auto">
+                    <a:xfrm>
+                      <a:off x="0" y="0"/>
+                      <a:ext cx="5400675" cy="1819275"/>
+                    </a:xfrm>
+                    <a:prstGeom prst="rect">
+                      <a:avLst/>
+                    </a:prstGeom>
+                    <a:noFill/>
+                    <a:ln>
+                      <a:noFill/>
+                    </a:ln>
+                  </pic:spPr>
+                </pic:pic>
+              </a:graphicData>
+            </a:graphic>
+          </wp:inline>
+        </w:drawing>
+      </w:r>
+    </w:p>
+    <w:p>
+      <w:pPr>
+        <w:spacing w:line="360" w:lineRule="auto"/>
+        <w:ind w:left="-5" w:hanging="10"/>
+        <w:jc w:val="both"/>
+        <w:rPr>
+          <w:rFonts w:ascii="Arial" w:eastAsia="Arial" w:hAnsi="Arial" w:cs="Arial"/>
+        </w:rPr>
+      </w:pPr>
+      <w:r>
+        <w:rPr>
+          <w:rFonts w:ascii="Arial" w:eastAsia="Arial" w:hAnsi="Arial" w:cs="Arial"/>
+        </w:rPr>
+        <w:t>Nesse caso aqui temos o modelo das possíveis entidades e suas relações do projeto SP Medical Group, trazendo assim possíveis questionamentos de organização para o sistema.</w:t>
+      </w:r>
+    </w:p>
+    <w:p>
+      <w:pPr>
+        <w:pStyle w:val="Ttulo2"/>
+        <w:spacing w:line="360" w:lineRule="auto"/>
+        <w:jc w:val="both"/>
+        <w:rPr>
+          <w:rFonts w:ascii="Arial" w:hAnsi="Arial" w:cs="Arial"/>
+        </w:rPr>
+      </w:pPr>
+      <w:bookmarkStart w:id="7" w:name="_Toc80655049"/>
+      <w:r>
+        <w:rPr>
+          <w:rFonts w:ascii="Arial" w:hAnsi="Arial" w:cs="Arial"/>
+        </w:rPr>
+        <w:t>Modelo Lógico</w:t>
+      </w:r>
+      <w:bookmarkEnd w:id="7"/>
+    </w:p>
+    <w:p>
+      <w:pPr>
+        <w:spacing w:line="360" w:lineRule="auto"/>
+        <w:ind w:left="-5" w:hanging="10"/>
+        <w:jc w:val="both"/>
+        <w:rPr>
+          <w:rFonts w:ascii="Arial" w:eastAsia="Arial" w:hAnsi="Arial" w:cs="Arial"/>
+          <w:sz w:val="24"/>
+          <w:szCs w:val="24"/>
+        </w:rPr>
+      </w:pPr>
+      <w:r>
+        <w:rPr>
+          <w:rFonts w:ascii="Arial" w:eastAsia="Arial" w:hAnsi="Arial" w:cs="Arial"/>
+          <w:sz w:val="24"/>
+          <w:szCs w:val="24"/>
+        </w:rPr>
+        <w:t xml:space="preserve">O Modelo Lógico vai pegar o Conceitual e adequar ao tipo de banco que será usado, colocando as colunas que vamos usar, fazendo as relações com as presenças de </w:t>
+      </w:r>
+      <w:proofErr w:type="spellStart"/>
+      <w:r>
+        <w:rPr>
+          <w:rFonts w:ascii="Arial" w:eastAsia="Arial" w:hAnsi="Arial" w:cs="Arial"/>
+          <w:sz w:val="24"/>
+          <w:szCs w:val="24"/>
+        </w:rPr>
+        <w:t>PK’s</w:t>
+      </w:r>
+      <w:proofErr w:type="spellEnd"/>
+      <w:r>
+        <w:rPr>
+          <w:rFonts w:ascii="Arial" w:eastAsia="Arial" w:hAnsi="Arial" w:cs="Arial"/>
+          <w:sz w:val="24"/>
+          <w:szCs w:val="24"/>
+        </w:rPr>
+        <w:t xml:space="preserve"> e </w:t>
+      </w:r>
+      <w:proofErr w:type="spellStart"/>
+      <w:r>
+        <w:rPr>
+          <w:rFonts w:ascii="Arial" w:eastAsia="Arial" w:hAnsi="Arial" w:cs="Arial"/>
+          <w:sz w:val="24"/>
+          <w:szCs w:val="24"/>
+        </w:rPr>
+        <w:t>FK’s</w:t>
+      </w:r>
+      <w:proofErr w:type="spellEnd"/>
+    </w:p>
+    <w:p>
+      <w:pPr>
+        <w:spacing w:line="360" w:lineRule="auto"/>
+        <w:ind w:left="-5" w:hanging="10"/>
+        <w:jc w:val="both"/>
+        <w:rPr>
+          <w:rFonts w:ascii="Arial" w:eastAsia="Arial" w:hAnsi="Arial" w:cs="Arial"/>
+          <w:sz w:val="24"/>
+          <w:szCs w:val="24"/>
+        </w:rPr>
+      </w:pPr>
+      <w:r>
+        <w:rPr>
+          <w:rFonts w:ascii="Arial" w:eastAsia="Arial" w:hAnsi="Arial" w:cs="Arial"/>
+          <w:noProof/>
+          <w:sz w:val="24"/>
+          <w:szCs w:val="24"/>
+        </w:rPr>
+        <w:drawing>
+          <wp:inline distT="0" distB="0" distL="0" distR="0" wp14:anchorId="39060E16" wp14:editId="0D0021C6">
+            <wp:extent cx="5381625" cy="3667125"/>
+            <wp:effectExtent l="0" t="0" r="9525" b="9525"/>
+            <wp:docPr id="4" name="Imagem 4"/>
+            <wp:cNvGraphicFramePr>
+              <a:graphicFrameLocks xmlns:a="http://schemas.openxmlformats.org/drawingml/2006/main" noChangeAspect="1"/>
+            </wp:cNvGraphicFramePr>
+            <a:graphic xmlns:a="http://schemas.openxmlformats.org/drawingml/2006/main">
+              <a:graphicData uri="http://schemas.openxmlformats.org/drawingml/2006/picture">
+                <pic:pic xmlns:pic="http://schemas.openxmlformats.org/drawingml/2006/picture">
+                  <pic:nvPicPr>
+                    <pic:cNvPr id="0" name="Picture 2"/>
+                    <pic:cNvPicPr>
+                      <a:picLocks noChangeAspect="1" noChangeArrowheads="1"/>
+                    </pic:cNvPicPr>
+                  </pic:nvPicPr>
+                  <pic:blipFill>
+                    <a:blip r:embed="rId9">
+                      <a:extLst>
+                        <a:ext uri="{28A0092B-C50C-407E-A947-70E740481C1C}">
+                          <a14:useLocalDpi xmlns:a14="http://schemas.microsoft.com/office/drawing/2010/main" val="0"/>
+                        </a:ext>
+                      </a:extLst>
+                    </a:blip>
+                    <a:srcRect/>
+                    <a:stretch>
+                      <a:fillRect/>
+                    </a:stretch>
+                  </pic:blipFill>
+                  <pic:spPr bwMode="auto">
+                    <a:xfrm>
+                      <a:off x="0" y="0"/>
+                      <a:ext cx="5381625" cy="3667125"/>
+                    </a:xfrm>
+                    <a:prstGeom prst="rect">
+                      <a:avLst/>
+                    </a:prstGeom>
+                    <a:noFill/>
+                    <a:ln>
+                      <a:noFill/>
+                    </a:ln>
+                  </pic:spPr>
+                </pic:pic>
+              </a:graphicData>
+            </a:graphic>
+          </wp:inline>
+        </w:drawing>
+      </w:r>
+    </w:p>
+    <w:p>
+      <w:pPr>
+        <w:spacing w:line="360" w:lineRule="auto"/>
+        <w:ind w:left="-5" w:hanging="10"/>
+        <w:jc w:val="both"/>
+        <w:rPr>
+          <w:rFonts w:ascii="Arial" w:eastAsia="Arial" w:hAnsi="Arial" w:cs="Arial"/>
+          <w:sz w:val="24"/>
+          <w:szCs w:val="24"/>
+        </w:rPr>
+      </w:pPr>
+      <w:r>
+        <w:rPr>
+          <w:rFonts w:ascii="Arial" w:eastAsia="Arial" w:hAnsi="Arial" w:cs="Arial"/>
+          <w:sz w:val="24"/>
+          <w:szCs w:val="24"/>
+        </w:rPr>
+        <w:t>Como vemos aqui aquele modelo conceitual agora ganha a presença colunas com as informações que devem entrar no banco e montamos de maneira um tanto quanto mais fiel a que acontecera no modelo final.</w:t>
+      </w:r>
+    </w:p>
+    <w:p>
+      <w:pPr>
+        <w:pStyle w:val="Ttulo2"/>
+        <w:spacing w:line="360" w:lineRule="auto"/>
+        <w:jc w:val="both"/>
+        <w:rPr>
+          <w:rFonts w:ascii="Arial" w:hAnsi="Arial" w:cs="Arial"/>
+        </w:rPr>
+      </w:pPr>
+      <w:bookmarkStart w:id="8" w:name="_Toc80655050"/>
+      <w:r>
+        <w:rPr>
+          <w:rFonts w:ascii="Arial" w:hAnsi="Arial" w:cs="Arial"/>
+        </w:rPr>
+        <w:lastRenderedPageBreak/>
+        <w:t>Modelo Físico</w:t>
+      </w:r>
+      <w:bookmarkEnd w:id="8"/>
+    </w:p>
+    <w:p>
+      <w:pPr>
+        <w:spacing w:line="360" w:lineRule="auto"/>
+        <w:ind w:left="-5" w:hanging="10"/>
+        <w:jc w:val="both"/>
+        <w:rPr>
+          <w:rFonts w:ascii="Arial" w:eastAsia="Arial" w:hAnsi="Arial" w:cs="Arial"/>
+          <w:sz w:val="24"/>
+          <w:szCs w:val="24"/>
+        </w:rPr>
+      </w:pPr>
+      <w:r>
+        <w:rPr>
+          <w:rFonts w:ascii="Arial" w:eastAsia="Arial" w:hAnsi="Arial" w:cs="Arial"/>
+          <w:sz w:val="24"/>
+          <w:szCs w:val="24"/>
+        </w:rPr>
+        <w:t xml:space="preserve">Ele vai nos mostrar o Banco de Dados de maneira física com alguns dados de exemplo para testar </w:t>
       </w:r>
       <w:r>
         <w:rPr>
-          <w:sz w:val="24"/>
-        </w:rPr>
-        <w:t>um banco de dados relacional e a importância de um banco de dados</w:t>
+          <w:rFonts w:ascii="Arial" w:eastAsia="Arial" w:hAnsi="Arial" w:cs="Arial"/>
+          <w:sz w:val="24"/>
+          <w:szCs w:val="24"/>
+        </w:rPr>
+        <w:t>os tipos</w:t>
       </w:r>
       <w:r>
         <w:rPr>
-          <w:sz w:val="24"/>
-        </w:rPr>
-        <w:t>.</w:t>
+          <w:rFonts w:ascii="Arial" w:eastAsia="Arial" w:hAnsi="Arial" w:cs="Arial"/>
+          <w:sz w:val="24"/>
+          <w:szCs w:val="24"/>
+        </w:rPr>
+        <w:t xml:space="preserve"> de relação e tudo mais.</w:t>
       </w:r>
     </w:p>
     <w:p>
       <w:pPr>
-        <w:pStyle w:val="Ttulo1"/>
-      </w:pPr>
-      <w:bookmarkStart w:id="3" w:name="_Toc80311771"/>
-      <w:r>
-        <w:t>Modelagem de dados</w:t>
-      </w:r>
-      <w:bookmarkEnd w:id="3"/>
-    </w:p>
-    <w:p>
-      <w:r>
-        <w:t>Coloque aqui brevemente o que é a modelagem de dados.</w:t>
-      </w:r>
-    </w:p>
-    <w:p>
-      <w:pPr>
-        <w:pStyle w:val="Ttulo2"/>
-      </w:pPr>
-      <w:bookmarkStart w:id="4" w:name="_Toc80311772"/>
-      <w:r>
-        <w:t xml:space="preserve">Modelo </w:t>
-      </w:r>
-      <w:r>
-        <w:t>Conceitual</w:t>
-      </w:r>
-      <w:bookmarkEnd w:id="4"/>
-    </w:p>
-    <w:p>
-      <w:pPr>
-        <w:spacing w:line="276" w:lineRule="auto"/>
+        <w:spacing w:line="360" w:lineRule="auto"/>
         <w:ind w:left="-5" w:hanging="10"/>
         <w:jc w:val="both"/>
         <w:rPr>
-          <w:sz w:val="24"/>
+          <w:rFonts w:ascii="Arial" w:eastAsia="Arial" w:hAnsi="Arial" w:cs="Arial"/>
+          <w:sz w:val="24"/>
+          <w:szCs w:val="24"/>
         </w:rPr>
       </w:pPr>
       <w:r>
         <w:rPr>
-          <w:sz w:val="24"/>
-        </w:rPr>
-        <w:t>Insira aqui u</w:t>
+          <w:rFonts w:ascii="Arial" w:eastAsia="Arial" w:hAnsi="Arial" w:cs="Arial"/>
+          <w:noProof/>
+          <w:sz w:val="24"/>
+          <w:szCs w:val="24"/>
+        </w:rPr>
+        <w:drawing>
+          <wp:inline distT="0" distB="0" distL="0" distR="0" wp14:anchorId="4D100712" wp14:editId="2DD62811">
+            <wp:extent cx="5400675" cy="5181600"/>
+            <wp:effectExtent l="0" t="0" r="9525" b="0"/>
+            <wp:docPr id="5" name="Imagem 5" descr="Diagrama&#10;&#10;Descrição gerada automaticamente"/>
+            <wp:cNvGraphicFramePr>
+              <a:graphicFrameLocks xmlns:a="http://schemas.openxmlformats.org/drawingml/2006/main" noChangeAspect="1"/>
+            </wp:cNvGraphicFramePr>
+            <a:graphic xmlns:a="http://schemas.openxmlformats.org/drawingml/2006/main">
+              <a:graphicData uri="http://schemas.openxmlformats.org/drawingml/2006/picture">
+                <pic:pic xmlns:pic="http://schemas.openxmlformats.org/drawingml/2006/picture">
+                  <pic:nvPicPr>
+                    <pic:cNvPr id="5" name="Imagem 5" descr="Diagrama&#10;&#10;Descrição gerada automaticamente"/>
+                    <pic:cNvPicPr>
+                      <a:picLocks noChangeAspect="1" noChangeArrowheads="1"/>
+                    </pic:cNvPicPr>
+                  </pic:nvPicPr>
+                  <pic:blipFill>
+                    <a:blip r:embed="rId10">
+                      <a:extLst>
+                        <a:ext uri="{28A0092B-C50C-407E-A947-70E740481C1C}">
+                          <a14:useLocalDpi xmlns:a14="http://schemas.microsoft.com/office/drawing/2010/main" val="0"/>
+                        </a:ext>
+                      </a:extLst>
+                    </a:blip>
+                    <a:srcRect/>
+                    <a:stretch>
+                      <a:fillRect/>
+                    </a:stretch>
+                  </pic:blipFill>
+                  <pic:spPr bwMode="auto">
+                    <a:xfrm>
+                      <a:off x="0" y="0"/>
+                      <a:ext cx="5400675" cy="5181600"/>
+                    </a:xfrm>
+                    <a:prstGeom prst="rect">
+                      <a:avLst/>
+                    </a:prstGeom>
+                    <a:noFill/>
+                    <a:ln>
+                      <a:noFill/>
+                    </a:ln>
+                  </pic:spPr>
+                </pic:pic>
+              </a:graphicData>
+            </a:graphic>
+          </wp:inline>
+        </w:drawing>
       </w:r>
-      <w:r>
-        <w:rPr>
-          <w:sz w:val="24"/>
-        </w:rPr>
-        <w:t>ma breve descrição sobre o modelo conceitual e a imagem exportada</w:t>
-      </w:r>
-    </w:p>
-    <w:p>
-      <w:pPr>
-        <w:pStyle w:val="Ttulo2"/>
-      </w:pPr>
-      <w:bookmarkStart w:id="5" w:name="_Toc80311773"/>
-      <w:r>
-        <w:t>Modelo Lógico</w:t>
-      </w:r>
-      <w:bookmarkEnd w:id="5"/>
-    </w:p>
-    <w:p>
-      <w:pPr>
-        <w:spacing w:line="276" w:lineRule="auto"/>
+    </w:p>
+    <w:p>
+      <w:pPr>
+        <w:spacing w:line="360" w:lineRule="auto"/>
         <w:ind w:left="-5" w:hanging="10"/>
         <w:jc w:val="both"/>
         <w:rPr>
-          <w:sz w:val="24"/>
+          <w:rFonts w:ascii="Arial" w:eastAsia="Arial" w:hAnsi="Arial" w:cs="Arial"/>
+          <w:sz w:val="24"/>
+          <w:szCs w:val="24"/>
+        </w:rPr>
+      </w:pPr>
+    </w:p>
+    <w:p>
+      <w:pPr>
+        <w:spacing w:line="360" w:lineRule="auto"/>
+        <w:jc w:val="both"/>
+        <w:rPr>
+          <w:rFonts w:ascii="Arial" w:eastAsia="Arial" w:hAnsi="Arial" w:cs="Arial"/>
+          <w:sz w:val="24"/>
+          <w:szCs w:val="24"/>
         </w:rPr>
       </w:pPr>
       <w:r>
         <w:rPr>
-          <w:sz w:val="24"/>
-        </w:rPr>
-        <w:t>Insira aqui uma breve descrição sobre o modelo lógico e a imagem exportada</w:t>
+          <w:rFonts w:ascii="Arial" w:eastAsia="Arial" w:hAnsi="Arial" w:cs="Arial"/>
+          <w:sz w:val="24"/>
+          <w:szCs w:val="24"/>
+        </w:rPr>
+        <w:t xml:space="preserve">Aqui vemos o Modelo </w:t>
       </w:r>
+      <w:proofErr w:type="spellStart"/>
+      <w:r>
+        <w:rPr>
+          <w:rFonts w:ascii="Arial" w:eastAsia="Arial" w:hAnsi="Arial" w:cs="Arial"/>
+          <w:sz w:val="24"/>
+          <w:szCs w:val="24"/>
+        </w:rPr>
+        <w:t>Fisico</w:t>
+      </w:r>
+      <w:proofErr w:type="spellEnd"/>
+      <w:r>
+        <w:rPr>
+          <w:rFonts w:ascii="Arial" w:eastAsia="Arial" w:hAnsi="Arial" w:cs="Arial"/>
+          <w:sz w:val="24"/>
+          <w:szCs w:val="24"/>
+        </w:rPr>
+        <w:t xml:space="preserve"> deste projeto ele foi gerado pelo SSMS e mostra de maneira ainda mais fiel o banco, ele traz o banco como algo existente mostrando assim suas relações e se parecendo até com o modelo lógico em sua base. </w:t>
+      </w:r>
     </w:p>
     <w:p>
       <w:pPr>
         <w:pStyle w:val="Ttulo2"/>
-      </w:pPr>
-      <w:bookmarkStart w:id="6" w:name="_Toc80311774"/>
+        <w:spacing w:line="360" w:lineRule="auto"/>
+        <w:jc w:val="both"/>
+        <w:rPr>
+          <w:rFonts w:ascii="Arial" w:hAnsi="Arial" w:cs="Arial"/>
+        </w:rPr>
+      </w:pPr>
+      <w:bookmarkStart w:id="9" w:name="_Toc80655051"/>
       <w:r>
-        <w:t>Modelo Físico</w:t>
-      </w:r>
-      <w:bookmarkEnd w:id="6"/>
-    </w:p>
-    <w:p>
-      <w:pPr>
-        <w:spacing w:line="276" w:lineRule="auto"/>
-        <w:ind w:left="-5" w:hanging="10"/>
-        <w:jc w:val="both"/>
-        <w:rPr>
-          <w:sz w:val="24"/>
-        </w:rPr>
-      </w:pPr>
-      <w:r>
-        <w:rPr>
-          <w:sz w:val="24"/>
-        </w:rPr>
-        <w:t>Insira aqui uma breve descrição sobre o modelo físico e a imagem exportada (</w:t>
-      </w:r>
-      <w:r>
-        <w:rPr>
-          <w:sz w:val="24"/>
-        </w:rPr>
-        <w:t>gerado através do SSMS, por exemplo</w:t>
-      </w:r>
-      <w:r>
-        <w:rPr>
-          <w:sz w:val="24"/>
-        </w:rPr>
-        <w:t>)</w:t>
-      </w:r>
-    </w:p>
-    <w:p>
-      <w:pPr>
-        <w:pStyle w:val="Ttulo2"/>
-      </w:pPr>
-      <w:bookmarkStart w:id="7" w:name="_Toc80311775"/>
-      <w:r>
+        <w:rPr>
+          <w:rFonts w:ascii="Arial" w:hAnsi="Arial" w:cs="Arial"/>
+        </w:rPr>
         <w:t>Cronograma</w:t>
       </w:r>
-      <w:bookmarkEnd w:id="7"/>
+      <w:bookmarkEnd w:id="9"/>
     </w:p>
     <w:tbl>
       <w:tblPr>
@@ -1447,12 +1995,12 @@
         <w:tblLook w:val="04A0" w:firstRow="1" w:lastRow="0" w:firstColumn="1" w:lastColumn="0" w:noHBand="0" w:noVBand="1"/>
       </w:tblPr>
       <w:tblGrid>
-        <w:gridCol w:w="1417"/>
-        <w:gridCol w:w="1417"/>
-        <w:gridCol w:w="1417"/>
-        <w:gridCol w:w="1417"/>
-        <w:gridCol w:w="1417"/>
-        <w:gridCol w:w="1417"/>
+        <w:gridCol w:w="1832"/>
+        <w:gridCol w:w="1336"/>
+        <w:gridCol w:w="1336"/>
+        <w:gridCol w:w="1336"/>
+        <w:gridCol w:w="1336"/>
+        <w:gridCol w:w="1336"/>
       </w:tblGrid>
       <w:tr>
         <w:tc>
@@ -1466,9 +2014,10 @@
           </w:tcPr>
           <w:p>
             <w:pPr>
-              <w:spacing w:line="276" w:lineRule="auto"/>
-              <w:jc w:val="center"/>
-              <w:rPr>
+              <w:spacing w:line="360" w:lineRule="auto"/>
+              <w:jc w:val="both"/>
+              <w:rPr>
+                <w:rFonts w:ascii="Arial" w:hAnsi="Arial" w:cs="Arial"/>
                 <w:sz w:val="24"/>
               </w:rPr>
             </w:pPr>
@@ -1481,14 +2030,16 @@
           </w:tcPr>
           <w:p>
             <w:pPr>
-              <w:spacing w:line="276" w:lineRule="auto"/>
-              <w:jc w:val="center"/>
-              <w:rPr>
+              <w:spacing w:line="360" w:lineRule="auto"/>
+              <w:jc w:val="both"/>
+              <w:rPr>
+                <w:rFonts w:ascii="Arial" w:hAnsi="Arial" w:cs="Arial"/>
                 <w:sz w:val="24"/>
               </w:rPr>
             </w:pPr>
             <w:r>
               <w:rPr>
+                <w:rFonts w:ascii="Arial" w:hAnsi="Arial" w:cs="Arial"/>
                 <w:sz w:val="24"/>
               </w:rPr>
               <w:t>Dia 1</w:t>
@@ -1502,14 +2053,16 @@
           </w:tcPr>
           <w:p>
             <w:pPr>
-              <w:spacing w:line="276" w:lineRule="auto"/>
-              <w:jc w:val="center"/>
-              <w:rPr>
+              <w:spacing w:line="360" w:lineRule="auto"/>
+              <w:jc w:val="both"/>
+              <w:rPr>
+                <w:rFonts w:ascii="Arial" w:hAnsi="Arial" w:cs="Arial"/>
                 <w:sz w:val="24"/>
               </w:rPr>
             </w:pPr>
             <w:r>
               <w:rPr>
+                <w:rFonts w:ascii="Arial" w:hAnsi="Arial" w:cs="Arial"/>
                 <w:sz w:val="24"/>
               </w:rPr>
               <w:t>Dia 2</w:t>
@@ -1523,14 +2076,16 @@
           </w:tcPr>
           <w:p>
             <w:pPr>
-              <w:spacing w:line="276" w:lineRule="auto"/>
-              <w:jc w:val="center"/>
-              <w:rPr>
+              <w:spacing w:line="360" w:lineRule="auto"/>
+              <w:jc w:val="both"/>
+              <w:rPr>
+                <w:rFonts w:ascii="Arial" w:hAnsi="Arial" w:cs="Arial"/>
                 <w:sz w:val="24"/>
               </w:rPr>
             </w:pPr>
             <w:r>
               <w:rPr>
+                <w:rFonts w:ascii="Arial" w:hAnsi="Arial" w:cs="Arial"/>
                 <w:sz w:val="24"/>
               </w:rPr>
               <w:t>Dia 3</w:t>
@@ -1544,14 +2099,16 @@
           </w:tcPr>
           <w:p>
             <w:pPr>
-              <w:spacing w:line="276" w:lineRule="auto"/>
-              <w:jc w:val="center"/>
-              <w:rPr>
+              <w:spacing w:line="360" w:lineRule="auto"/>
+              <w:jc w:val="both"/>
+              <w:rPr>
+                <w:rFonts w:ascii="Arial" w:hAnsi="Arial" w:cs="Arial"/>
                 <w:sz w:val="24"/>
               </w:rPr>
             </w:pPr>
             <w:r>
               <w:rPr>
+                <w:rFonts w:ascii="Arial" w:hAnsi="Arial" w:cs="Arial"/>
                 <w:sz w:val="24"/>
               </w:rPr>
               <w:t>Dia 4</w:t>
@@ -1565,14 +2122,16 @@
           </w:tcPr>
           <w:p>
             <w:pPr>
-              <w:spacing w:line="276" w:lineRule="auto"/>
-              <w:jc w:val="center"/>
-              <w:rPr>
+              <w:spacing w:line="360" w:lineRule="auto"/>
+              <w:jc w:val="both"/>
+              <w:rPr>
+                <w:rFonts w:ascii="Arial" w:hAnsi="Arial" w:cs="Arial"/>
                 <w:sz w:val="24"/>
               </w:rPr>
             </w:pPr>
             <w:r>
               <w:rPr>
+                <w:rFonts w:ascii="Arial" w:hAnsi="Arial" w:cs="Arial"/>
                 <w:sz w:val="24"/>
               </w:rPr>
               <w:t>Dia 5</w:t>
@@ -1584,22 +2143,38 @@
         <w:tc>
           <w:tcPr>
             <w:tcW w:w="1417" w:type="dxa"/>
+            <w:tcBorders>
+              <w:top w:val="nil"/>
+              <w:left w:val="nil"/>
+            </w:tcBorders>
             <w:vAlign w:val="center"/>
           </w:tcPr>
           <w:p>
             <w:pPr>
-              <w:spacing w:line="276" w:lineRule="auto"/>
-              <w:jc w:val="center"/>
-              <w:rPr>
+              <w:spacing w:line="360" w:lineRule="auto"/>
+              <w:jc w:val="both"/>
+              <w:rPr>
+                <w:rFonts w:ascii="Arial" w:hAnsi="Arial" w:cs="Arial"/>
                 <w:sz w:val="24"/>
               </w:rPr>
             </w:pPr>
             <w:r>
               <w:rPr>
-                <w:sz w:val="24"/>
-              </w:rPr>
-              <w:t>Modelo Conceitual</w:t>
-            </w:r>
+                <w:rFonts w:ascii="Arial" w:hAnsi="Arial" w:cs="Arial"/>
+                <w:sz w:val="24"/>
+              </w:rPr>
+              <w:lastRenderedPageBreak/>
+              <w:t xml:space="preserve">Criação do </w:t>
+            </w:r>
+            <w:proofErr w:type="spellStart"/>
+            <w:r>
+              <w:rPr>
+                <w:rFonts w:ascii="Arial" w:hAnsi="Arial" w:cs="Arial"/>
+                <w:sz w:val="24"/>
+              </w:rPr>
+              <w:t>Trello</w:t>
+            </w:r>
+            <w:proofErr w:type="spellEnd"/>
           </w:p>
         </w:tc>
         <w:tc>
@@ -1609,14 +2184,16 @@
           </w:tcPr>
           <w:p>
             <w:pPr>
-              <w:spacing w:line="276" w:lineRule="auto"/>
-              <w:jc w:val="center"/>
-              <w:rPr>
+              <w:spacing w:line="360" w:lineRule="auto"/>
+              <w:jc w:val="both"/>
+              <w:rPr>
+                <w:rFonts w:ascii="Arial" w:hAnsi="Arial" w:cs="Arial"/>
                 <w:sz w:val="24"/>
               </w:rPr>
             </w:pPr>
             <w:r>
               <w:rPr>
+                <w:rFonts w:ascii="Arial" w:hAnsi="Arial" w:cs="Arial"/>
                 <w:sz w:val="24"/>
               </w:rPr>
               <w:t>X</w:t>
@@ -1630,9 +2207,10 @@
           </w:tcPr>
           <w:p>
             <w:pPr>
-              <w:spacing w:line="276" w:lineRule="auto"/>
-              <w:jc w:val="center"/>
-              <w:rPr>
+              <w:spacing w:line="360" w:lineRule="auto"/>
+              <w:jc w:val="both"/>
+              <w:rPr>
+                <w:rFonts w:ascii="Arial" w:hAnsi="Arial" w:cs="Arial"/>
                 <w:sz w:val="24"/>
               </w:rPr>
             </w:pPr>
@@ -1645,9 +2223,10 @@
           </w:tcPr>
           <w:p>
             <w:pPr>
-              <w:spacing w:line="276" w:lineRule="auto"/>
-              <w:jc w:val="center"/>
-              <w:rPr>
+              <w:spacing w:line="360" w:lineRule="auto"/>
+              <w:jc w:val="both"/>
+              <w:rPr>
+                <w:rFonts w:ascii="Arial" w:hAnsi="Arial" w:cs="Arial"/>
                 <w:sz w:val="24"/>
               </w:rPr>
             </w:pPr>
@@ -1660,9 +2239,10 @@
           </w:tcPr>
           <w:p>
             <w:pPr>
-              <w:spacing w:line="276" w:lineRule="auto"/>
-              <w:jc w:val="center"/>
-              <w:rPr>
+              <w:spacing w:line="360" w:lineRule="auto"/>
+              <w:jc w:val="both"/>
+              <w:rPr>
+                <w:rFonts w:ascii="Arial" w:hAnsi="Arial" w:cs="Arial"/>
                 <w:sz w:val="24"/>
               </w:rPr>
             </w:pPr>
@@ -1675,9 +2255,135 @@
           </w:tcPr>
           <w:p>
             <w:pPr>
-              <w:spacing w:line="276" w:lineRule="auto"/>
-              <w:jc w:val="center"/>
-              <w:rPr>
+              <w:spacing w:line="360" w:lineRule="auto"/>
+              <w:jc w:val="both"/>
+              <w:rPr>
+                <w:rFonts w:ascii="Arial" w:hAnsi="Arial" w:cs="Arial"/>
+                <w:sz w:val="24"/>
+              </w:rPr>
+            </w:pPr>
+          </w:p>
+        </w:tc>
+      </w:tr>
+      <w:tr>
+        <w:tc>
+          <w:tcPr>
+            <w:tcW w:w="1417" w:type="dxa"/>
+            <w:tcBorders>
+              <w:top w:val="nil"/>
+              <w:left w:val="nil"/>
+            </w:tcBorders>
+            <w:vAlign w:val="center"/>
+          </w:tcPr>
+          <w:p>
+            <w:pPr>
+              <w:spacing w:line="360" w:lineRule="auto"/>
+              <w:jc w:val="both"/>
+              <w:rPr>
+                <w:rFonts w:ascii="Arial" w:hAnsi="Arial" w:cs="Arial"/>
+                <w:sz w:val="24"/>
+              </w:rPr>
+            </w:pPr>
+            <w:r>
+              <w:rPr>
+                <w:rFonts w:ascii="Arial" w:hAnsi="Arial" w:cs="Arial"/>
+                <w:sz w:val="24"/>
+              </w:rPr>
+              <w:t xml:space="preserve">Criação do Repositório do </w:t>
+            </w:r>
+            <w:proofErr w:type="spellStart"/>
+            <w:r>
+              <w:rPr>
+                <w:rFonts w:ascii="Arial" w:hAnsi="Arial" w:cs="Arial"/>
+                <w:sz w:val="24"/>
+              </w:rPr>
+              <w:t>Github</w:t>
+            </w:r>
+            <w:proofErr w:type="spellEnd"/>
+          </w:p>
+        </w:tc>
+        <w:tc>
+          <w:tcPr>
+            <w:tcW w:w="1417" w:type="dxa"/>
+            <w:vAlign w:val="center"/>
+          </w:tcPr>
+          <w:p>
+            <w:pPr>
+              <w:spacing w:line="360" w:lineRule="auto"/>
+              <w:jc w:val="both"/>
+              <w:rPr>
+                <w:rFonts w:ascii="Arial" w:hAnsi="Arial" w:cs="Arial"/>
+                <w:sz w:val="24"/>
+              </w:rPr>
+            </w:pPr>
+            <w:r>
+              <w:rPr>
+                <w:rFonts w:ascii="Arial" w:hAnsi="Arial" w:cs="Arial"/>
+                <w:sz w:val="24"/>
+              </w:rPr>
+              <w:t>X</w:t>
+            </w:r>
+          </w:p>
+        </w:tc>
+        <w:tc>
+          <w:tcPr>
+            <w:tcW w:w="1417" w:type="dxa"/>
+            <w:vAlign w:val="center"/>
+          </w:tcPr>
+          <w:p>
+            <w:pPr>
+              <w:spacing w:line="360" w:lineRule="auto"/>
+              <w:jc w:val="both"/>
+              <w:rPr>
+                <w:rFonts w:ascii="Arial" w:hAnsi="Arial" w:cs="Arial"/>
+                <w:sz w:val="24"/>
+              </w:rPr>
+            </w:pPr>
+          </w:p>
+        </w:tc>
+        <w:tc>
+          <w:tcPr>
+            <w:tcW w:w="1417" w:type="dxa"/>
+            <w:vAlign w:val="center"/>
+          </w:tcPr>
+          <w:p>
+            <w:pPr>
+              <w:spacing w:line="360" w:lineRule="auto"/>
+              <w:jc w:val="both"/>
+              <w:rPr>
+                <w:rFonts w:ascii="Arial" w:hAnsi="Arial" w:cs="Arial"/>
+                <w:sz w:val="24"/>
+              </w:rPr>
+            </w:pPr>
+          </w:p>
+        </w:tc>
+        <w:tc>
+          <w:tcPr>
+            <w:tcW w:w="1417" w:type="dxa"/>
+            <w:vAlign w:val="center"/>
+          </w:tcPr>
+          <w:p>
+            <w:pPr>
+              <w:spacing w:line="360" w:lineRule="auto"/>
+              <w:jc w:val="both"/>
+              <w:rPr>
+                <w:rFonts w:ascii="Arial" w:hAnsi="Arial" w:cs="Arial"/>
+                <w:sz w:val="24"/>
+              </w:rPr>
+            </w:pPr>
+          </w:p>
+        </w:tc>
+        <w:tc>
+          <w:tcPr>
+            <w:tcW w:w="1417" w:type="dxa"/>
+            <w:vAlign w:val="center"/>
+          </w:tcPr>
+          <w:p>
+            <w:pPr>
+              <w:spacing w:line="360" w:lineRule="auto"/>
+              <w:jc w:val="both"/>
+              <w:rPr>
+                <w:rFonts w:ascii="Arial" w:hAnsi="Arial" w:cs="Arial"/>
                 <w:sz w:val="24"/>
               </w:rPr>
             </w:pPr>
@@ -1692,17 +2398,19 @@
           </w:tcPr>
           <w:p>
             <w:pPr>
-              <w:spacing w:line="276" w:lineRule="auto"/>
-              <w:jc w:val="center"/>
-              <w:rPr>
+              <w:spacing w:line="360" w:lineRule="auto"/>
+              <w:jc w:val="both"/>
+              <w:rPr>
+                <w:rFonts w:ascii="Arial" w:hAnsi="Arial" w:cs="Arial"/>
                 <w:sz w:val="24"/>
               </w:rPr>
             </w:pPr>
             <w:r>
               <w:rPr>
-                <w:sz w:val="24"/>
-              </w:rPr>
-              <w:t>Modelo Lógico</w:t>
+                <w:rFonts w:ascii="Arial" w:hAnsi="Arial" w:cs="Arial"/>
+                <w:sz w:val="24"/>
+              </w:rPr>
+              <w:t>Modelo Conceitual</w:t>
             </w:r>
           </w:p>
         </w:tc>
@@ -1713,9 +2421,33 @@
           </w:tcPr>
           <w:p>
             <w:pPr>
-              <w:spacing w:line="276" w:lineRule="auto"/>
-              <w:jc w:val="center"/>
-              <w:rPr>
+              <w:spacing w:line="360" w:lineRule="auto"/>
+              <w:jc w:val="both"/>
+              <w:rPr>
+                <w:rFonts w:ascii="Arial" w:hAnsi="Arial" w:cs="Arial"/>
+                <w:sz w:val="24"/>
+              </w:rPr>
+            </w:pPr>
+            <w:r>
+              <w:rPr>
+                <w:rFonts w:ascii="Arial" w:hAnsi="Arial" w:cs="Arial"/>
+                <w:sz w:val="24"/>
+              </w:rPr>
+              <w:t>X</w:t>
+            </w:r>
+          </w:p>
+        </w:tc>
+        <w:tc>
+          <w:tcPr>
+            <w:tcW w:w="1417" w:type="dxa"/>
+            <w:vAlign w:val="center"/>
+          </w:tcPr>
+          <w:p>
+            <w:pPr>
+              <w:spacing w:line="360" w:lineRule="auto"/>
+              <w:jc w:val="both"/>
+              <w:rPr>
+                <w:rFonts w:ascii="Arial" w:hAnsi="Arial" w:cs="Arial"/>
                 <w:sz w:val="24"/>
               </w:rPr>
             </w:pPr>
@@ -1728,51 +2460,10 @@
           </w:tcPr>
           <w:p>
             <w:pPr>
-              <w:spacing w:line="276" w:lineRule="auto"/>
-              <w:jc w:val="center"/>
-              <w:rPr>
-                <w:sz w:val="24"/>
-              </w:rPr>
-            </w:pPr>
-            <w:r>
-              <w:rPr>
-                <w:sz w:val="24"/>
-              </w:rPr>
-              <w:t>X</w:t>
-            </w:r>
-          </w:p>
-        </w:tc>
-        <w:tc>
-          <w:tcPr>
-            <w:tcW w:w="1417" w:type="dxa"/>
-            <w:vAlign w:val="center"/>
-          </w:tcPr>
-          <w:p>
-            <w:pPr>
-              <w:spacing w:line="276" w:lineRule="auto"/>
-              <w:jc w:val="center"/>
-              <w:rPr>
-                <w:sz w:val="24"/>
-              </w:rPr>
-            </w:pPr>
-            <w:r>
-              <w:rPr>
-                <w:sz w:val="24"/>
-              </w:rPr>
-              <w:t>X</w:t>
-            </w:r>
-          </w:p>
-        </w:tc>
-        <w:tc>
-          <w:tcPr>
-            <w:tcW w:w="1417" w:type="dxa"/>
-            <w:vAlign w:val="center"/>
-          </w:tcPr>
-          <w:p>
-            <w:pPr>
-              <w:spacing w:line="276" w:lineRule="auto"/>
-              <w:jc w:val="center"/>
-              <w:rPr>
+              <w:spacing w:line="360" w:lineRule="auto"/>
+              <w:jc w:val="both"/>
+              <w:rPr>
+                <w:rFonts w:ascii="Arial" w:hAnsi="Arial" w:cs="Arial"/>
                 <w:sz w:val="24"/>
               </w:rPr>
             </w:pPr>
@@ -1785,9 +2476,26 @@
           </w:tcPr>
           <w:p>
             <w:pPr>
-              <w:spacing w:line="276" w:lineRule="auto"/>
-              <w:jc w:val="center"/>
-              <w:rPr>
+              <w:spacing w:line="360" w:lineRule="auto"/>
+              <w:jc w:val="both"/>
+              <w:rPr>
+                <w:rFonts w:ascii="Arial" w:hAnsi="Arial" w:cs="Arial"/>
+                <w:sz w:val="24"/>
+              </w:rPr>
+            </w:pPr>
+          </w:p>
+        </w:tc>
+        <w:tc>
+          <w:tcPr>
+            <w:tcW w:w="1417" w:type="dxa"/>
+            <w:vAlign w:val="center"/>
+          </w:tcPr>
+          <w:p>
+            <w:pPr>
+              <w:spacing w:line="360" w:lineRule="auto"/>
+              <w:jc w:val="both"/>
+              <w:rPr>
+                <w:rFonts w:ascii="Arial" w:hAnsi="Arial" w:cs="Arial"/>
                 <w:sz w:val="24"/>
               </w:rPr>
             </w:pPr>
@@ -1802,18 +2510,19 @@
           </w:tcPr>
           <w:p>
             <w:pPr>
-              <w:spacing w:line="276" w:lineRule="auto"/>
-              <w:jc w:val="center"/>
-              <w:rPr>
+              <w:spacing w:line="360" w:lineRule="auto"/>
+              <w:jc w:val="both"/>
+              <w:rPr>
+                <w:rFonts w:ascii="Arial" w:hAnsi="Arial" w:cs="Arial"/>
                 <w:sz w:val="24"/>
               </w:rPr>
             </w:pPr>
             <w:r>
               <w:rPr>
-                <w:sz w:val="24"/>
-              </w:rPr>
-              <w:lastRenderedPageBreak/>
-              <w:t>Modelo Físico</w:t>
+                <w:rFonts w:ascii="Arial" w:hAnsi="Arial" w:cs="Arial"/>
+                <w:sz w:val="24"/>
+              </w:rPr>
+              <w:t>Modelo Lógico</w:t>
             </w:r>
           </w:p>
         </w:tc>
@@ -1824,9 +2533,33 @@
           </w:tcPr>
           <w:p>
             <w:pPr>
-              <w:spacing w:line="276" w:lineRule="auto"/>
-              <w:jc w:val="center"/>
-              <w:rPr>
+              <w:spacing w:line="360" w:lineRule="auto"/>
+              <w:jc w:val="both"/>
+              <w:rPr>
+                <w:rFonts w:ascii="Arial" w:hAnsi="Arial" w:cs="Arial"/>
+                <w:sz w:val="24"/>
+              </w:rPr>
+            </w:pPr>
+            <w:r>
+              <w:rPr>
+                <w:rFonts w:ascii="Arial" w:hAnsi="Arial" w:cs="Arial"/>
+                <w:sz w:val="24"/>
+              </w:rPr>
+              <w:t>X</w:t>
+            </w:r>
+          </w:p>
+        </w:tc>
+        <w:tc>
+          <w:tcPr>
+            <w:tcW w:w="1417" w:type="dxa"/>
+            <w:vAlign w:val="center"/>
+          </w:tcPr>
+          <w:p>
+            <w:pPr>
+              <w:spacing w:line="360" w:lineRule="auto"/>
+              <w:jc w:val="both"/>
+              <w:rPr>
+                <w:rFonts w:ascii="Arial" w:hAnsi="Arial" w:cs="Arial"/>
                 <w:sz w:val="24"/>
               </w:rPr>
             </w:pPr>
@@ -1839,9 +2572,10 @@
           </w:tcPr>
           <w:p>
             <w:pPr>
-              <w:spacing w:line="276" w:lineRule="auto"/>
-              <w:jc w:val="center"/>
-              <w:rPr>
+              <w:spacing w:line="360" w:lineRule="auto"/>
+              <w:jc w:val="both"/>
+              <w:rPr>
+                <w:rFonts w:ascii="Arial" w:hAnsi="Arial" w:cs="Arial"/>
                 <w:sz w:val="24"/>
               </w:rPr>
             </w:pPr>
@@ -1854,9 +2588,10 @@
           </w:tcPr>
           <w:p>
             <w:pPr>
-              <w:spacing w:line="276" w:lineRule="auto"/>
-              <w:jc w:val="center"/>
-              <w:rPr>
+              <w:spacing w:line="360" w:lineRule="auto"/>
+              <w:jc w:val="both"/>
+              <w:rPr>
+                <w:rFonts w:ascii="Arial" w:hAnsi="Arial" w:cs="Arial"/>
                 <w:sz w:val="24"/>
               </w:rPr>
             </w:pPr>
@@ -1869,17 +2604,37 @@
           </w:tcPr>
           <w:p>
             <w:pPr>
-              <w:spacing w:line="276" w:lineRule="auto"/>
-              <w:jc w:val="center"/>
-              <w:rPr>
+              <w:spacing w:line="360" w:lineRule="auto"/>
+              <w:jc w:val="both"/>
+              <w:rPr>
+                <w:rFonts w:ascii="Arial" w:hAnsi="Arial" w:cs="Arial"/>
                 <w:sz w:val="24"/>
               </w:rPr>
             </w:pPr>
-            <w:r>
-              <w:rPr>
-                <w:sz w:val="24"/>
-              </w:rPr>
-              <w:t>X</w:t>
+          </w:p>
+        </w:tc>
+      </w:tr>
+      <w:tr>
+        <w:tc>
+          <w:tcPr>
+            <w:tcW w:w="1417" w:type="dxa"/>
+            <w:vAlign w:val="center"/>
+          </w:tcPr>
+          <w:p>
+            <w:pPr>
+              <w:spacing w:line="360" w:lineRule="auto"/>
+              <w:jc w:val="both"/>
+              <w:rPr>
+                <w:rFonts w:ascii="Arial" w:hAnsi="Arial" w:cs="Arial"/>
+                <w:sz w:val="24"/>
+              </w:rPr>
+            </w:pPr>
+            <w:r>
+              <w:rPr>
+                <w:rFonts w:ascii="Arial" w:hAnsi="Arial" w:cs="Arial"/>
+                <w:sz w:val="24"/>
+              </w:rPr>
+              <w:t>Modelo Físico</w:t>
             </w:r>
           </w:p>
         </w:tc>
@@ -1890,28 +2645,557 @@
           </w:tcPr>
           <w:p>
             <w:pPr>
-              <w:spacing w:line="276" w:lineRule="auto"/>
-              <w:jc w:val="center"/>
-              <w:rPr>
+              <w:spacing w:line="360" w:lineRule="auto"/>
+              <w:jc w:val="both"/>
+              <w:rPr>
+                <w:rFonts w:ascii="Arial" w:hAnsi="Arial" w:cs="Arial"/>
                 <w:sz w:val="24"/>
               </w:rPr>
             </w:pPr>
             <w:r>
               <w:rPr>
+                <w:rFonts w:ascii="Arial" w:hAnsi="Arial" w:cs="Arial"/>
                 <w:sz w:val="24"/>
               </w:rPr>
               <w:t>X</w:t>
             </w:r>
+          </w:p>
+        </w:tc>
+        <w:tc>
+          <w:tcPr>
+            <w:tcW w:w="1417" w:type="dxa"/>
+            <w:vAlign w:val="center"/>
+          </w:tcPr>
+          <w:p>
+            <w:pPr>
+              <w:spacing w:line="360" w:lineRule="auto"/>
+              <w:jc w:val="both"/>
+              <w:rPr>
+                <w:rFonts w:ascii="Arial" w:hAnsi="Arial" w:cs="Arial"/>
+                <w:sz w:val="24"/>
+              </w:rPr>
+            </w:pPr>
+            <w:r>
+              <w:rPr>
+                <w:rFonts w:ascii="Arial" w:hAnsi="Arial" w:cs="Arial"/>
+                <w:sz w:val="24"/>
+              </w:rPr>
+              <w:t>X</w:t>
+            </w:r>
+          </w:p>
+        </w:tc>
+        <w:tc>
+          <w:tcPr>
+            <w:tcW w:w="1417" w:type="dxa"/>
+            <w:vAlign w:val="center"/>
+          </w:tcPr>
+          <w:p>
+            <w:pPr>
+              <w:spacing w:line="360" w:lineRule="auto"/>
+              <w:jc w:val="both"/>
+              <w:rPr>
+                <w:rFonts w:ascii="Arial" w:hAnsi="Arial" w:cs="Arial"/>
+                <w:sz w:val="24"/>
+              </w:rPr>
+            </w:pPr>
+          </w:p>
+        </w:tc>
+        <w:tc>
+          <w:tcPr>
+            <w:tcW w:w="1417" w:type="dxa"/>
+            <w:vAlign w:val="center"/>
+          </w:tcPr>
+          <w:p>
+            <w:pPr>
+              <w:spacing w:line="360" w:lineRule="auto"/>
+              <w:jc w:val="both"/>
+              <w:rPr>
+                <w:rFonts w:ascii="Arial" w:hAnsi="Arial" w:cs="Arial"/>
+                <w:sz w:val="24"/>
+              </w:rPr>
+            </w:pPr>
+          </w:p>
+        </w:tc>
+        <w:tc>
+          <w:tcPr>
+            <w:tcW w:w="1417" w:type="dxa"/>
+            <w:vAlign w:val="center"/>
+          </w:tcPr>
+          <w:p>
+            <w:pPr>
+              <w:spacing w:line="360" w:lineRule="auto"/>
+              <w:jc w:val="both"/>
+              <w:rPr>
+                <w:rFonts w:ascii="Arial" w:hAnsi="Arial" w:cs="Arial"/>
+                <w:sz w:val="24"/>
+              </w:rPr>
+            </w:pPr>
+          </w:p>
+        </w:tc>
+      </w:tr>
+      <w:tr>
+        <w:tc>
+          <w:tcPr>
+            <w:tcW w:w="1417" w:type="dxa"/>
+            <w:vAlign w:val="center"/>
+          </w:tcPr>
+          <w:p>
+            <w:pPr>
+              <w:spacing w:line="360" w:lineRule="auto"/>
+              <w:jc w:val="both"/>
+              <w:rPr>
+                <w:rFonts w:ascii="Arial" w:hAnsi="Arial" w:cs="Arial"/>
+                <w:sz w:val="24"/>
+              </w:rPr>
+            </w:pPr>
+            <w:r>
+              <w:rPr>
+                <w:rFonts w:ascii="Arial" w:hAnsi="Arial" w:cs="Arial"/>
+                <w:sz w:val="24"/>
+              </w:rPr>
+              <w:t>Script DDL</w:t>
+            </w:r>
+          </w:p>
+        </w:tc>
+        <w:tc>
+          <w:tcPr>
+            <w:tcW w:w="1417" w:type="dxa"/>
+            <w:vAlign w:val="center"/>
+          </w:tcPr>
+          <w:p>
+            <w:pPr>
+              <w:spacing w:line="360" w:lineRule="auto"/>
+              <w:jc w:val="both"/>
+              <w:rPr>
+                <w:rFonts w:ascii="Arial" w:hAnsi="Arial" w:cs="Arial"/>
+                <w:sz w:val="24"/>
+              </w:rPr>
+            </w:pPr>
+          </w:p>
+        </w:tc>
+        <w:tc>
+          <w:tcPr>
+            <w:tcW w:w="1417" w:type="dxa"/>
+            <w:vAlign w:val="center"/>
+          </w:tcPr>
+          <w:p>
+            <w:pPr>
+              <w:spacing w:line="360" w:lineRule="auto"/>
+              <w:jc w:val="both"/>
+              <w:rPr>
+                <w:rFonts w:ascii="Arial" w:hAnsi="Arial" w:cs="Arial"/>
+                <w:sz w:val="24"/>
+              </w:rPr>
+            </w:pPr>
+            <w:r>
+              <w:rPr>
+                <w:rFonts w:ascii="Arial" w:hAnsi="Arial" w:cs="Arial"/>
+                <w:sz w:val="24"/>
+              </w:rPr>
+              <w:t>X</w:t>
+            </w:r>
+          </w:p>
+        </w:tc>
+        <w:tc>
+          <w:tcPr>
+            <w:tcW w:w="1417" w:type="dxa"/>
+            <w:vAlign w:val="center"/>
+          </w:tcPr>
+          <w:p>
+            <w:pPr>
+              <w:spacing w:line="360" w:lineRule="auto"/>
+              <w:jc w:val="both"/>
+              <w:rPr>
+                <w:rFonts w:ascii="Arial" w:hAnsi="Arial" w:cs="Arial"/>
+                <w:sz w:val="24"/>
+              </w:rPr>
+            </w:pPr>
+          </w:p>
+        </w:tc>
+        <w:tc>
+          <w:tcPr>
+            <w:tcW w:w="1417" w:type="dxa"/>
+            <w:vAlign w:val="center"/>
+          </w:tcPr>
+          <w:p>
+            <w:pPr>
+              <w:spacing w:line="360" w:lineRule="auto"/>
+              <w:jc w:val="both"/>
+              <w:rPr>
+                <w:rFonts w:ascii="Arial" w:hAnsi="Arial" w:cs="Arial"/>
+                <w:sz w:val="24"/>
+              </w:rPr>
+            </w:pPr>
+          </w:p>
+        </w:tc>
+        <w:tc>
+          <w:tcPr>
+            <w:tcW w:w="1417" w:type="dxa"/>
+            <w:vAlign w:val="center"/>
+          </w:tcPr>
+          <w:p>
+            <w:pPr>
+              <w:spacing w:line="360" w:lineRule="auto"/>
+              <w:jc w:val="both"/>
+              <w:rPr>
+                <w:rFonts w:ascii="Arial" w:hAnsi="Arial" w:cs="Arial"/>
+                <w:sz w:val="24"/>
+              </w:rPr>
+            </w:pPr>
+          </w:p>
+        </w:tc>
+      </w:tr>
+      <w:tr>
+        <w:tc>
+          <w:tcPr>
+            <w:tcW w:w="1417" w:type="dxa"/>
+            <w:vAlign w:val="center"/>
+          </w:tcPr>
+          <w:p>
+            <w:pPr>
+              <w:spacing w:line="360" w:lineRule="auto"/>
+              <w:jc w:val="both"/>
+              <w:rPr>
+                <w:rFonts w:ascii="Arial" w:hAnsi="Arial" w:cs="Arial"/>
+                <w:sz w:val="24"/>
+              </w:rPr>
+            </w:pPr>
+            <w:r>
+              <w:rPr>
+                <w:rFonts w:ascii="Arial" w:hAnsi="Arial" w:cs="Arial"/>
+                <w:sz w:val="24"/>
+              </w:rPr>
+              <w:t>Script DML</w:t>
+            </w:r>
+          </w:p>
+        </w:tc>
+        <w:tc>
+          <w:tcPr>
+            <w:tcW w:w="1417" w:type="dxa"/>
+            <w:vAlign w:val="center"/>
+          </w:tcPr>
+          <w:p>
+            <w:pPr>
+              <w:spacing w:line="360" w:lineRule="auto"/>
+              <w:jc w:val="both"/>
+              <w:rPr>
+                <w:rFonts w:ascii="Arial" w:hAnsi="Arial" w:cs="Arial"/>
+                <w:sz w:val="24"/>
+              </w:rPr>
+            </w:pPr>
+          </w:p>
+        </w:tc>
+        <w:tc>
+          <w:tcPr>
+            <w:tcW w:w="1417" w:type="dxa"/>
+            <w:vAlign w:val="center"/>
+          </w:tcPr>
+          <w:p>
+            <w:pPr>
+              <w:spacing w:line="360" w:lineRule="auto"/>
+              <w:jc w:val="both"/>
+              <w:rPr>
+                <w:rFonts w:ascii="Arial" w:hAnsi="Arial" w:cs="Arial"/>
+                <w:sz w:val="24"/>
+              </w:rPr>
+            </w:pPr>
+            <w:r>
+              <w:rPr>
+                <w:rFonts w:ascii="Arial" w:hAnsi="Arial" w:cs="Arial"/>
+                <w:sz w:val="24"/>
+              </w:rPr>
+              <w:t>X</w:t>
+            </w:r>
+          </w:p>
+        </w:tc>
+        <w:tc>
+          <w:tcPr>
+            <w:tcW w:w="1417" w:type="dxa"/>
+            <w:vAlign w:val="center"/>
+          </w:tcPr>
+          <w:p>
+            <w:pPr>
+              <w:spacing w:line="360" w:lineRule="auto"/>
+              <w:jc w:val="both"/>
+              <w:rPr>
+                <w:rFonts w:ascii="Arial" w:hAnsi="Arial" w:cs="Arial"/>
+                <w:sz w:val="24"/>
+              </w:rPr>
+            </w:pPr>
+          </w:p>
+        </w:tc>
+        <w:tc>
+          <w:tcPr>
+            <w:tcW w:w="1417" w:type="dxa"/>
+            <w:vAlign w:val="center"/>
+          </w:tcPr>
+          <w:p>
+            <w:pPr>
+              <w:spacing w:line="360" w:lineRule="auto"/>
+              <w:jc w:val="both"/>
+              <w:rPr>
+                <w:rFonts w:ascii="Arial" w:hAnsi="Arial" w:cs="Arial"/>
+                <w:sz w:val="24"/>
+              </w:rPr>
+            </w:pPr>
+          </w:p>
+        </w:tc>
+        <w:tc>
+          <w:tcPr>
+            <w:tcW w:w="1417" w:type="dxa"/>
+            <w:vAlign w:val="center"/>
+          </w:tcPr>
+          <w:p>
+            <w:pPr>
+              <w:spacing w:line="360" w:lineRule="auto"/>
+              <w:jc w:val="both"/>
+              <w:rPr>
+                <w:rFonts w:ascii="Arial" w:hAnsi="Arial" w:cs="Arial"/>
+                <w:sz w:val="24"/>
+              </w:rPr>
+            </w:pPr>
+          </w:p>
+        </w:tc>
+      </w:tr>
+      <w:tr>
+        <w:tc>
+          <w:tcPr>
+            <w:tcW w:w="1417" w:type="dxa"/>
+            <w:vAlign w:val="center"/>
+          </w:tcPr>
+          <w:p>
+            <w:pPr>
+              <w:spacing w:line="360" w:lineRule="auto"/>
+              <w:jc w:val="both"/>
+              <w:rPr>
+                <w:rFonts w:ascii="Arial" w:hAnsi="Arial" w:cs="Arial"/>
+                <w:sz w:val="24"/>
+              </w:rPr>
+            </w:pPr>
+            <w:r>
+              <w:rPr>
+                <w:rFonts w:ascii="Arial" w:hAnsi="Arial" w:cs="Arial"/>
+                <w:sz w:val="24"/>
+              </w:rPr>
+              <w:t>Script DQL</w:t>
+            </w:r>
+          </w:p>
+        </w:tc>
+        <w:tc>
+          <w:tcPr>
+            <w:tcW w:w="1417" w:type="dxa"/>
+            <w:vAlign w:val="center"/>
+          </w:tcPr>
+          <w:p>
+            <w:pPr>
+              <w:spacing w:line="360" w:lineRule="auto"/>
+              <w:jc w:val="both"/>
+              <w:rPr>
+                <w:rFonts w:ascii="Arial" w:hAnsi="Arial" w:cs="Arial"/>
+                <w:sz w:val="24"/>
+              </w:rPr>
+            </w:pPr>
+          </w:p>
+        </w:tc>
+        <w:tc>
+          <w:tcPr>
+            <w:tcW w:w="1417" w:type="dxa"/>
+            <w:vAlign w:val="center"/>
+          </w:tcPr>
+          <w:p>
+            <w:pPr>
+              <w:spacing w:line="360" w:lineRule="auto"/>
+              <w:jc w:val="both"/>
+              <w:rPr>
+                <w:rFonts w:ascii="Arial" w:hAnsi="Arial" w:cs="Arial"/>
+                <w:sz w:val="24"/>
+              </w:rPr>
+            </w:pPr>
+            <w:r>
+              <w:rPr>
+                <w:rFonts w:ascii="Arial" w:hAnsi="Arial" w:cs="Arial"/>
+                <w:sz w:val="24"/>
+              </w:rPr>
+              <w:t>X</w:t>
+            </w:r>
+          </w:p>
+        </w:tc>
+        <w:tc>
+          <w:tcPr>
+            <w:tcW w:w="1417" w:type="dxa"/>
+            <w:vAlign w:val="center"/>
+          </w:tcPr>
+          <w:p>
+            <w:pPr>
+              <w:spacing w:line="360" w:lineRule="auto"/>
+              <w:jc w:val="both"/>
+              <w:rPr>
+                <w:rFonts w:ascii="Arial" w:hAnsi="Arial" w:cs="Arial"/>
+                <w:sz w:val="24"/>
+              </w:rPr>
+            </w:pPr>
+          </w:p>
+        </w:tc>
+        <w:tc>
+          <w:tcPr>
+            <w:tcW w:w="1417" w:type="dxa"/>
+            <w:vAlign w:val="center"/>
+          </w:tcPr>
+          <w:p>
+            <w:pPr>
+              <w:spacing w:line="360" w:lineRule="auto"/>
+              <w:jc w:val="both"/>
+              <w:rPr>
+                <w:rFonts w:ascii="Arial" w:hAnsi="Arial" w:cs="Arial"/>
+                <w:sz w:val="24"/>
+              </w:rPr>
+            </w:pPr>
+          </w:p>
+        </w:tc>
+        <w:tc>
+          <w:tcPr>
+            <w:tcW w:w="1417" w:type="dxa"/>
+            <w:vAlign w:val="center"/>
+          </w:tcPr>
+          <w:p>
+            <w:pPr>
+              <w:spacing w:line="360" w:lineRule="auto"/>
+              <w:jc w:val="both"/>
+              <w:rPr>
+                <w:rFonts w:ascii="Arial" w:hAnsi="Arial" w:cs="Arial"/>
+                <w:sz w:val="24"/>
+              </w:rPr>
+            </w:pPr>
+          </w:p>
+        </w:tc>
+      </w:tr>
+      <w:tr>
+        <w:tc>
+          <w:tcPr>
+            <w:tcW w:w="1417" w:type="dxa"/>
+            <w:vAlign w:val="center"/>
+          </w:tcPr>
+          <w:p>
+            <w:pPr>
+              <w:spacing w:line="360" w:lineRule="auto"/>
+              <w:jc w:val="both"/>
+              <w:rPr>
+                <w:rFonts w:ascii="Arial" w:hAnsi="Arial" w:cs="Arial"/>
+                <w:sz w:val="24"/>
+              </w:rPr>
+            </w:pPr>
+            <w:r>
+              <w:rPr>
+                <w:rFonts w:ascii="Arial" w:hAnsi="Arial" w:cs="Arial"/>
+                <w:sz w:val="24"/>
+              </w:rPr>
+              <w:t>Documentação</w:t>
+            </w:r>
+          </w:p>
+        </w:tc>
+        <w:tc>
+          <w:tcPr>
+            <w:tcW w:w="1417" w:type="dxa"/>
+            <w:vAlign w:val="center"/>
+          </w:tcPr>
+          <w:p>
+            <w:pPr>
+              <w:spacing w:line="360" w:lineRule="auto"/>
+              <w:jc w:val="both"/>
+              <w:rPr>
+                <w:rFonts w:ascii="Arial" w:hAnsi="Arial" w:cs="Arial"/>
+                <w:sz w:val="24"/>
+              </w:rPr>
+            </w:pPr>
+            <w:r>
+              <w:rPr>
+                <w:rFonts w:ascii="Arial" w:hAnsi="Arial" w:cs="Arial"/>
+                <w:sz w:val="24"/>
+              </w:rPr>
+              <w:t>X</w:t>
+            </w:r>
+          </w:p>
+        </w:tc>
+        <w:tc>
+          <w:tcPr>
+            <w:tcW w:w="1417" w:type="dxa"/>
+            <w:vAlign w:val="center"/>
+          </w:tcPr>
+          <w:p>
+            <w:pPr>
+              <w:spacing w:line="360" w:lineRule="auto"/>
+              <w:jc w:val="both"/>
+              <w:rPr>
+                <w:rFonts w:ascii="Arial" w:hAnsi="Arial" w:cs="Arial"/>
+                <w:sz w:val="24"/>
+              </w:rPr>
+            </w:pPr>
+            <w:r>
+              <w:rPr>
+                <w:rFonts w:ascii="Arial" w:hAnsi="Arial" w:cs="Arial"/>
+                <w:sz w:val="24"/>
+              </w:rPr>
+              <w:t>X</w:t>
+            </w:r>
+          </w:p>
+        </w:tc>
+        <w:tc>
+          <w:tcPr>
+            <w:tcW w:w="1417" w:type="dxa"/>
+            <w:vAlign w:val="center"/>
+          </w:tcPr>
+          <w:p>
+            <w:pPr>
+              <w:spacing w:line="360" w:lineRule="auto"/>
+              <w:jc w:val="both"/>
+              <w:rPr>
+                <w:rFonts w:ascii="Arial" w:hAnsi="Arial" w:cs="Arial"/>
+                <w:sz w:val="24"/>
+              </w:rPr>
+            </w:pPr>
+          </w:p>
+        </w:tc>
+        <w:tc>
+          <w:tcPr>
+            <w:tcW w:w="1417" w:type="dxa"/>
+            <w:vAlign w:val="center"/>
+          </w:tcPr>
+          <w:p>
+            <w:pPr>
+              <w:spacing w:line="360" w:lineRule="auto"/>
+              <w:jc w:val="both"/>
+              <w:rPr>
+                <w:rFonts w:ascii="Arial" w:hAnsi="Arial" w:cs="Arial"/>
+                <w:sz w:val="24"/>
+              </w:rPr>
+            </w:pPr>
+          </w:p>
+        </w:tc>
+        <w:tc>
+          <w:tcPr>
+            <w:tcW w:w="1417" w:type="dxa"/>
+            <w:vAlign w:val="center"/>
+          </w:tcPr>
+          <w:p>
+            <w:pPr>
+              <w:spacing w:line="360" w:lineRule="auto"/>
+              <w:jc w:val="both"/>
+              <w:rPr>
+                <w:rFonts w:ascii="Arial" w:hAnsi="Arial" w:cs="Arial"/>
+                <w:sz w:val="24"/>
+              </w:rPr>
+            </w:pPr>
           </w:p>
         </w:tc>
       </w:tr>
     </w:tbl>
     <w:p>
       <w:pPr>
-        <w:spacing w:line="276" w:lineRule="auto"/>
+        <w:spacing w:line="360" w:lineRule="auto"/>
         <w:ind w:left="-5" w:hanging="10"/>
         <w:jc w:val="both"/>
         <w:rPr>
+          <w:rFonts w:ascii="Arial" w:hAnsi="Arial" w:cs="Arial"/>
           <w:sz w:val="24"/>
         </w:rPr>
       </w:pPr>
@@ -1919,36 +3203,48 @@
     <w:p>
       <w:pPr>
         <w:pStyle w:val="Ttulo3"/>
-      </w:pPr>
-      <w:bookmarkStart w:id="8" w:name="_Toc80311776"/>
+        <w:spacing w:line="360" w:lineRule="auto"/>
+        <w:jc w:val="both"/>
+        <w:rPr>
+          <w:rFonts w:ascii="Arial" w:hAnsi="Arial" w:cs="Arial"/>
+        </w:rPr>
+      </w:pPr>
+      <w:bookmarkStart w:id="10" w:name="_Toc80655052"/>
+      <w:proofErr w:type="spellStart"/>
       <w:r>
+        <w:rPr>
+          <w:rFonts w:ascii="Arial" w:hAnsi="Arial" w:cs="Arial"/>
+        </w:rPr>
         <w:t>Trello</w:t>
       </w:r>
-      <w:bookmarkEnd w:id="8"/>
-    </w:p>
-    <w:p>
-      <w:pPr>
-        <w:spacing w:line="276" w:lineRule="auto"/>
+      <w:bookmarkEnd w:id="10"/>
+      <w:proofErr w:type="spellEnd"/>
+    </w:p>
+    <w:p>
+      <w:pPr>
+        <w:spacing w:line="360" w:lineRule="auto"/>
         <w:ind w:left="-5" w:hanging="10"/>
         <w:jc w:val="both"/>
         <w:rPr>
+          <w:rFonts w:ascii="Arial" w:hAnsi="Arial" w:cs="Arial"/>
           <w:sz w:val="24"/>
         </w:rPr>
       </w:pPr>
       <w:r>
         <w:rPr>
+          <w:rFonts w:ascii="Arial" w:hAnsi="Arial" w:cs="Arial"/>
           <w:sz w:val="24"/>
         </w:rPr>
         <w:t>https://trello.com/b/62c6Ms6a/sp-med-group</w:t>
       </w:r>
     </w:p>
     <w:sectPr>
-      <w:headerReference w:type="even" r:id="rId8"/>
-      <w:headerReference w:type="default" r:id="rId9"/>
-      <w:footerReference w:type="even" r:id="rId10"/>
-      <w:footerReference w:type="default" r:id="rId11"/>
-      <w:headerReference w:type="first" r:id="rId12"/>
-      <w:footerReference w:type="first" r:id="rId13"/>
+      <w:headerReference w:type="even" r:id="rId11"/>
+      <w:headerReference w:type="default" r:id="rId12"/>
+      <w:footerReference w:type="even" r:id="rId13"/>
+      <w:footerReference w:type="default" r:id="rId14"/>
+      <w:headerReference w:type="first" r:id="rId15"/>
+      <w:footerReference w:type="first" r:id="rId16"/>
       <w:pgSz w:w="11906" w:h="16838"/>
       <w:pgMar w:top="751" w:right="1126" w:bottom="1484" w:left="2268" w:header="720" w:footer="427" w:gutter="0"/>
       <w:cols w:space="720"/>
@@ -2522,12 +3818,21 @@
                       <wps:txbx>
                         <w:txbxContent>
                           <w:p>
+                            <w:proofErr w:type="gramStart"/>
                             <w:r>
                               <w:rPr>
                                 <w:color w:val="FF0000"/>
                                 <w:sz w:val="24"/>
                               </w:rPr>
-                              <w:t>SENAI . SP</w:t>
+                              <w:t>SENAI .</w:t>
+                            </w:r>
+                            <w:proofErr w:type="gramEnd"/>
+                            <w:r>
+                              <w:rPr>
+                                <w:color w:val="FF0000"/>
+                                <w:sz w:val="24"/>
+                              </w:rPr>
+                              <w:t xml:space="preserve"> SP</w:t>
                             </w:r>
                           </w:p>
                         </w:txbxContent>
@@ -2602,12 +3907,21 @@
                 <v:textbox inset="0,0,0,0">
                   <w:txbxContent>
                     <w:p>
+                      <w:proofErr w:type="gramStart"/>
                       <w:r>
                         <w:rPr>
                           <w:color w:val="FF0000"/>
                           <w:sz w:val="24"/>
                         </w:rPr>
-                        <w:t>SENAI . SP</w:t>
+                        <w:t>SENAI .</w:t>
+                      </w:r>
+                      <w:proofErr w:type="gramEnd"/>
+                      <w:r>
+                        <w:rPr>
+                          <w:color w:val="FF0000"/>
+                          <w:sz w:val="24"/>
+                        </w:rPr>
+                        <w:t xml:space="preserve"> SP</w:t>
                       </w:r>
                     </w:p>
                   </w:txbxContent>

</xml_diff>

<commit_message>
Correção na documentação e implementação de funções nativas
</commit_message>
<xml_diff>
--- a/Documentação/Documentação.docx
+++ b/Documentação/Documentação.docx
@@ -1,6 +1,6 @@
 
 <file path=word/document.xml><?xml version="1.0" encoding="utf-8"?>
-<w:document xmlns:wpc="http://schemas.microsoft.com/office/word/2010/wordprocessingCanvas" xmlns:cx="http://schemas.microsoft.com/office/drawing/2014/chartex" xmlns:cx1="http://schemas.microsoft.com/office/drawing/2015/9/8/chartex" xmlns:cx2="http://schemas.microsoft.com/office/drawing/2015/10/21/chartex" xmlns:cx3="http://schemas.microsoft.com/office/drawing/2016/5/9/chartex" xmlns:cx4="http://schemas.microsoft.com/office/drawing/2016/5/10/chartex" xmlns:cx5="http://schemas.microsoft.com/office/drawing/2016/5/11/chartex" xmlns:cx6="http://schemas.microsoft.com/office/drawing/2016/5/12/chartex" xmlns:cx7="http://schemas.microsoft.com/office/drawing/2016/5/13/chartex" xmlns:cx8="http://schemas.microsoft.com/office/drawing/2016/5/14/chartex" xmlns:mc="http://schemas.openxmlformats.org/markup-compatibility/2006" xmlns:aink="http://schemas.microsoft.com/office/drawing/2016/ink" xmlns:am3d="http://schemas.microsoft.com/office/drawing/2017/model3d" xmlns:o="urn:schemas-microsoft-com:office:office" xmlns:r="http://schemas.openxmlformats.org/officeDocument/2006/relationships" xmlns:m="http://schemas.openxmlformats.org/officeDocument/2006/math" xmlns:v="urn:schemas-microsoft-com:vml" xmlns:wp14="http://schemas.microsoft.com/office/word/2010/wordprocessingDrawing" xmlns:wp="http://schemas.openxmlformats.org/drawingml/2006/wordprocessingDrawing" xmlns:w10="urn:schemas-microsoft-com:office:word" xmlns:w="http://schemas.openxmlformats.org/wordprocessingml/2006/main" xmlns:w14="http://schemas.microsoft.com/office/word/2010/wordml" xmlns:w15="http://schemas.microsoft.com/office/word/2012/wordml" xmlns:w16cex="http://schemas.microsoft.com/office/word/2018/wordml/cex" xmlns:w16cid="http://schemas.microsoft.com/office/word/2016/wordml/cid" xmlns:w16="http://schemas.microsoft.com/office/word/2018/wordml" xmlns:w16sdtdh="http://schemas.microsoft.com/office/word/2020/wordml/sdtdatahash" xmlns:w16se="http://schemas.microsoft.com/office/word/2015/wordml/symex" xmlns:wpg="http://schemas.microsoft.com/office/word/2010/wordprocessingGroup" xmlns:wpi="http://schemas.microsoft.com/office/word/2010/wordprocessingInk" xmlns:wne="http://schemas.microsoft.com/office/word/2006/wordml" xmlns:wps="http://schemas.microsoft.com/office/word/2010/wordprocessingShape" mc:Ignorable="w14 w15 w16se w16cid w16 w16cex w16sdtdh wp14">
+<w:document xmlns:wpc="http://schemas.microsoft.com/office/word/2010/wordprocessingCanvas" xmlns:cx="http://schemas.microsoft.com/office/drawing/2014/chartex" xmlns:cx1="http://schemas.microsoft.com/office/drawing/2015/9/8/chartex" xmlns:cx2="http://schemas.microsoft.com/office/drawing/2015/10/21/chartex" xmlns:cx3="http://schemas.microsoft.com/office/drawing/2016/5/9/chartex" xmlns:cx4="http://schemas.microsoft.com/office/drawing/2016/5/10/chartex" xmlns:cx5="http://schemas.microsoft.com/office/drawing/2016/5/11/chartex" xmlns:cx6="http://schemas.microsoft.com/office/drawing/2016/5/12/chartex" xmlns:cx7="http://schemas.microsoft.com/office/drawing/2016/5/13/chartex" xmlns:cx8="http://schemas.microsoft.com/office/drawing/2016/5/14/chartex" xmlns:mc="http://schemas.openxmlformats.org/markup-compatibility/2006" xmlns:aink="http://schemas.microsoft.com/office/drawing/2016/ink" xmlns:am3d="http://schemas.microsoft.com/office/drawing/2017/model3d" xmlns:o="urn:schemas-microsoft-com:office:office" xmlns:r="http://schemas.openxmlformats.org/officeDocument/2006/relationships" xmlns:m="http://schemas.openxmlformats.org/officeDocument/2006/math" xmlns:v="urn:schemas-microsoft-com:vml" xmlns:wp14="http://schemas.microsoft.com/office/word/2010/wordprocessingDrawing" xmlns:wp="http://schemas.openxmlformats.org/drawingml/2006/wordprocessingDrawing" xmlns:w10="urn:schemas-microsoft-com:office:word" xmlns:w="http://schemas.openxmlformats.org/wordprocessingml/2006/main" xmlns:w14="http://schemas.microsoft.com/office/word/2010/wordml" xmlns:w15="http://schemas.microsoft.com/office/word/2012/wordml" xmlns:w16cid="http://schemas.microsoft.com/office/word/2016/wordml/cid" xmlns:w16se="http://schemas.microsoft.com/office/word/2015/wordml/symex" xmlns:wpg="http://schemas.microsoft.com/office/word/2010/wordprocessingGroup" xmlns:wpi="http://schemas.microsoft.com/office/word/2010/wordprocessingInk" xmlns:wne="http://schemas.microsoft.com/office/word/2006/wordml" xmlns:wps="http://schemas.microsoft.com/office/word/2010/wordprocessingShape" mc:Ignorable="w14 w15 w16se w16cid wp14">
   <w:body>
     <w:p>
       <w:pPr>
@@ -1426,13 +1426,7 @@
         <w:rPr>
           <w:rFonts w:ascii="Arial" w:hAnsi="Arial" w:cs="Arial"/>
         </w:rPr>
-        <w:t>São basicamente uma coleção de tabelas cada uma armazenando seus dados de maneira organizada com linhas e colunas</w:t>
-      </w:r>
-      <w:r>
-        <w:rPr>
-          <w:rFonts w:ascii="Arial" w:hAnsi="Arial" w:cs="Arial"/>
-        </w:rPr>
-        <w:t>, tendo uma importância fundamental no sistema para possíveis consultas utilizadas em campos como login etc.</w:t>
+        <w:t>São basicamente uma coleção de tabelas cada uma armazenando seus dados de maneira organizada com linhas e colunas, tendo uma importância fundamental no sistema para possíveis consultas utilizadas em campos como login etc.</w:t>
       </w:r>
     </w:p>
     <w:p>
@@ -1447,25 +1441,7 @@
         <w:rPr>
           <w:rFonts w:ascii="Arial" w:hAnsi="Arial" w:cs="Arial"/>
         </w:rPr>
-        <w:t>Os Bancos Relacionais s</w:t>
-      </w:r>
-      <w:r>
-        <w:rPr>
-          <w:rFonts w:ascii="Arial" w:hAnsi="Arial" w:cs="Arial"/>
-        </w:rPr>
-        <w:t xml:space="preserve">ão os bancos de dados onde temos relações entre as tabelas, não necessariamente entre </w:t>
-      </w:r>
-      <w:r>
-        <w:rPr>
-          <w:rFonts w:ascii="Arial" w:hAnsi="Arial" w:cs="Arial"/>
-        </w:rPr>
-        <w:t>todas,</w:t>
-      </w:r>
-      <w:r>
-        <w:rPr>
-          <w:rFonts w:ascii="Arial" w:hAnsi="Arial" w:cs="Arial"/>
-        </w:rPr>
-        <w:t xml:space="preserve"> mas algumas.</w:t>
+        <w:t>Os Bancos Relacionais são os bancos de dados onde temos relações entre as tabelas, não necessariamente entre todas, mas algumas.</w:t>
       </w:r>
     </w:p>
     <w:p>
@@ -1498,13 +1474,7 @@
         <w:rPr>
           <w:rFonts w:ascii="Arial" w:hAnsi="Arial" w:cs="Arial"/>
         </w:rPr>
-        <w:t xml:space="preserve">É definir como os dados se relacionaram, como vai funcionar o seu </w:t>
-      </w:r>
-      <w:r>
-        <w:rPr>
-          <w:rFonts w:ascii="Arial" w:hAnsi="Arial" w:cs="Arial"/>
-        </w:rPr>
-        <w:t>banco, suas regras de negócio etc.</w:t>
+        <w:t>É definir como os dados se relacionaram, como vai funcionar o seu banco, suas regras de negócio etc.</w:t>
       </w:r>
     </w:p>
     <w:p>
@@ -1833,23 +1803,7 @@
           <w:sz w:val="24"/>
           <w:szCs w:val="24"/>
         </w:rPr>
-        <w:t xml:space="preserve">Ele vai nos mostrar o Banco de Dados de maneira física com alguns dados de exemplo para testar </w:t>
-      </w:r>
-      <w:r>
-        <w:rPr>
-          <w:rFonts w:ascii="Arial" w:eastAsia="Arial" w:hAnsi="Arial" w:cs="Arial"/>
-          <w:sz w:val="24"/>
-          <w:szCs w:val="24"/>
-        </w:rPr>
-        <w:t>os tipos</w:t>
-      </w:r>
-      <w:r>
-        <w:rPr>
-          <w:rFonts w:ascii="Arial" w:eastAsia="Arial" w:hAnsi="Arial" w:cs="Arial"/>
-          <w:sz w:val="24"/>
-          <w:szCs w:val="24"/>
-        </w:rPr>
-        <w:t xml:space="preserve"> de relação e tudo mais.</w:t>
+        <w:t>Ele vai nos mostrar o Banco de Dados de maneira física com alguns dados de exemplo para testar os tipos de relação e tudo mais.</w:t>
       </w:r>
     </w:p>
     <w:p>
@@ -2854,7 +2808,6 @@
           <w:p>
             <w:pPr>
               <w:spacing w:line="360" w:lineRule="auto"/>
-              <w:jc w:val="both"/>
               <w:rPr>
                 <w:rFonts w:ascii="Arial" w:hAnsi="Arial" w:cs="Arial"/>
                 <w:sz w:val="24"/>
@@ -2865,7 +2818,7 @@
                 <w:rFonts w:ascii="Arial" w:hAnsi="Arial" w:cs="Arial"/>
                 <w:sz w:val="24"/>
               </w:rPr>
-              <w:t>Script DML</w:t>
+              <w:t>Importação dos dados para o banco</w:t>
             </w:r>
           </w:p>
         </w:tc>
@@ -3217,7 +3170,9 @@
         </w:rPr>
         <w:t>Trello</w:t>
       </w:r>
+      <w:bookmarkStart w:id="11" w:name="_GoBack"/>
       <w:bookmarkEnd w:id="10"/>
+      <w:bookmarkEnd w:id="11"/>
       <w:proofErr w:type="spellEnd"/>
     </w:p>
     <w:p>
@@ -3254,7 +3209,7 @@
 </file>
 
 <file path=word/endnotes.xml><?xml version="1.0" encoding="utf-8"?>
-<w:endnotes xmlns:wpc="http://schemas.microsoft.com/office/word/2010/wordprocessingCanvas" xmlns:cx="http://schemas.microsoft.com/office/drawing/2014/chartex" xmlns:cx1="http://schemas.microsoft.com/office/drawing/2015/9/8/chartex" xmlns:cx2="http://schemas.microsoft.com/office/drawing/2015/10/21/chartex" xmlns:cx3="http://schemas.microsoft.com/office/drawing/2016/5/9/chartex" xmlns:cx4="http://schemas.microsoft.com/office/drawing/2016/5/10/chartex" xmlns:cx5="http://schemas.microsoft.com/office/drawing/2016/5/11/chartex" xmlns:cx6="http://schemas.microsoft.com/office/drawing/2016/5/12/chartex" xmlns:cx7="http://schemas.microsoft.com/office/drawing/2016/5/13/chartex" xmlns:cx8="http://schemas.microsoft.com/office/drawing/2016/5/14/chartex" xmlns:mc="http://schemas.openxmlformats.org/markup-compatibility/2006" xmlns:aink="http://schemas.microsoft.com/office/drawing/2016/ink" xmlns:am3d="http://schemas.microsoft.com/office/drawing/2017/model3d" xmlns:o="urn:schemas-microsoft-com:office:office" xmlns:r="http://schemas.openxmlformats.org/officeDocument/2006/relationships" xmlns:m="http://schemas.openxmlformats.org/officeDocument/2006/math" xmlns:v="urn:schemas-microsoft-com:vml" xmlns:wp14="http://schemas.microsoft.com/office/word/2010/wordprocessingDrawing" xmlns:wp="http://schemas.openxmlformats.org/drawingml/2006/wordprocessingDrawing" xmlns:w10="urn:schemas-microsoft-com:office:word" xmlns:w="http://schemas.openxmlformats.org/wordprocessingml/2006/main" xmlns:w14="http://schemas.microsoft.com/office/word/2010/wordml" xmlns:w15="http://schemas.microsoft.com/office/word/2012/wordml" xmlns:w16cex="http://schemas.microsoft.com/office/word/2018/wordml/cex" xmlns:w16cid="http://schemas.microsoft.com/office/word/2016/wordml/cid" xmlns:w16="http://schemas.microsoft.com/office/word/2018/wordml" xmlns:w16sdtdh="http://schemas.microsoft.com/office/word/2020/wordml/sdtdatahash" xmlns:w16se="http://schemas.microsoft.com/office/word/2015/wordml/symex" xmlns:wpg="http://schemas.microsoft.com/office/word/2010/wordprocessingGroup" xmlns:wpi="http://schemas.microsoft.com/office/word/2010/wordprocessingInk" xmlns:wne="http://schemas.microsoft.com/office/word/2006/wordml" xmlns:wps="http://schemas.microsoft.com/office/word/2010/wordprocessingShape" mc:Ignorable="w14 w15 w16se w16cid w16 w16cex w16sdtdh wp14">
+<w:endnotes xmlns:wpc="http://schemas.microsoft.com/office/word/2010/wordprocessingCanvas" xmlns:cx="http://schemas.microsoft.com/office/drawing/2014/chartex" xmlns:cx1="http://schemas.microsoft.com/office/drawing/2015/9/8/chartex" xmlns:cx2="http://schemas.microsoft.com/office/drawing/2015/10/21/chartex" xmlns:cx3="http://schemas.microsoft.com/office/drawing/2016/5/9/chartex" xmlns:cx4="http://schemas.microsoft.com/office/drawing/2016/5/10/chartex" xmlns:cx5="http://schemas.microsoft.com/office/drawing/2016/5/11/chartex" xmlns:cx6="http://schemas.microsoft.com/office/drawing/2016/5/12/chartex" xmlns:cx7="http://schemas.microsoft.com/office/drawing/2016/5/13/chartex" xmlns:cx8="http://schemas.microsoft.com/office/drawing/2016/5/14/chartex" xmlns:mc="http://schemas.openxmlformats.org/markup-compatibility/2006" xmlns:aink="http://schemas.microsoft.com/office/drawing/2016/ink" xmlns:am3d="http://schemas.microsoft.com/office/drawing/2017/model3d" xmlns:o="urn:schemas-microsoft-com:office:office" xmlns:r="http://schemas.openxmlformats.org/officeDocument/2006/relationships" xmlns:m="http://schemas.openxmlformats.org/officeDocument/2006/math" xmlns:v="urn:schemas-microsoft-com:vml" xmlns:wp14="http://schemas.microsoft.com/office/word/2010/wordprocessingDrawing" xmlns:wp="http://schemas.openxmlformats.org/drawingml/2006/wordprocessingDrawing" xmlns:w10="urn:schemas-microsoft-com:office:word" xmlns:w="http://schemas.openxmlformats.org/wordprocessingml/2006/main" xmlns:w14="http://schemas.microsoft.com/office/word/2010/wordml" xmlns:w15="http://schemas.microsoft.com/office/word/2012/wordml" xmlns:w16cid="http://schemas.microsoft.com/office/word/2016/wordml/cid" xmlns:w16se="http://schemas.microsoft.com/office/word/2015/wordml/symex" xmlns:wpg="http://schemas.microsoft.com/office/word/2010/wordprocessingGroup" xmlns:wpi="http://schemas.microsoft.com/office/word/2010/wordprocessingInk" xmlns:wne="http://schemas.microsoft.com/office/word/2006/wordml" xmlns:wps="http://schemas.microsoft.com/office/word/2010/wordprocessingShape" mc:Ignorable="w14 w15 w16se w16cid wp14">
   <w:endnote w:type="separator" w:id="-1">
     <w:p>
       <w:pPr>
@@ -3279,7 +3234,7 @@
 </file>
 
 <file path=word/footer1.xml><?xml version="1.0" encoding="utf-8"?>
-<w:ftr xmlns:wpc="http://schemas.microsoft.com/office/word/2010/wordprocessingCanvas" xmlns:cx="http://schemas.microsoft.com/office/drawing/2014/chartex" xmlns:cx1="http://schemas.microsoft.com/office/drawing/2015/9/8/chartex" xmlns:cx2="http://schemas.microsoft.com/office/drawing/2015/10/21/chartex" xmlns:cx3="http://schemas.microsoft.com/office/drawing/2016/5/9/chartex" xmlns:cx4="http://schemas.microsoft.com/office/drawing/2016/5/10/chartex" xmlns:cx5="http://schemas.microsoft.com/office/drawing/2016/5/11/chartex" xmlns:cx6="http://schemas.microsoft.com/office/drawing/2016/5/12/chartex" xmlns:cx7="http://schemas.microsoft.com/office/drawing/2016/5/13/chartex" xmlns:cx8="http://schemas.microsoft.com/office/drawing/2016/5/14/chartex" xmlns:mc="http://schemas.openxmlformats.org/markup-compatibility/2006" xmlns:aink="http://schemas.microsoft.com/office/drawing/2016/ink" xmlns:am3d="http://schemas.microsoft.com/office/drawing/2017/model3d" xmlns:o="urn:schemas-microsoft-com:office:office" xmlns:r="http://schemas.openxmlformats.org/officeDocument/2006/relationships" xmlns:m="http://schemas.openxmlformats.org/officeDocument/2006/math" xmlns:v="urn:schemas-microsoft-com:vml" xmlns:wp14="http://schemas.microsoft.com/office/word/2010/wordprocessingDrawing" xmlns:wp="http://schemas.openxmlformats.org/drawingml/2006/wordprocessingDrawing" xmlns:w10="urn:schemas-microsoft-com:office:word" xmlns:w="http://schemas.openxmlformats.org/wordprocessingml/2006/main" xmlns:w14="http://schemas.microsoft.com/office/word/2010/wordml" xmlns:w15="http://schemas.microsoft.com/office/word/2012/wordml" xmlns:w16cex="http://schemas.microsoft.com/office/word/2018/wordml/cex" xmlns:w16cid="http://schemas.microsoft.com/office/word/2016/wordml/cid" xmlns:w16="http://schemas.microsoft.com/office/word/2018/wordml" xmlns:w16sdtdh="http://schemas.microsoft.com/office/word/2020/wordml/sdtdatahash" xmlns:w16se="http://schemas.microsoft.com/office/word/2015/wordml/symex" xmlns:wpg="http://schemas.microsoft.com/office/word/2010/wordprocessingGroup" xmlns:wpi="http://schemas.microsoft.com/office/word/2010/wordprocessingInk" xmlns:wne="http://schemas.microsoft.com/office/word/2006/wordml" xmlns:wps="http://schemas.microsoft.com/office/word/2010/wordprocessingShape" mc:Ignorable="w14 w15 w16se w16cid w16 w16cex w16sdtdh wp14">
+<w:ftr xmlns:wpc="http://schemas.microsoft.com/office/word/2010/wordprocessingCanvas" xmlns:cx="http://schemas.microsoft.com/office/drawing/2014/chartex" xmlns:cx1="http://schemas.microsoft.com/office/drawing/2015/9/8/chartex" xmlns:cx2="http://schemas.microsoft.com/office/drawing/2015/10/21/chartex" xmlns:cx3="http://schemas.microsoft.com/office/drawing/2016/5/9/chartex" xmlns:cx4="http://schemas.microsoft.com/office/drawing/2016/5/10/chartex" xmlns:cx5="http://schemas.microsoft.com/office/drawing/2016/5/11/chartex" xmlns:cx6="http://schemas.microsoft.com/office/drawing/2016/5/12/chartex" xmlns:cx7="http://schemas.microsoft.com/office/drawing/2016/5/13/chartex" xmlns:cx8="http://schemas.microsoft.com/office/drawing/2016/5/14/chartex" xmlns:mc="http://schemas.openxmlformats.org/markup-compatibility/2006" xmlns:aink="http://schemas.microsoft.com/office/drawing/2016/ink" xmlns:am3d="http://schemas.microsoft.com/office/drawing/2017/model3d" xmlns:o="urn:schemas-microsoft-com:office:office" xmlns:r="http://schemas.openxmlformats.org/officeDocument/2006/relationships" xmlns:m="http://schemas.openxmlformats.org/officeDocument/2006/math" xmlns:v="urn:schemas-microsoft-com:vml" xmlns:wp14="http://schemas.microsoft.com/office/word/2010/wordprocessingDrawing" xmlns:wp="http://schemas.openxmlformats.org/drawingml/2006/wordprocessingDrawing" xmlns:w10="urn:schemas-microsoft-com:office:word" xmlns:w="http://schemas.openxmlformats.org/wordprocessingml/2006/main" xmlns:w14="http://schemas.microsoft.com/office/word/2010/wordml" xmlns:w15="http://schemas.microsoft.com/office/word/2012/wordml" xmlns:w16cid="http://schemas.microsoft.com/office/word/2016/wordml/cid" xmlns:w16se="http://schemas.microsoft.com/office/word/2015/wordml/symex" xmlns:wpg="http://schemas.microsoft.com/office/word/2010/wordprocessingGroup" xmlns:wpi="http://schemas.microsoft.com/office/word/2010/wordprocessingInk" xmlns:wne="http://schemas.microsoft.com/office/word/2006/wordml" xmlns:wps="http://schemas.microsoft.com/office/word/2010/wordprocessingShape" mc:Ignorable="w14 w15 w16se w16cid wp14">
   <w:p>
     <w:pPr>
       <w:spacing w:after="0"/>
@@ -3342,7 +3297,7 @@
 </file>
 
 <file path=word/footer2.xml><?xml version="1.0" encoding="utf-8"?>
-<w:ftr xmlns:wpc="http://schemas.microsoft.com/office/word/2010/wordprocessingCanvas" xmlns:cx="http://schemas.microsoft.com/office/drawing/2014/chartex" xmlns:cx1="http://schemas.microsoft.com/office/drawing/2015/9/8/chartex" xmlns:cx2="http://schemas.microsoft.com/office/drawing/2015/10/21/chartex" xmlns:cx3="http://schemas.microsoft.com/office/drawing/2016/5/9/chartex" xmlns:cx4="http://schemas.microsoft.com/office/drawing/2016/5/10/chartex" xmlns:cx5="http://schemas.microsoft.com/office/drawing/2016/5/11/chartex" xmlns:cx6="http://schemas.microsoft.com/office/drawing/2016/5/12/chartex" xmlns:cx7="http://schemas.microsoft.com/office/drawing/2016/5/13/chartex" xmlns:cx8="http://schemas.microsoft.com/office/drawing/2016/5/14/chartex" xmlns:mc="http://schemas.openxmlformats.org/markup-compatibility/2006" xmlns:aink="http://schemas.microsoft.com/office/drawing/2016/ink" xmlns:am3d="http://schemas.microsoft.com/office/drawing/2017/model3d" xmlns:o="urn:schemas-microsoft-com:office:office" xmlns:r="http://schemas.openxmlformats.org/officeDocument/2006/relationships" xmlns:m="http://schemas.openxmlformats.org/officeDocument/2006/math" xmlns:v="urn:schemas-microsoft-com:vml" xmlns:wp14="http://schemas.microsoft.com/office/word/2010/wordprocessingDrawing" xmlns:wp="http://schemas.openxmlformats.org/drawingml/2006/wordprocessingDrawing" xmlns:w10="urn:schemas-microsoft-com:office:word" xmlns:w="http://schemas.openxmlformats.org/wordprocessingml/2006/main" xmlns:w14="http://schemas.microsoft.com/office/word/2010/wordml" xmlns:w15="http://schemas.microsoft.com/office/word/2012/wordml" xmlns:w16cex="http://schemas.microsoft.com/office/word/2018/wordml/cex" xmlns:w16cid="http://schemas.microsoft.com/office/word/2016/wordml/cid" xmlns:w16="http://schemas.microsoft.com/office/word/2018/wordml" xmlns:w16sdtdh="http://schemas.microsoft.com/office/word/2020/wordml/sdtdatahash" xmlns:w16se="http://schemas.microsoft.com/office/word/2015/wordml/symex" xmlns:wpg="http://schemas.microsoft.com/office/word/2010/wordprocessingGroup" xmlns:wpi="http://schemas.microsoft.com/office/word/2010/wordprocessingInk" xmlns:wne="http://schemas.microsoft.com/office/word/2006/wordml" xmlns:wps="http://schemas.microsoft.com/office/word/2010/wordprocessingShape" mc:Ignorable="w14 w15 w16se w16cid w16 w16cex w16sdtdh wp14">
+<w:ftr xmlns:wpc="http://schemas.microsoft.com/office/word/2010/wordprocessingCanvas" xmlns:cx="http://schemas.microsoft.com/office/drawing/2014/chartex" xmlns:cx1="http://schemas.microsoft.com/office/drawing/2015/9/8/chartex" xmlns:cx2="http://schemas.microsoft.com/office/drawing/2015/10/21/chartex" xmlns:cx3="http://schemas.microsoft.com/office/drawing/2016/5/9/chartex" xmlns:cx4="http://schemas.microsoft.com/office/drawing/2016/5/10/chartex" xmlns:cx5="http://schemas.microsoft.com/office/drawing/2016/5/11/chartex" xmlns:cx6="http://schemas.microsoft.com/office/drawing/2016/5/12/chartex" xmlns:cx7="http://schemas.microsoft.com/office/drawing/2016/5/13/chartex" xmlns:cx8="http://schemas.microsoft.com/office/drawing/2016/5/14/chartex" xmlns:mc="http://schemas.openxmlformats.org/markup-compatibility/2006" xmlns:aink="http://schemas.microsoft.com/office/drawing/2016/ink" xmlns:am3d="http://schemas.microsoft.com/office/drawing/2017/model3d" xmlns:o="urn:schemas-microsoft-com:office:office" xmlns:r="http://schemas.openxmlformats.org/officeDocument/2006/relationships" xmlns:m="http://schemas.openxmlformats.org/officeDocument/2006/math" xmlns:v="urn:schemas-microsoft-com:vml" xmlns:wp14="http://schemas.microsoft.com/office/word/2010/wordprocessingDrawing" xmlns:wp="http://schemas.openxmlformats.org/drawingml/2006/wordprocessingDrawing" xmlns:w10="urn:schemas-microsoft-com:office:word" xmlns:w="http://schemas.openxmlformats.org/wordprocessingml/2006/main" xmlns:w14="http://schemas.microsoft.com/office/word/2010/wordml" xmlns:w15="http://schemas.microsoft.com/office/word/2012/wordml" xmlns:w16cid="http://schemas.microsoft.com/office/word/2016/wordml/cid" xmlns:w16se="http://schemas.microsoft.com/office/word/2015/wordml/symex" xmlns:wpg="http://schemas.microsoft.com/office/word/2010/wordprocessingGroup" xmlns:wpi="http://schemas.microsoft.com/office/word/2010/wordprocessingInk" xmlns:wne="http://schemas.microsoft.com/office/word/2006/wordml" xmlns:wps="http://schemas.microsoft.com/office/word/2010/wordprocessingShape" mc:Ignorable="w14 w15 w16se w16cid wp14">
   <w:p>
     <w:pPr>
       <w:spacing w:after="0"/>
@@ -3405,7 +3360,7 @@
 </file>
 
 <file path=word/footer3.xml><?xml version="1.0" encoding="utf-8"?>
-<w:ftr xmlns:wpc="http://schemas.microsoft.com/office/word/2010/wordprocessingCanvas" xmlns:cx="http://schemas.microsoft.com/office/drawing/2014/chartex" xmlns:cx1="http://schemas.microsoft.com/office/drawing/2015/9/8/chartex" xmlns:cx2="http://schemas.microsoft.com/office/drawing/2015/10/21/chartex" xmlns:cx3="http://schemas.microsoft.com/office/drawing/2016/5/9/chartex" xmlns:cx4="http://schemas.microsoft.com/office/drawing/2016/5/10/chartex" xmlns:cx5="http://schemas.microsoft.com/office/drawing/2016/5/11/chartex" xmlns:cx6="http://schemas.microsoft.com/office/drawing/2016/5/12/chartex" xmlns:cx7="http://schemas.microsoft.com/office/drawing/2016/5/13/chartex" xmlns:cx8="http://schemas.microsoft.com/office/drawing/2016/5/14/chartex" xmlns:mc="http://schemas.openxmlformats.org/markup-compatibility/2006" xmlns:aink="http://schemas.microsoft.com/office/drawing/2016/ink" xmlns:am3d="http://schemas.microsoft.com/office/drawing/2017/model3d" xmlns:o="urn:schemas-microsoft-com:office:office" xmlns:r="http://schemas.openxmlformats.org/officeDocument/2006/relationships" xmlns:m="http://schemas.openxmlformats.org/officeDocument/2006/math" xmlns:v="urn:schemas-microsoft-com:vml" xmlns:wp14="http://schemas.microsoft.com/office/word/2010/wordprocessingDrawing" xmlns:wp="http://schemas.openxmlformats.org/drawingml/2006/wordprocessingDrawing" xmlns:w10="urn:schemas-microsoft-com:office:word" xmlns:w="http://schemas.openxmlformats.org/wordprocessingml/2006/main" xmlns:w14="http://schemas.microsoft.com/office/word/2010/wordml" xmlns:w15="http://schemas.microsoft.com/office/word/2012/wordml" xmlns:w16cex="http://schemas.microsoft.com/office/word/2018/wordml/cex" xmlns:w16cid="http://schemas.microsoft.com/office/word/2016/wordml/cid" xmlns:w16="http://schemas.microsoft.com/office/word/2018/wordml" xmlns:w16sdtdh="http://schemas.microsoft.com/office/word/2020/wordml/sdtdatahash" xmlns:w16se="http://schemas.microsoft.com/office/word/2015/wordml/symex" xmlns:wpg="http://schemas.microsoft.com/office/word/2010/wordprocessingGroup" xmlns:wpi="http://schemas.microsoft.com/office/word/2010/wordprocessingInk" xmlns:wne="http://schemas.microsoft.com/office/word/2006/wordml" xmlns:wps="http://schemas.microsoft.com/office/word/2010/wordprocessingShape" mc:Ignorable="w14 w15 w16se w16cid w16 w16cex w16sdtdh wp14">
+<w:ftr xmlns:wpc="http://schemas.microsoft.com/office/word/2010/wordprocessingCanvas" xmlns:cx="http://schemas.microsoft.com/office/drawing/2014/chartex" xmlns:cx1="http://schemas.microsoft.com/office/drawing/2015/9/8/chartex" xmlns:cx2="http://schemas.microsoft.com/office/drawing/2015/10/21/chartex" xmlns:cx3="http://schemas.microsoft.com/office/drawing/2016/5/9/chartex" xmlns:cx4="http://schemas.microsoft.com/office/drawing/2016/5/10/chartex" xmlns:cx5="http://schemas.microsoft.com/office/drawing/2016/5/11/chartex" xmlns:cx6="http://schemas.microsoft.com/office/drawing/2016/5/12/chartex" xmlns:cx7="http://schemas.microsoft.com/office/drawing/2016/5/13/chartex" xmlns:cx8="http://schemas.microsoft.com/office/drawing/2016/5/14/chartex" xmlns:mc="http://schemas.openxmlformats.org/markup-compatibility/2006" xmlns:aink="http://schemas.microsoft.com/office/drawing/2016/ink" xmlns:am3d="http://schemas.microsoft.com/office/drawing/2017/model3d" xmlns:o="urn:schemas-microsoft-com:office:office" xmlns:r="http://schemas.openxmlformats.org/officeDocument/2006/relationships" xmlns:m="http://schemas.openxmlformats.org/officeDocument/2006/math" xmlns:v="urn:schemas-microsoft-com:vml" xmlns:wp14="http://schemas.microsoft.com/office/word/2010/wordprocessingDrawing" xmlns:wp="http://schemas.openxmlformats.org/drawingml/2006/wordprocessingDrawing" xmlns:w10="urn:schemas-microsoft-com:office:word" xmlns:w="http://schemas.openxmlformats.org/wordprocessingml/2006/main" xmlns:w14="http://schemas.microsoft.com/office/word/2010/wordml" xmlns:w15="http://schemas.microsoft.com/office/word/2012/wordml" xmlns:w16cid="http://schemas.microsoft.com/office/word/2016/wordml/cid" xmlns:w16se="http://schemas.microsoft.com/office/word/2015/wordml/symex" xmlns:wpg="http://schemas.microsoft.com/office/word/2010/wordprocessingGroup" xmlns:wpi="http://schemas.microsoft.com/office/word/2010/wordprocessingInk" xmlns:wne="http://schemas.microsoft.com/office/word/2006/wordml" xmlns:wps="http://schemas.microsoft.com/office/word/2010/wordprocessingShape" mc:Ignorable="w14 w15 w16se w16cid wp14">
   <w:p>
     <w:pPr>
       <w:spacing w:after="0"/>
@@ -3468,7 +3423,7 @@
 </file>
 
 <file path=word/footnotes.xml><?xml version="1.0" encoding="utf-8"?>
-<w:footnotes xmlns:wpc="http://schemas.microsoft.com/office/word/2010/wordprocessingCanvas" xmlns:cx="http://schemas.microsoft.com/office/drawing/2014/chartex" xmlns:cx1="http://schemas.microsoft.com/office/drawing/2015/9/8/chartex" xmlns:cx2="http://schemas.microsoft.com/office/drawing/2015/10/21/chartex" xmlns:cx3="http://schemas.microsoft.com/office/drawing/2016/5/9/chartex" xmlns:cx4="http://schemas.microsoft.com/office/drawing/2016/5/10/chartex" xmlns:cx5="http://schemas.microsoft.com/office/drawing/2016/5/11/chartex" xmlns:cx6="http://schemas.microsoft.com/office/drawing/2016/5/12/chartex" xmlns:cx7="http://schemas.microsoft.com/office/drawing/2016/5/13/chartex" xmlns:cx8="http://schemas.microsoft.com/office/drawing/2016/5/14/chartex" xmlns:mc="http://schemas.openxmlformats.org/markup-compatibility/2006" xmlns:aink="http://schemas.microsoft.com/office/drawing/2016/ink" xmlns:am3d="http://schemas.microsoft.com/office/drawing/2017/model3d" xmlns:o="urn:schemas-microsoft-com:office:office" xmlns:r="http://schemas.openxmlformats.org/officeDocument/2006/relationships" xmlns:m="http://schemas.openxmlformats.org/officeDocument/2006/math" xmlns:v="urn:schemas-microsoft-com:vml" xmlns:wp14="http://schemas.microsoft.com/office/word/2010/wordprocessingDrawing" xmlns:wp="http://schemas.openxmlformats.org/drawingml/2006/wordprocessingDrawing" xmlns:w10="urn:schemas-microsoft-com:office:word" xmlns:w="http://schemas.openxmlformats.org/wordprocessingml/2006/main" xmlns:w14="http://schemas.microsoft.com/office/word/2010/wordml" xmlns:w15="http://schemas.microsoft.com/office/word/2012/wordml" xmlns:w16cex="http://schemas.microsoft.com/office/word/2018/wordml/cex" xmlns:w16cid="http://schemas.microsoft.com/office/word/2016/wordml/cid" xmlns:w16="http://schemas.microsoft.com/office/word/2018/wordml" xmlns:w16sdtdh="http://schemas.microsoft.com/office/word/2020/wordml/sdtdatahash" xmlns:w16se="http://schemas.microsoft.com/office/word/2015/wordml/symex" xmlns:wpg="http://schemas.microsoft.com/office/word/2010/wordprocessingGroup" xmlns:wpi="http://schemas.microsoft.com/office/word/2010/wordprocessingInk" xmlns:wne="http://schemas.microsoft.com/office/word/2006/wordml" xmlns:wps="http://schemas.microsoft.com/office/word/2010/wordprocessingShape" mc:Ignorable="w14 w15 w16se w16cid w16 w16cex w16sdtdh wp14">
+<w:footnotes xmlns:wpc="http://schemas.microsoft.com/office/word/2010/wordprocessingCanvas" xmlns:cx="http://schemas.microsoft.com/office/drawing/2014/chartex" xmlns:cx1="http://schemas.microsoft.com/office/drawing/2015/9/8/chartex" xmlns:cx2="http://schemas.microsoft.com/office/drawing/2015/10/21/chartex" xmlns:cx3="http://schemas.microsoft.com/office/drawing/2016/5/9/chartex" xmlns:cx4="http://schemas.microsoft.com/office/drawing/2016/5/10/chartex" xmlns:cx5="http://schemas.microsoft.com/office/drawing/2016/5/11/chartex" xmlns:cx6="http://schemas.microsoft.com/office/drawing/2016/5/12/chartex" xmlns:cx7="http://schemas.microsoft.com/office/drawing/2016/5/13/chartex" xmlns:cx8="http://schemas.microsoft.com/office/drawing/2016/5/14/chartex" xmlns:mc="http://schemas.openxmlformats.org/markup-compatibility/2006" xmlns:aink="http://schemas.microsoft.com/office/drawing/2016/ink" xmlns:am3d="http://schemas.microsoft.com/office/drawing/2017/model3d" xmlns:o="urn:schemas-microsoft-com:office:office" xmlns:r="http://schemas.openxmlformats.org/officeDocument/2006/relationships" xmlns:m="http://schemas.openxmlformats.org/officeDocument/2006/math" xmlns:v="urn:schemas-microsoft-com:vml" xmlns:wp14="http://schemas.microsoft.com/office/word/2010/wordprocessingDrawing" xmlns:wp="http://schemas.openxmlformats.org/drawingml/2006/wordprocessingDrawing" xmlns:w10="urn:schemas-microsoft-com:office:word" xmlns:w="http://schemas.openxmlformats.org/wordprocessingml/2006/main" xmlns:w14="http://schemas.microsoft.com/office/word/2010/wordml" xmlns:w15="http://schemas.microsoft.com/office/word/2012/wordml" xmlns:w16cid="http://schemas.microsoft.com/office/word/2016/wordml/cid" xmlns:w16se="http://schemas.microsoft.com/office/word/2015/wordml/symex" xmlns:wpg="http://schemas.microsoft.com/office/word/2010/wordprocessingGroup" xmlns:wpi="http://schemas.microsoft.com/office/word/2010/wordprocessingInk" xmlns:wne="http://schemas.microsoft.com/office/word/2006/wordml" xmlns:wps="http://schemas.microsoft.com/office/word/2010/wordprocessingShape" mc:Ignorable="w14 w15 w16se w16cid wp14">
   <w:footnote w:type="separator" w:id="-1">
     <w:p>
       <w:pPr>
@@ -3493,7 +3448,7 @@
 </file>
 
 <file path=word/header1.xml><?xml version="1.0" encoding="utf-8"?>
-<w:hdr xmlns:wpc="http://schemas.microsoft.com/office/word/2010/wordprocessingCanvas" xmlns:cx="http://schemas.microsoft.com/office/drawing/2014/chartex" xmlns:cx1="http://schemas.microsoft.com/office/drawing/2015/9/8/chartex" xmlns:cx2="http://schemas.microsoft.com/office/drawing/2015/10/21/chartex" xmlns:cx3="http://schemas.microsoft.com/office/drawing/2016/5/9/chartex" xmlns:cx4="http://schemas.microsoft.com/office/drawing/2016/5/10/chartex" xmlns:cx5="http://schemas.microsoft.com/office/drawing/2016/5/11/chartex" xmlns:cx6="http://schemas.microsoft.com/office/drawing/2016/5/12/chartex" xmlns:cx7="http://schemas.microsoft.com/office/drawing/2016/5/13/chartex" xmlns:cx8="http://schemas.microsoft.com/office/drawing/2016/5/14/chartex" xmlns:mc="http://schemas.openxmlformats.org/markup-compatibility/2006" xmlns:aink="http://schemas.microsoft.com/office/drawing/2016/ink" xmlns:am3d="http://schemas.microsoft.com/office/drawing/2017/model3d" xmlns:o="urn:schemas-microsoft-com:office:office" xmlns:r="http://schemas.openxmlformats.org/officeDocument/2006/relationships" xmlns:m="http://schemas.openxmlformats.org/officeDocument/2006/math" xmlns:v="urn:schemas-microsoft-com:vml" xmlns:wp14="http://schemas.microsoft.com/office/word/2010/wordprocessingDrawing" xmlns:wp="http://schemas.openxmlformats.org/drawingml/2006/wordprocessingDrawing" xmlns:w10="urn:schemas-microsoft-com:office:word" xmlns:w="http://schemas.openxmlformats.org/wordprocessingml/2006/main" xmlns:w14="http://schemas.microsoft.com/office/word/2010/wordml" xmlns:w15="http://schemas.microsoft.com/office/word/2012/wordml" xmlns:w16cex="http://schemas.microsoft.com/office/word/2018/wordml/cex" xmlns:w16cid="http://schemas.microsoft.com/office/word/2016/wordml/cid" xmlns:w16="http://schemas.microsoft.com/office/word/2018/wordml" xmlns:w16sdtdh="http://schemas.microsoft.com/office/word/2020/wordml/sdtdatahash" xmlns:w16se="http://schemas.microsoft.com/office/word/2015/wordml/symex" xmlns:wpg="http://schemas.microsoft.com/office/word/2010/wordprocessingGroup" xmlns:wpi="http://schemas.microsoft.com/office/word/2010/wordprocessingInk" xmlns:wne="http://schemas.microsoft.com/office/word/2006/wordml" xmlns:wps="http://schemas.microsoft.com/office/word/2010/wordprocessingShape" mc:Ignorable="w14 w15 w16se w16cid w16 w16cex w16sdtdh wp14">
+<w:hdr xmlns:wpc="http://schemas.microsoft.com/office/word/2010/wordprocessingCanvas" xmlns:cx="http://schemas.microsoft.com/office/drawing/2014/chartex" xmlns:cx1="http://schemas.microsoft.com/office/drawing/2015/9/8/chartex" xmlns:cx2="http://schemas.microsoft.com/office/drawing/2015/10/21/chartex" xmlns:cx3="http://schemas.microsoft.com/office/drawing/2016/5/9/chartex" xmlns:cx4="http://schemas.microsoft.com/office/drawing/2016/5/10/chartex" xmlns:cx5="http://schemas.microsoft.com/office/drawing/2016/5/11/chartex" xmlns:cx6="http://schemas.microsoft.com/office/drawing/2016/5/12/chartex" xmlns:cx7="http://schemas.microsoft.com/office/drawing/2016/5/13/chartex" xmlns:cx8="http://schemas.microsoft.com/office/drawing/2016/5/14/chartex" xmlns:mc="http://schemas.openxmlformats.org/markup-compatibility/2006" xmlns:aink="http://schemas.microsoft.com/office/drawing/2016/ink" xmlns:am3d="http://schemas.microsoft.com/office/drawing/2017/model3d" xmlns:o="urn:schemas-microsoft-com:office:office" xmlns:r="http://schemas.openxmlformats.org/officeDocument/2006/relationships" xmlns:m="http://schemas.openxmlformats.org/officeDocument/2006/math" xmlns:v="urn:schemas-microsoft-com:vml" xmlns:wp14="http://schemas.microsoft.com/office/word/2010/wordprocessingDrawing" xmlns:wp="http://schemas.openxmlformats.org/drawingml/2006/wordprocessingDrawing" xmlns:w10="urn:schemas-microsoft-com:office:word" xmlns:w="http://schemas.openxmlformats.org/wordprocessingml/2006/main" xmlns:w14="http://schemas.microsoft.com/office/word/2010/wordml" xmlns:w15="http://schemas.microsoft.com/office/word/2012/wordml" xmlns:w16cid="http://schemas.microsoft.com/office/word/2016/wordml/cid" xmlns:w16se="http://schemas.microsoft.com/office/word/2015/wordml/symex" xmlns:wpg="http://schemas.microsoft.com/office/word/2010/wordprocessingGroup" xmlns:wpi="http://schemas.microsoft.com/office/word/2010/wordprocessingInk" xmlns:wne="http://schemas.microsoft.com/office/word/2006/wordml" xmlns:wps="http://schemas.microsoft.com/office/word/2010/wordprocessingShape" mc:Ignorable="w14 w15 w16se w16cid wp14">
   <w:p>
     <w:r>
       <w:rPr>
@@ -3705,7 +3660,7 @@
             </wp:anchor>
           </w:drawing>
         </mc:Choice>
-        <mc:Fallback xmlns:a="http://schemas.openxmlformats.org/drawingml/2006/main">
+        <mc:Fallback xmlns:a="http://schemas.openxmlformats.org/drawingml/2006/main" xmlns:w16sdtdh="http://schemas.microsoft.com/office/word/2020/wordml/sdtdatahash" xmlns:w16="http://schemas.microsoft.com/office/word/2018/wordml" xmlns:w16cex="http://schemas.microsoft.com/office/word/2018/wordml/cex">
           <w:pict>
             <v:group id="Group 26117" style="width:73.2pt;height:430pt;position:absolute;z-index:-2147483648;mso-position-horizontal-relative:page;mso-position-horizontal:absolute;margin-left:0pt;mso-position-vertical-relative:page;margin-top:208.18pt;" coordsize="9296,54610">
               <v:shape id="Shape 26914" style="position:absolute;width:4191;height:54610;left:0;top:0;" coordsize="419100,5461000" path="m0,0l419100,0l419100,5461000l0,5461000l0,0">
@@ -3733,7 +3688,7 @@
 </file>
 
 <file path=word/header2.xml><?xml version="1.0" encoding="utf-8"?>
-<w:hdr xmlns:wpc="http://schemas.microsoft.com/office/word/2010/wordprocessingCanvas" xmlns:cx="http://schemas.microsoft.com/office/drawing/2014/chartex" xmlns:cx1="http://schemas.microsoft.com/office/drawing/2015/9/8/chartex" xmlns:cx2="http://schemas.microsoft.com/office/drawing/2015/10/21/chartex" xmlns:cx3="http://schemas.microsoft.com/office/drawing/2016/5/9/chartex" xmlns:cx4="http://schemas.microsoft.com/office/drawing/2016/5/10/chartex" xmlns:cx5="http://schemas.microsoft.com/office/drawing/2016/5/11/chartex" xmlns:cx6="http://schemas.microsoft.com/office/drawing/2016/5/12/chartex" xmlns:cx7="http://schemas.microsoft.com/office/drawing/2016/5/13/chartex" xmlns:cx8="http://schemas.microsoft.com/office/drawing/2016/5/14/chartex" xmlns:mc="http://schemas.openxmlformats.org/markup-compatibility/2006" xmlns:aink="http://schemas.microsoft.com/office/drawing/2016/ink" xmlns:am3d="http://schemas.microsoft.com/office/drawing/2017/model3d" xmlns:o="urn:schemas-microsoft-com:office:office" xmlns:r="http://schemas.openxmlformats.org/officeDocument/2006/relationships" xmlns:m="http://schemas.openxmlformats.org/officeDocument/2006/math" xmlns:v="urn:schemas-microsoft-com:vml" xmlns:wp14="http://schemas.microsoft.com/office/word/2010/wordprocessingDrawing" xmlns:wp="http://schemas.openxmlformats.org/drawingml/2006/wordprocessingDrawing" xmlns:w10="urn:schemas-microsoft-com:office:word" xmlns:w="http://schemas.openxmlformats.org/wordprocessingml/2006/main" xmlns:w14="http://schemas.microsoft.com/office/word/2010/wordml" xmlns:w15="http://schemas.microsoft.com/office/word/2012/wordml" xmlns:w16cex="http://schemas.microsoft.com/office/word/2018/wordml/cex" xmlns:w16cid="http://schemas.microsoft.com/office/word/2016/wordml/cid" xmlns:w16="http://schemas.microsoft.com/office/word/2018/wordml" xmlns:w16sdtdh="http://schemas.microsoft.com/office/word/2020/wordml/sdtdatahash" xmlns:w16se="http://schemas.microsoft.com/office/word/2015/wordml/symex" xmlns:wpg="http://schemas.microsoft.com/office/word/2010/wordprocessingGroup" xmlns:wpi="http://schemas.microsoft.com/office/word/2010/wordprocessingInk" xmlns:wne="http://schemas.microsoft.com/office/word/2006/wordml" xmlns:wps="http://schemas.microsoft.com/office/word/2010/wordprocessingShape" mc:Ignorable="w14 w15 w16se w16cid w16 w16cex w16sdtdh wp14">
+<w:hdr xmlns:wpc="http://schemas.microsoft.com/office/word/2010/wordprocessingCanvas" xmlns:cx="http://schemas.microsoft.com/office/drawing/2014/chartex" xmlns:cx1="http://schemas.microsoft.com/office/drawing/2015/9/8/chartex" xmlns:cx2="http://schemas.microsoft.com/office/drawing/2015/10/21/chartex" xmlns:cx3="http://schemas.microsoft.com/office/drawing/2016/5/9/chartex" xmlns:cx4="http://schemas.microsoft.com/office/drawing/2016/5/10/chartex" xmlns:cx5="http://schemas.microsoft.com/office/drawing/2016/5/11/chartex" xmlns:cx6="http://schemas.microsoft.com/office/drawing/2016/5/12/chartex" xmlns:cx7="http://schemas.microsoft.com/office/drawing/2016/5/13/chartex" xmlns:cx8="http://schemas.microsoft.com/office/drawing/2016/5/14/chartex" xmlns:mc="http://schemas.openxmlformats.org/markup-compatibility/2006" xmlns:aink="http://schemas.microsoft.com/office/drawing/2016/ink" xmlns:am3d="http://schemas.microsoft.com/office/drawing/2017/model3d" xmlns:o="urn:schemas-microsoft-com:office:office" xmlns:r="http://schemas.openxmlformats.org/officeDocument/2006/relationships" xmlns:m="http://schemas.openxmlformats.org/officeDocument/2006/math" xmlns:v="urn:schemas-microsoft-com:vml" xmlns:wp14="http://schemas.microsoft.com/office/word/2010/wordprocessingDrawing" xmlns:wp="http://schemas.openxmlformats.org/drawingml/2006/wordprocessingDrawing" xmlns:w10="urn:schemas-microsoft-com:office:word" xmlns:w="http://schemas.openxmlformats.org/wordprocessingml/2006/main" xmlns:w14="http://schemas.microsoft.com/office/word/2010/wordml" xmlns:w15="http://schemas.microsoft.com/office/word/2012/wordml" xmlns:w16cid="http://schemas.microsoft.com/office/word/2016/wordml/cid" xmlns:w16se="http://schemas.microsoft.com/office/word/2015/wordml/symex" xmlns:wpg="http://schemas.microsoft.com/office/word/2010/wordprocessingGroup" xmlns:wpi="http://schemas.microsoft.com/office/word/2010/wordprocessingInk" xmlns:wne="http://schemas.microsoft.com/office/word/2006/wordml" xmlns:wps="http://schemas.microsoft.com/office/word/2010/wordprocessingShape" mc:Ignorable="w14 w15 w16se w16cid wp14">
   <w:p>
     <w:r>
       <w:rPr>
@@ -4142,7 +4097,7 @@
             </wp:anchor>
           </w:drawing>
         </mc:Choice>
-        <mc:Fallback>
+        <mc:Fallback xmlns:w16sdtdh="http://schemas.microsoft.com/office/word/2020/wordml/sdtdatahash" xmlns:w16="http://schemas.microsoft.com/office/word/2018/wordml" xmlns:w16cex="http://schemas.microsoft.com/office/word/2018/wordml/cex">
           <w:pict>
             <v:group w14:anchorId="3BC7EDA3" id="Group 26102" o:spid="_x0000_s1026" style="position:absolute;margin-left:0;margin-top:207.95pt;width:51pt;height:430pt;z-index:-251657216;mso-position-horizontal-relative:page;mso-position-vertical-relative:page;mso-width-relative:margin;mso-height-relative:margin" coordsize="6477,54610" o:gfxdata="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">
               <v:shape id="Shape 26911" o:spid="_x0000_s1027" style="position:absolute;width:4191;height:54610;visibility:visible;mso-wrap-style:square;v-text-anchor:top" coordsize="419100,5461000" o:gfxdata="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" path="m,l419100,r,5461000l,5461000,,e" fillcolor="red" stroked="f" strokeweight="0">
@@ -4168,7 +4123,7 @@
 </file>
 
 <file path=word/header3.xml><?xml version="1.0" encoding="utf-8"?>
-<w:hdr xmlns:wpc="http://schemas.microsoft.com/office/word/2010/wordprocessingCanvas" xmlns:cx="http://schemas.microsoft.com/office/drawing/2014/chartex" xmlns:cx1="http://schemas.microsoft.com/office/drawing/2015/9/8/chartex" xmlns:cx2="http://schemas.microsoft.com/office/drawing/2015/10/21/chartex" xmlns:cx3="http://schemas.microsoft.com/office/drawing/2016/5/9/chartex" xmlns:cx4="http://schemas.microsoft.com/office/drawing/2016/5/10/chartex" xmlns:cx5="http://schemas.microsoft.com/office/drawing/2016/5/11/chartex" xmlns:cx6="http://schemas.microsoft.com/office/drawing/2016/5/12/chartex" xmlns:cx7="http://schemas.microsoft.com/office/drawing/2016/5/13/chartex" xmlns:cx8="http://schemas.microsoft.com/office/drawing/2016/5/14/chartex" xmlns:mc="http://schemas.openxmlformats.org/markup-compatibility/2006" xmlns:aink="http://schemas.microsoft.com/office/drawing/2016/ink" xmlns:am3d="http://schemas.microsoft.com/office/drawing/2017/model3d" xmlns:o="urn:schemas-microsoft-com:office:office" xmlns:r="http://schemas.openxmlformats.org/officeDocument/2006/relationships" xmlns:m="http://schemas.openxmlformats.org/officeDocument/2006/math" xmlns:v="urn:schemas-microsoft-com:vml" xmlns:wp14="http://schemas.microsoft.com/office/word/2010/wordprocessingDrawing" xmlns:wp="http://schemas.openxmlformats.org/drawingml/2006/wordprocessingDrawing" xmlns:w10="urn:schemas-microsoft-com:office:word" xmlns:w="http://schemas.openxmlformats.org/wordprocessingml/2006/main" xmlns:w14="http://schemas.microsoft.com/office/word/2010/wordml" xmlns:w15="http://schemas.microsoft.com/office/word/2012/wordml" xmlns:w16cex="http://schemas.microsoft.com/office/word/2018/wordml/cex" xmlns:w16cid="http://schemas.microsoft.com/office/word/2016/wordml/cid" xmlns:w16="http://schemas.microsoft.com/office/word/2018/wordml" xmlns:w16sdtdh="http://schemas.microsoft.com/office/word/2020/wordml/sdtdatahash" xmlns:w16se="http://schemas.microsoft.com/office/word/2015/wordml/symex" xmlns:wpg="http://schemas.microsoft.com/office/word/2010/wordprocessingGroup" xmlns:wpi="http://schemas.microsoft.com/office/word/2010/wordprocessingInk" xmlns:wne="http://schemas.microsoft.com/office/word/2006/wordml" xmlns:wps="http://schemas.microsoft.com/office/word/2010/wordprocessingShape" mc:Ignorable="w14 w15 w16se w16cid w16 w16cex w16sdtdh wp14">
+<w:hdr xmlns:wpc="http://schemas.microsoft.com/office/word/2010/wordprocessingCanvas" xmlns:cx="http://schemas.microsoft.com/office/drawing/2014/chartex" xmlns:cx1="http://schemas.microsoft.com/office/drawing/2015/9/8/chartex" xmlns:cx2="http://schemas.microsoft.com/office/drawing/2015/10/21/chartex" xmlns:cx3="http://schemas.microsoft.com/office/drawing/2016/5/9/chartex" xmlns:cx4="http://schemas.microsoft.com/office/drawing/2016/5/10/chartex" xmlns:cx5="http://schemas.microsoft.com/office/drawing/2016/5/11/chartex" xmlns:cx6="http://schemas.microsoft.com/office/drawing/2016/5/12/chartex" xmlns:cx7="http://schemas.microsoft.com/office/drawing/2016/5/13/chartex" xmlns:cx8="http://schemas.microsoft.com/office/drawing/2016/5/14/chartex" xmlns:mc="http://schemas.openxmlformats.org/markup-compatibility/2006" xmlns:aink="http://schemas.microsoft.com/office/drawing/2016/ink" xmlns:am3d="http://schemas.microsoft.com/office/drawing/2017/model3d" xmlns:o="urn:schemas-microsoft-com:office:office" xmlns:r="http://schemas.openxmlformats.org/officeDocument/2006/relationships" xmlns:m="http://schemas.openxmlformats.org/officeDocument/2006/math" xmlns:v="urn:schemas-microsoft-com:vml" xmlns:wp14="http://schemas.microsoft.com/office/word/2010/wordprocessingDrawing" xmlns:wp="http://schemas.openxmlformats.org/drawingml/2006/wordprocessingDrawing" xmlns:w10="urn:schemas-microsoft-com:office:word" xmlns:w="http://schemas.openxmlformats.org/wordprocessingml/2006/main" xmlns:w14="http://schemas.microsoft.com/office/word/2010/wordml" xmlns:w15="http://schemas.microsoft.com/office/word/2012/wordml" xmlns:w16cid="http://schemas.microsoft.com/office/word/2016/wordml/cid" xmlns:w16se="http://schemas.microsoft.com/office/word/2015/wordml/symex" xmlns:wpg="http://schemas.microsoft.com/office/word/2010/wordprocessingGroup" xmlns:wpi="http://schemas.microsoft.com/office/word/2010/wordprocessingInk" xmlns:wne="http://schemas.microsoft.com/office/word/2006/wordml" xmlns:wps="http://schemas.microsoft.com/office/word/2010/wordprocessingShape" mc:Ignorable="w14 w15 w16se w16cid wp14">
   <w:p>
     <w:r>
       <w:rPr>
@@ -4380,7 +4335,7 @@
             </wp:anchor>
           </w:drawing>
         </mc:Choice>
-        <mc:Fallback xmlns:a="http://schemas.openxmlformats.org/drawingml/2006/main">
+        <mc:Fallback xmlns:a="http://schemas.openxmlformats.org/drawingml/2006/main" xmlns:w16sdtdh="http://schemas.microsoft.com/office/word/2020/wordml/sdtdatahash" xmlns:w16="http://schemas.microsoft.com/office/word/2018/wordml" xmlns:w16cex="http://schemas.microsoft.com/office/word/2018/wordml/cex">
           <w:pict>
             <v:group id="Group 26087" style="width:73.2pt;height:430pt;position:absolute;z-index:-2147483648;mso-position-horizontal-relative:page;mso-position-horizontal:absolute;margin-left:0pt;mso-position-vertical-relative:page;margin-top:208.18pt;" coordsize="9296,54610">
               <v:shape id="Shape 26910" style="position:absolute;width:4191;height:54610;left:0;top:0;" coordsize="419100,5461000" path="m0,0l419100,0l419100,5461000l0,5461000l0,0">
@@ -4408,7 +4363,7 @@
 </file>
 
 <file path=word/numbering.xml><?xml version="1.0" encoding="utf-8"?>
-<w:numbering xmlns:wpc="http://schemas.microsoft.com/office/word/2010/wordprocessingCanvas" xmlns:cx="http://schemas.microsoft.com/office/drawing/2014/chartex" xmlns:cx1="http://schemas.microsoft.com/office/drawing/2015/9/8/chartex" xmlns:cx2="http://schemas.microsoft.com/office/drawing/2015/10/21/chartex" xmlns:cx3="http://schemas.microsoft.com/office/drawing/2016/5/9/chartex" xmlns:cx4="http://schemas.microsoft.com/office/drawing/2016/5/10/chartex" xmlns:cx5="http://schemas.microsoft.com/office/drawing/2016/5/11/chartex" xmlns:cx6="http://schemas.microsoft.com/office/drawing/2016/5/12/chartex" xmlns:cx7="http://schemas.microsoft.com/office/drawing/2016/5/13/chartex" xmlns:cx8="http://schemas.microsoft.com/office/drawing/2016/5/14/chartex" xmlns:mc="http://schemas.openxmlformats.org/markup-compatibility/2006" xmlns:aink="http://schemas.microsoft.com/office/drawing/2016/ink" xmlns:am3d="http://schemas.microsoft.com/office/drawing/2017/model3d" xmlns:o="urn:schemas-microsoft-com:office:office" xmlns:r="http://schemas.openxmlformats.org/officeDocument/2006/relationships" xmlns:m="http://schemas.openxmlformats.org/officeDocument/2006/math" xmlns:v="urn:schemas-microsoft-com:vml" xmlns:wp14="http://schemas.microsoft.com/office/word/2010/wordprocessingDrawing" xmlns:wp="http://schemas.openxmlformats.org/drawingml/2006/wordprocessingDrawing" xmlns:w10="urn:schemas-microsoft-com:office:word" xmlns:w="http://schemas.openxmlformats.org/wordprocessingml/2006/main" xmlns:w14="http://schemas.microsoft.com/office/word/2010/wordml" xmlns:w15="http://schemas.microsoft.com/office/word/2012/wordml" xmlns:w16cex="http://schemas.microsoft.com/office/word/2018/wordml/cex" xmlns:w16cid="http://schemas.microsoft.com/office/word/2016/wordml/cid" xmlns:w16="http://schemas.microsoft.com/office/word/2018/wordml" xmlns:w16sdtdh="http://schemas.microsoft.com/office/word/2020/wordml/sdtdatahash" xmlns:w16se="http://schemas.microsoft.com/office/word/2015/wordml/symex" xmlns:wpg="http://schemas.microsoft.com/office/word/2010/wordprocessingGroup" xmlns:wpi="http://schemas.microsoft.com/office/word/2010/wordprocessingInk" xmlns:wne="http://schemas.microsoft.com/office/word/2006/wordml" xmlns:wps="http://schemas.microsoft.com/office/word/2010/wordprocessingShape" mc:Ignorable="w14 w15 w16se w16cid w16 w16cex w16sdtdh wp14">
+<w:numbering xmlns:wpc="http://schemas.microsoft.com/office/word/2010/wordprocessingCanvas" xmlns:cx="http://schemas.microsoft.com/office/drawing/2014/chartex" xmlns:cx1="http://schemas.microsoft.com/office/drawing/2015/9/8/chartex" xmlns:cx2="http://schemas.microsoft.com/office/drawing/2015/10/21/chartex" xmlns:cx3="http://schemas.microsoft.com/office/drawing/2016/5/9/chartex" xmlns:cx4="http://schemas.microsoft.com/office/drawing/2016/5/10/chartex" xmlns:cx5="http://schemas.microsoft.com/office/drawing/2016/5/11/chartex" xmlns:cx6="http://schemas.microsoft.com/office/drawing/2016/5/12/chartex" xmlns:cx7="http://schemas.microsoft.com/office/drawing/2016/5/13/chartex" xmlns:cx8="http://schemas.microsoft.com/office/drawing/2016/5/14/chartex" xmlns:mc="http://schemas.openxmlformats.org/markup-compatibility/2006" xmlns:aink="http://schemas.microsoft.com/office/drawing/2016/ink" xmlns:am3d="http://schemas.microsoft.com/office/drawing/2017/model3d" xmlns:o="urn:schemas-microsoft-com:office:office" xmlns:r="http://schemas.openxmlformats.org/officeDocument/2006/relationships" xmlns:m="http://schemas.openxmlformats.org/officeDocument/2006/math" xmlns:v="urn:schemas-microsoft-com:vml" xmlns:wp14="http://schemas.microsoft.com/office/word/2010/wordprocessingDrawing" xmlns:wp="http://schemas.openxmlformats.org/drawingml/2006/wordprocessingDrawing" xmlns:w10="urn:schemas-microsoft-com:office:word" xmlns:w="http://schemas.openxmlformats.org/wordprocessingml/2006/main" xmlns:w14="http://schemas.microsoft.com/office/word/2010/wordml" xmlns:w15="http://schemas.microsoft.com/office/word/2012/wordml" xmlns:w16cid="http://schemas.microsoft.com/office/word/2016/wordml/cid" xmlns:w16se="http://schemas.microsoft.com/office/word/2015/wordml/symex" xmlns:wpg="http://schemas.microsoft.com/office/word/2010/wordprocessingGroup" xmlns:wpi="http://schemas.microsoft.com/office/word/2010/wordprocessingInk" xmlns:wne="http://schemas.microsoft.com/office/word/2006/wordml" xmlns:wps="http://schemas.microsoft.com/office/word/2010/wordprocessingShape" mc:Ignorable="w14 w15 w16se w16cid wp14">
   <w:abstractNum w:abstractNumId="0" w15:restartNumberingAfterBreak="0">
     <w:nsid w:val="09A1122B"/>
     <w:multiLevelType w:val="hybridMultilevel"/>
@@ -5843,7 +5798,7 @@
 </file>
 
 <file path=word/styles.xml><?xml version="1.0" encoding="utf-8"?>
-<w:styles xmlns:mc="http://schemas.openxmlformats.org/markup-compatibility/2006" xmlns:r="http://schemas.openxmlformats.org/officeDocument/2006/relationships" xmlns:w="http://schemas.openxmlformats.org/wordprocessingml/2006/main" xmlns:w14="http://schemas.microsoft.com/office/word/2010/wordml" xmlns:w15="http://schemas.microsoft.com/office/word/2012/wordml" xmlns:w16cex="http://schemas.microsoft.com/office/word/2018/wordml/cex" xmlns:w16cid="http://schemas.microsoft.com/office/word/2016/wordml/cid" xmlns:w16="http://schemas.microsoft.com/office/word/2018/wordml" xmlns:w16sdtdh="http://schemas.microsoft.com/office/word/2020/wordml/sdtdatahash" xmlns:w16se="http://schemas.microsoft.com/office/word/2015/wordml/symex" mc:Ignorable="w14 w15 w16se w16cid w16 w16cex w16sdtdh">
+<w:styles xmlns:mc="http://schemas.openxmlformats.org/markup-compatibility/2006" xmlns:r="http://schemas.openxmlformats.org/officeDocument/2006/relationships" xmlns:w="http://schemas.openxmlformats.org/wordprocessingml/2006/main" xmlns:w14="http://schemas.microsoft.com/office/word/2010/wordml" xmlns:w15="http://schemas.microsoft.com/office/word/2012/wordml" xmlns:w16cid="http://schemas.microsoft.com/office/word/2016/wordml/cid" xmlns:w16se="http://schemas.microsoft.com/office/word/2015/wordml/symex" mc:Ignorable="w14 w15 w16se w16cid">
   <w:docDefaults>
     <w:rPrDefault>
       <w:rPr>
@@ -5859,7 +5814,7 @@
       </w:pPr>
     </w:pPrDefault>
   </w:docDefaults>
-  <w:latentStyles w:defLockedState="0" w:defUIPriority="99" w:defSemiHidden="0" w:defUnhideWhenUsed="0" w:defQFormat="0" w:count="376">
+  <w:latentStyles w:defLockedState="0" w:defUIPriority="99" w:defSemiHidden="0" w:defUnhideWhenUsed="0" w:defQFormat="0" w:count="375">
     <w:lsdException w:name="Normal" w:uiPriority="0" w:qFormat="1"/>
     <w:lsdException w:name="heading 1" w:uiPriority="9" w:qFormat="1"/>
     <w:lsdException w:name="heading 2" w:semiHidden="1" w:uiPriority="9" w:unhideWhenUsed="1" w:qFormat="1"/>
@@ -6235,7 +6190,6 @@
     <w:lsdException w:name="Smart Hyperlink" w:semiHidden="1" w:unhideWhenUsed="1"/>
     <w:lsdException w:name="Hashtag" w:semiHidden="1" w:unhideWhenUsed="1"/>
     <w:lsdException w:name="Unresolved Mention" w:semiHidden="1" w:unhideWhenUsed="1"/>
-    <w:lsdException w:name="Smart Link" w:semiHidden="1" w:unhideWhenUsed="1"/>
   </w:latentStyles>
   <w:style w:type="paragraph" w:default="1" w:styleId="Normal">
     <w:name w:val="Normal"/>
@@ -6801,7 +6755,7 @@
 </file>
 
 <file path=customXml/itemProps1.xml><?xml version="1.0" encoding="utf-8"?>
-<ds:datastoreItem xmlns:ds="http://schemas.openxmlformats.org/officeDocument/2006/customXml" ds:itemID="{6CDDB0B4-D9DE-4D86-85D4-ECD7F7FB11BA}">
+<ds:datastoreItem xmlns:ds="http://schemas.openxmlformats.org/officeDocument/2006/customXml" ds:itemID="{FFEBEA75-26D9-436D-8830-824C23B6ED21}">
   <ds:schemaRefs>
     <ds:schemaRef ds:uri="http://schemas.openxmlformats.org/officeDocument/2006/bibliography"/>
   </ds:schemaRefs>

</xml_diff>

<commit_message>
Função de atualizar descrição funcionando
</commit_message>
<xml_diff>
--- a/Documentação/Documentação.docx
+++ b/Documentação/Documentação.docx
@@ -1,6 +1,6 @@
 
 <file path=word/document.xml><?xml version="1.0" encoding="utf-8"?>
-<w:document xmlns:wpc="http://schemas.microsoft.com/office/word/2010/wordprocessingCanvas" xmlns:cx="http://schemas.microsoft.com/office/drawing/2014/chartex" xmlns:cx1="http://schemas.microsoft.com/office/drawing/2015/9/8/chartex" xmlns:cx2="http://schemas.microsoft.com/office/drawing/2015/10/21/chartex" xmlns:cx3="http://schemas.microsoft.com/office/drawing/2016/5/9/chartex" xmlns:cx4="http://schemas.microsoft.com/office/drawing/2016/5/10/chartex" xmlns:cx5="http://schemas.microsoft.com/office/drawing/2016/5/11/chartex" xmlns:cx6="http://schemas.microsoft.com/office/drawing/2016/5/12/chartex" xmlns:cx7="http://schemas.microsoft.com/office/drawing/2016/5/13/chartex" xmlns:cx8="http://schemas.microsoft.com/office/drawing/2016/5/14/chartex" xmlns:mc="http://schemas.openxmlformats.org/markup-compatibility/2006" xmlns:aink="http://schemas.microsoft.com/office/drawing/2016/ink" xmlns:am3d="http://schemas.microsoft.com/office/drawing/2017/model3d" xmlns:o="urn:schemas-microsoft-com:office:office" xmlns:r="http://schemas.openxmlformats.org/officeDocument/2006/relationships" xmlns:m="http://schemas.openxmlformats.org/officeDocument/2006/math" xmlns:v="urn:schemas-microsoft-com:vml" xmlns:wp14="http://schemas.microsoft.com/office/word/2010/wordprocessingDrawing" xmlns:wp="http://schemas.openxmlformats.org/drawingml/2006/wordprocessingDrawing" xmlns:w10="urn:schemas-microsoft-com:office:word" xmlns:w="http://schemas.openxmlformats.org/wordprocessingml/2006/main" xmlns:w14="http://schemas.microsoft.com/office/word/2010/wordml" xmlns:w15="http://schemas.microsoft.com/office/word/2012/wordml" xmlns:w16cex="http://schemas.microsoft.com/office/word/2018/wordml/cex" xmlns:w16cid="http://schemas.microsoft.com/office/word/2016/wordml/cid" xmlns:w16="http://schemas.microsoft.com/office/word/2018/wordml" xmlns:w16sdtdh="http://schemas.microsoft.com/office/word/2020/wordml/sdtdatahash" xmlns:w16se="http://schemas.microsoft.com/office/word/2015/wordml/symex" xmlns:wpg="http://schemas.microsoft.com/office/word/2010/wordprocessingGroup" xmlns:wpi="http://schemas.microsoft.com/office/word/2010/wordprocessingInk" xmlns:wne="http://schemas.microsoft.com/office/word/2006/wordml" xmlns:wps="http://schemas.microsoft.com/office/word/2010/wordprocessingShape" mc:Ignorable="w14 w15 w16se w16cid w16 w16cex w16sdtdh wp14">
+<w:document xmlns:wpc="http://schemas.microsoft.com/office/word/2010/wordprocessingCanvas" xmlns:cx="http://schemas.microsoft.com/office/drawing/2014/chartex" xmlns:cx1="http://schemas.microsoft.com/office/drawing/2015/9/8/chartex" xmlns:cx2="http://schemas.microsoft.com/office/drawing/2015/10/21/chartex" xmlns:cx3="http://schemas.microsoft.com/office/drawing/2016/5/9/chartex" xmlns:cx4="http://schemas.microsoft.com/office/drawing/2016/5/10/chartex" xmlns:cx5="http://schemas.microsoft.com/office/drawing/2016/5/11/chartex" xmlns:cx6="http://schemas.microsoft.com/office/drawing/2016/5/12/chartex" xmlns:cx7="http://schemas.microsoft.com/office/drawing/2016/5/13/chartex" xmlns:cx8="http://schemas.microsoft.com/office/drawing/2016/5/14/chartex" xmlns:mc="http://schemas.openxmlformats.org/markup-compatibility/2006" xmlns:aink="http://schemas.microsoft.com/office/drawing/2016/ink" xmlns:am3d="http://schemas.microsoft.com/office/drawing/2017/model3d" xmlns:o="urn:schemas-microsoft-com:office:office" xmlns:r="http://schemas.openxmlformats.org/officeDocument/2006/relationships" xmlns:m="http://schemas.openxmlformats.org/officeDocument/2006/math" xmlns:v="urn:schemas-microsoft-com:vml" xmlns:wp14="http://schemas.microsoft.com/office/word/2010/wordprocessingDrawing" xmlns:wp="http://schemas.openxmlformats.org/drawingml/2006/wordprocessingDrawing" xmlns:w10="urn:schemas-microsoft-com:office:word" xmlns:w="http://schemas.openxmlformats.org/wordprocessingml/2006/main" xmlns:w14="http://schemas.microsoft.com/office/word/2010/wordml" xmlns:w15="http://schemas.microsoft.com/office/word/2012/wordml" xmlns:w16cid="http://schemas.microsoft.com/office/word/2016/wordml/cid" xmlns:w16se="http://schemas.microsoft.com/office/word/2015/wordml/symex" xmlns:wpg="http://schemas.microsoft.com/office/word/2010/wordprocessingGroup" xmlns:wpi="http://schemas.microsoft.com/office/word/2010/wordprocessingInk" xmlns:wne="http://schemas.microsoft.com/office/word/2006/wordml" xmlns:wps="http://schemas.microsoft.com/office/word/2010/wordprocessingShape" mc:Ignorable="w14 w15 w16se w16cid wp14">
   <w:body>
     <w:p>
       <w:pPr>
@@ -1822,27 +1822,7 @@
                 <w:sz w:val="24"/>
                 <w:szCs w:val="24"/>
               </w:rPr>
-              <w:t>Funcionalid</w:t>
-            </w:r>
-            <w:r>
-              <w:rPr>
-                <w:rStyle w:val="Hyperlink"/>
-                <w:rFonts w:ascii="Arial" w:hAnsi="Arial" w:cs="Arial"/>
-                <w:noProof/>
-                <w:sz w:val="24"/>
-                <w:szCs w:val="24"/>
-              </w:rPr>
-              <w:t>a</w:t>
-            </w:r>
-            <w:r>
-              <w:rPr>
-                <w:rStyle w:val="Hyperlink"/>
-                <w:rFonts w:ascii="Arial" w:hAnsi="Arial" w:cs="Arial"/>
-                <w:noProof/>
-                <w:sz w:val="24"/>
-                <w:szCs w:val="24"/>
-              </w:rPr>
-              <w:t>des:</w:t>
+              <w:t>Funcionalidades:</w:t>
             </w:r>
             <w:r>
               <w:rPr>
@@ -2381,7 +2361,16 @@
           <w:rFonts w:ascii="Arial" w:hAnsi="Arial" w:cs="Arial"/>
           <w:sz w:val="24"/>
         </w:rPr>
-        <w:t xml:space="preserve"> médica a SP Medical Group, criada em 2020 que busca uma melhora na gestão, que antes era realizada com planilhas digitais, e agora deve ser realizada com a incrementação de uma aplicação web e mobile, eles necessitam de um sistema que seja possível ter fácil acesso aos dados, melhorando assim a gestão do </w:t>
+        <w:t xml:space="preserve"> médica a SP Medical Group, criada em 2020 que busca uma melhora na gestão, que antes era realizada com planilhas digitais, e agora deve ser realizada com a incrementação de uma aplicação web e mobile, eles necessitam de um sistema que seja possível ter fácil </w:t>
+      </w:r>
+      <w:bookmarkStart w:id="4" w:name="_GoBack"/>
+      <w:bookmarkEnd w:id="4"/>
+      <w:r>
+        <w:rPr>
+          <w:rFonts w:ascii="Arial" w:hAnsi="Arial" w:cs="Arial"/>
+          <w:sz w:val="24"/>
+        </w:rPr>
+        <w:t xml:space="preserve">acesso aos dados, melhorando assim a gestão do </w:t>
       </w:r>
       <w:r>
         <w:rPr>
@@ -2407,14 +2396,14 @@
           <w:rFonts w:ascii="Arial" w:hAnsi="Arial" w:cs="Arial"/>
         </w:rPr>
       </w:pPr>
-      <w:bookmarkStart w:id="4" w:name="_Toc84078543"/>
+      <w:bookmarkStart w:id="5" w:name="_Toc84078543"/>
       <w:r>
         <w:rPr>
           <w:rFonts w:ascii="Arial" w:hAnsi="Arial" w:cs="Arial"/>
         </w:rPr>
         <w:t>Banco de dados relacional</w:t>
       </w:r>
-      <w:bookmarkEnd w:id="4"/>
+      <w:bookmarkEnd w:id="5"/>
     </w:p>
     <w:p>
       <w:pPr>
@@ -2454,14 +2443,14 @@
           <w:rFonts w:ascii="Arial" w:hAnsi="Arial" w:cs="Arial"/>
         </w:rPr>
       </w:pPr>
-      <w:bookmarkStart w:id="5" w:name="_Toc84078544"/>
+      <w:bookmarkStart w:id="6" w:name="_Toc84078544"/>
       <w:r>
         <w:rPr>
           <w:rFonts w:ascii="Arial" w:hAnsi="Arial" w:cs="Arial"/>
         </w:rPr>
         <w:t>Modelagem de dados</w:t>
       </w:r>
-      <w:bookmarkEnd w:id="5"/>
+      <w:bookmarkEnd w:id="6"/>
     </w:p>
     <w:p>
       <w:pPr>
@@ -2502,14 +2491,14 @@
           <w:rFonts w:ascii="Arial" w:hAnsi="Arial" w:cs="Arial"/>
         </w:rPr>
       </w:pPr>
-      <w:bookmarkStart w:id="6" w:name="_Toc84078545"/>
+      <w:bookmarkStart w:id="7" w:name="_Toc84078545"/>
       <w:r>
         <w:rPr>
           <w:rFonts w:ascii="Arial" w:hAnsi="Arial" w:cs="Arial"/>
         </w:rPr>
         <w:t>Modelo Conceitual</w:t>
       </w:r>
-      <w:bookmarkEnd w:id="6"/>
+      <w:bookmarkEnd w:id="7"/>
     </w:p>
     <w:p>
       <w:pPr>
@@ -2547,6 +2536,7 @@
           <w:sz w:val="24"/>
           <w:szCs w:val="24"/>
         </w:rPr>
+        <w:lastRenderedPageBreak/>
         <w:drawing>
           <wp:inline distT="0" distB="0" distL="0" distR="0" wp14:anchorId="3208A585" wp14:editId="0964D96E">
             <wp:extent cx="5400675" cy="1819275"/>
@@ -2622,14 +2612,14 @@
           <w:rFonts w:ascii="Arial" w:hAnsi="Arial" w:cs="Arial"/>
         </w:rPr>
       </w:pPr>
-      <w:bookmarkStart w:id="7" w:name="_Toc84078546"/>
+      <w:bookmarkStart w:id="8" w:name="_Toc84078546"/>
       <w:r>
         <w:rPr>
           <w:rFonts w:ascii="Arial" w:hAnsi="Arial" w:cs="Arial"/>
         </w:rPr>
         <w:t>Modelo Lógico</w:t>
       </w:r>
-      <w:bookmarkEnd w:id="7"/>
+      <w:bookmarkEnd w:id="8"/>
     </w:p>
     <w:p>
       <w:pPr>
@@ -2776,14 +2766,15 @@
           <w:rFonts w:ascii="Arial" w:hAnsi="Arial" w:cs="Arial"/>
         </w:rPr>
       </w:pPr>
-      <w:bookmarkStart w:id="8" w:name="_Toc84078547"/>
-      <w:r>
-        <w:rPr>
-          <w:rFonts w:ascii="Arial" w:hAnsi="Arial" w:cs="Arial"/>
-        </w:rPr>
+      <w:bookmarkStart w:id="9" w:name="_Toc84078547"/>
+      <w:r>
+        <w:rPr>
+          <w:rFonts w:ascii="Arial" w:hAnsi="Arial" w:cs="Arial"/>
+        </w:rPr>
+        <w:lastRenderedPageBreak/>
         <w:t>Modelo Físico</w:t>
       </w:r>
-      <w:bookmarkEnd w:id="8"/>
+      <w:bookmarkEnd w:id="9"/>
     </w:p>
     <w:p>
       <w:pPr>
@@ -2955,14 +2946,15 @@
           <w:rFonts w:ascii="Arial" w:hAnsi="Arial" w:cs="Arial"/>
         </w:rPr>
       </w:pPr>
-      <w:bookmarkStart w:id="9" w:name="_Toc84078548"/>
-      <w:r>
-        <w:rPr>
-          <w:rFonts w:ascii="Arial" w:hAnsi="Arial" w:cs="Arial"/>
-        </w:rPr>
+      <w:bookmarkStart w:id="10" w:name="_Toc84078548"/>
+      <w:r>
+        <w:rPr>
+          <w:rFonts w:ascii="Arial" w:hAnsi="Arial" w:cs="Arial"/>
+        </w:rPr>
+        <w:lastRenderedPageBreak/>
         <w:t>Cronograma</w:t>
       </w:r>
-      <w:bookmarkEnd w:id="9"/>
+      <w:bookmarkEnd w:id="10"/>
     </w:p>
     <w:tbl>
       <w:tblPr>
@@ -4184,7 +4176,7 @@
           <w:rFonts w:ascii="Arial" w:hAnsi="Arial" w:cs="Arial"/>
         </w:rPr>
       </w:pPr>
-      <w:bookmarkStart w:id="10" w:name="_Toc84078549"/>
+      <w:bookmarkStart w:id="11" w:name="_Toc84078549"/>
       <w:proofErr w:type="spellStart"/>
       <w:r>
         <w:rPr>
@@ -4192,7 +4184,7 @@
         </w:rPr>
         <w:t>Trello</w:t>
       </w:r>
-      <w:bookmarkEnd w:id="10"/>
+      <w:bookmarkEnd w:id="11"/>
       <w:proofErr w:type="spellEnd"/>
     </w:p>
     <w:p>
@@ -4234,7 +4226,7 @@
           <w:rFonts w:ascii="Arial" w:eastAsia="Times New Roman" w:hAnsi="Arial" w:cs="Arial"/>
         </w:rPr>
       </w:pPr>
-      <w:bookmarkStart w:id="11" w:name="_Toc84078550"/>
+      <w:bookmarkStart w:id="12" w:name="_Toc84078550"/>
       <w:r>
         <w:rPr>
           <w:rFonts w:ascii="Arial" w:hAnsi="Arial" w:cs="Arial"/>
@@ -4248,7 +4240,7 @@
         </w:rPr>
         <w:t>End</w:t>
       </w:r>
-      <w:bookmarkEnd w:id="11"/>
+      <w:bookmarkEnd w:id="12"/>
       <w:proofErr w:type="spellEnd"/>
     </w:p>
     <w:p>
@@ -4805,6 +4797,7 @@
       <w:r>
         <w:rPr>
           <w:rFonts w:ascii="Arial" w:hAnsi="Arial" w:cs="Arial"/>
+          <w:noProof/>
           <w:sz w:val="24"/>
           <w:szCs w:val="24"/>
         </w:rPr>
@@ -4871,6 +4864,7 @@
       <w:r>
         <w:rPr>
           <w:rFonts w:ascii="Arial" w:hAnsi="Arial" w:cs="Arial"/>
+          <w:noProof/>
           <w:sz w:val="24"/>
           <w:szCs w:val="24"/>
         </w:rPr>
@@ -5124,6 +5118,7 @@
       <w:r>
         <w:rPr>
           <w:rFonts w:ascii="Arial" w:hAnsi="Arial" w:cs="Arial"/>
+          <w:noProof/>
           <w:sz w:val="24"/>
           <w:szCs w:val="24"/>
         </w:rPr>
@@ -5199,7 +5194,7 @@
         </w:rPr>
         <w:br/>
       </w:r>
-      <w:bookmarkStart w:id="12" w:name="_Toc84078551"/>
+      <w:bookmarkStart w:id="13" w:name="_Toc84078551"/>
     </w:p>
     <w:p>
       <w:pPr>
@@ -5281,7 +5276,7 @@
               </wp:anchor>
             </w:drawing>
           </mc:Choice>
-          <mc:Fallback>
+          <mc:Fallback xmlns:w16sdtdh="http://schemas.microsoft.com/office/word/2020/wordml/sdtdatahash" xmlns:w16="http://schemas.microsoft.com/office/word/2018/wordml" xmlns:w16cex="http://schemas.microsoft.com/office/word/2018/wordml/cex">
             <w:pict>
               <v:rect w14:anchorId="5D468123" id="Retângulo 9" o:spid="_x0000_s1026" style="position:absolute;margin-left:67.35pt;margin-top:2.5pt;width:56.25pt;height:69.75pt;z-index:251661312;visibility:visible;mso-wrap-style:square;mso-wrap-distance-left:9pt;mso-wrap-distance-top:0;mso-wrap-distance-right:9pt;mso-wrap-distance-bottom:0;mso-position-horizontal:absolute;mso-position-horizontal-relative:text;mso-position-vertical:absolute;mso-position-vertical-relative:text;v-text-anchor:middle" o:gfxdata="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" filled="f" strokecolor="#00b050" strokeweight="3pt"/>
             </w:pict>
@@ -5419,7 +5414,7 @@
               </wp:anchor>
             </w:drawing>
           </mc:Choice>
-          <mc:Fallback>
+          <mc:Fallback xmlns:w16sdtdh="http://schemas.microsoft.com/office/word/2020/wordml/sdtdatahash" xmlns:w16="http://schemas.microsoft.com/office/word/2018/wordml" xmlns:w16cex="http://schemas.microsoft.com/office/word/2018/wordml/cex">
             <w:pict>
               <v:rect w14:anchorId="64EB904E" id="Retângulo 12" o:spid="_x0000_s1026" style="position:absolute;margin-left:104.1pt;margin-top:12.75pt;width:57.75pt;height:84pt;z-index:251663360;visibility:visible;mso-wrap-style:square;mso-width-percent:0;mso-height-percent:0;mso-wrap-distance-left:9pt;mso-wrap-distance-top:0;mso-wrap-distance-right:9pt;mso-wrap-distance-bottom:0;mso-position-horizontal:absolute;mso-position-horizontal-relative:text;mso-position-vertical:absolute;mso-position-vertical-relative:text;mso-width-percent:0;mso-height-percent:0;mso-width-relative:margin;mso-height-relative:margin;v-text-anchor:middle" o:gfxdata="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" filled="f" strokecolor="#00b050" strokeweight="3pt"/>
             </w:pict>
@@ -5429,6 +5424,7 @@
       <w:r>
         <w:rPr>
           <w:rFonts w:ascii="Arial" w:hAnsi="Arial" w:cs="Arial"/>
+          <w:noProof/>
           <w:sz w:val="24"/>
           <w:szCs w:val="24"/>
         </w:rPr>
@@ -5555,7 +5551,7 @@
               </wp:anchor>
             </w:drawing>
           </mc:Choice>
-          <mc:Fallback>
+          <mc:Fallback xmlns:w16sdtdh="http://schemas.microsoft.com/office/word/2020/wordml/sdtdatahash" xmlns:w16="http://schemas.microsoft.com/office/word/2018/wordml" xmlns:w16cex="http://schemas.microsoft.com/office/word/2018/wordml/cex">
             <w:pict>
               <v:rect w14:anchorId="78186CC1" id="Retângulo 14" o:spid="_x0000_s1026" style="position:absolute;margin-left:371.85pt;margin-top:48.45pt;width:423.05pt;height:18.75pt;z-index:251665408;visibility:visible;mso-wrap-style:square;mso-width-percent:0;mso-height-percent:0;mso-wrap-distance-left:9pt;mso-wrap-distance-top:0;mso-wrap-distance-right:9pt;mso-wrap-distance-bottom:0;mso-position-horizontal:right;mso-position-horizontal-relative:margin;mso-position-vertical:absolute;mso-position-vertical-relative:text;mso-width-percent:0;mso-height-percent:0;mso-width-relative:margin;mso-height-relative:margin;v-text-anchor:middle" o:gfxdata="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" filled="f" strokecolor="#00b050" strokeweight="3pt">
                 <w10:wrap anchorx="margin"/>
@@ -5567,6 +5563,7 @@
       <w:r>
         <w:rPr>
           <w:rFonts w:ascii="Arial" w:hAnsi="Arial" w:cs="Arial"/>
+          <w:noProof/>
           <w:sz w:val="24"/>
           <w:szCs w:val="24"/>
         </w:rPr>
@@ -5730,7 +5727,7 @@
               </wp:anchor>
             </w:drawing>
           </mc:Choice>
-          <mc:Fallback>
+          <mc:Fallback xmlns:w16sdtdh="http://schemas.microsoft.com/office/word/2020/wordml/sdtdatahash" xmlns:w16="http://schemas.microsoft.com/office/word/2018/wordml" xmlns:w16cex="http://schemas.microsoft.com/office/word/2018/wordml/cex">
             <w:pict>
               <v:rect w14:anchorId="4671310A" id="Retângulo 20" o:spid="_x0000_s1026" style="position:absolute;margin-left:215.1pt;margin-top:14.65pt;width:45pt;height:12.75pt;z-index:251667456;visibility:visible;mso-wrap-style:square;mso-width-percent:0;mso-height-percent:0;mso-wrap-distance-left:9pt;mso-wrap-distance-top:0;mso-wrap-distance-right:9pt;mso-wrap-distance-bottom:0;mso-position-horizontal:absolute;mso-position-horizontal-relative:margin;mso-position-vertical:absolute;mso-position-vertical-relative:text;mso-width-percent:0;mso-height-percent:0;mso-width-relative:margin;mso-height-relative:margin;v-text-anchor:middle" o:gfxdata="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" filled="f" strokecolor="#00b050" strokeweight="3pt">
                 <w10:wrap anchorx="margin"/>
@@ -5742,6 +5739,7 @@
       <w:r>
         <w:rPr>
           <w:rFonts w:ascii="Arial" w:hAnsi="Arial" w:cs="Arial"/>
+          <w:noProof/>
           <w:sz w:val="24"/>
           <w:szCs w:val="24"/>
         </w:rPr>
@@ -5869,7 +5867,7 @@
               </wp:anchor>
             </w:drawing>
           </mc:Choice>
-          <mc:Fallback>
+          <mc:Fallback xmlns:w16sdtdh="http://schemas.microsoft.com/office/word/2020/wordml/sdtdatahash" xmlns:w16="http://schemas.microsoft.com/office/word/2018/wordml" xmlns:w16cex="http://schemas.microsoft.com/office/word/2018/wordml/cex">
             <w:pict>
               <v:rect w14:anchorId="128A9CD1" id="Retângulo 23" o:spid="_x0000_s1026" style="position:absolute;margin-left:0;margin-top:54.85pt;width:150pt;height:15pt;z-index:251669504;visibility:visible;mso-wrap-style:square;mso-width-percent:0;mso-height-percent:0;mso-wrap-distance-left:9pt;mso-wrap-distance-top:0;mso-wrap-distance-right:9pt;mso-wrap-distance-bottom:0;mso-position-horizontal:left;mso-position-horizontal-relative:margin;mso-position-vertical:absolute;mso-position-vertical-relative:text;mso-width-percent:0;mso-height-percent:0;mso-width-relative:margin;mso-height-relative:margin;v-text-anchor:middle" o:gfxdata="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" filled="f" strokecolor="#00b050" strokeweight="3pt">
                 <w10:wrap anchorx="margin"/>
@@ -5881,6 +5879,7 @@
       <w:r>
         <w:rPr>
           <w:rFonts w:ascii="Arial" w:hAnsi="Arial" w:cs="Arial"/>
+          <w:noProof/>
           <w:sz w:val="24"/>
           <w:szCs w:val="24"/>
         </w:rPr>
@@ -6007,7 +6006,7 @@
               </wp:anchor>
             </w:drawing>
           </mc:Choice>
-          <mc:Fallback>
+          <mc:Fallback xmlns:w16sdtdh="http://schemas.microsoft.com/office/word/2020/wordml/sdtdatahash" xmlns:w16="http://schemas.microsoft.com/office/word/2018/wordml" xmlns:w16cex="http://schemas.microsoft.com/office/word/2018/wordml/cex">
             <w:pict>
               <v:rect w14:anchorId="07B3F84A" id="Retângulo 24" o:spid="_x0000_s1026" style="position:absolute;margin-left:198.6pt;margin-top:13.3pt;width:75pt;height:12.75pt;z-index:251671552;visibility:visible;mso-wrap-style:square;mso-width-percent:0;mso-height-percent:0;mso-wrap-distance-left:9pt;mso-wrap-distance-top:0;mso-wrap-distance-right:9pt;mso-wrap-distance-bottom:0;mso-position-horizontal:absolute;mso-position-horizontal-relative:margin;mso-position-vertical:absolute;mso-position-vertical-relative:text;mso-width-percent:0;mso-height-percent:0;mso-width-relative:margin;mso-height-relative:margin;v-text-anchor:middle" o:gfxdata="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" filled="f" strokecolor="#00b050" strokeweight="3pt">
                 <w10:wrap anchorx="margin"/>
@@ -6019,6 +6018,7 @@
       <w:r>
         <w:rPr>
           <w:rFonts w:ascii="Arial" w:hAnsi="Arial" w:cs="Arial"/>
+          <w:noProof/>
           <w:sz w:val="24"/>
           <w:szCs w:val="24"/>
         </w:rPr>
@@ -6115,6 +6115,7 @@
       <w:r>
         <w:rPr>
           <w:rFonts w:ascii="Arial" w:hAnsi="Arial" w:cs="Arial"/>
+          <w:noProof/>
           <w:sz w:val="24"/>
           <w:szCs w:val="24"/>
         </w:rPr>
@@ -6168,6 +6169,7 @@
       <w:r>
         <w:rPr>
           <w:rFonts w:ascii="Arial" w:hAnsi="Arial" w:cs="Arial"/>
+          <w:noProof/>
           <w:sz w:val="24"/>
           <w:szCs w:val="24"/>
         </w:rPr>
@@ -6332,7 +6334,7 @@
               </wp:anchor>
             </w:drawing>
           </mc:Choice>
-          <mc:Fallback>
+          <mc:Fallback xmlns:w16sdtdh="http://schemas.microsoft.com/office/word/2020/wordml/sdtdatahash" xmlns:w16="http://schemas.microsoft.com/office/word/2018/wordml" xmlns:w16cex="http://schemas.microsoft.com/office/word/2018/wordml/cex">
             <w:pict>
               <v:rect w14:anchorId="6685042F" id="Retângulo 28" o:spid="_x0000_s1026" style="position:absolute;margin-left:157.35pt;margin-top:2.15pt;width:27.75pt;height:17.25pt;z-index:251673600;visibility:visible;mso-wrap-style:square;mso-width-percent:0;mso-height-percent:0;mso-wrap-distance-left:9pt;mso-wrap-distance-top:0;mso-wrap-distance-right:9pt;mso-wrap-distance-bottom:0;mso-position-horizontal:absolute;mso-position-horizontal-relative:margin;mso-position-vertical:absolute;mso-position-vertical-relative:text;mso-width-percent:0;mso-height-percent:0;mso-width-relative:margin;mso-height-relative:margin;v-text-anchor:middle" o:gfxdata="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" filled="f" strokecolor="#00b050" strokeweight="1.5pt">
                 <w10:wrap anchorx="margin"/>
@@ -6344,6 +6346,7 @@
       <w:r>
         <w:rPr>
           <w:rFonts w:ascii="Arial" w:hAnsi="Arial" w:cs="Arial"/>
+          <w:noProof/>
           <w:sz w:val="24"/>
           <w:szCs w:val="24"/>
         </w:rPr>
@@ -6434,6 +6437,7 @@
       <w:r>
         <w:rPr>
           <w:rFonts w:ascii="Arial" w:hAnsi="Arial" w:cs="Arial"/>
+          <w:noProof/>
           <w:sz w:val="24"/>
           <w:szCs w:val="24"/>
         </w:rPr>
@@ -6541,6 +6545,7 @@
       <w:r>
         <w:rPr>
           <w:rFonts w:ascii="Arial" w:hAnsi="Arial" w:cs="Arial"/>
+          <w:noProof/>
           <w:sz w:val="24"/>
           <w:szCs w:val="24"/>
         </w:rPr>
@@ -6594,6 +6599,7 @@
       <w:r>
         <w:rPr>
           <w:rFonts w:ascii="Arial" w:hAnsi="Arial" w:cs="Arial"/>
+          <w:noProof/>
           <w:sz w:val="24"/>
           <w:szCs w:val="24"/>
         </w:rPr>
@@ -6647,6 +6653,7 @@
       <w:r>
         <w:rPr>
           <w:rFonts w:ascii="Arial" w:hAnsi="Arial" w:cs="Arial"/>
+          <w:noProof/>
           <w:sz w:val="24"/>
           <w:szCs w:val="24"/>
         </w:rPr>
@@ -6700,6 +6707,7 @@
       <w:r>
         <w:rPr>
           <w:rFonts w:ascii="Arial" w:hAnsi="Arial" w:cs="Arial"/>
+          <w:noProof/>
           <w:sz w:val="24"/>
           <w:szCs w:val="24"/>
         </w:rPr>
@@ -6960,7 +6968,7 @@
         <w:lastRenderedPageBreak/>
         <w:t>Funcionalidades</w:t>
       </w:r>
-      <w:bookmarkEnd w:id="12"/>
+      <w:bookmarkEnd w:id="13"/>
     </w:p>
     <w:p>
       <w:pPr>
@@ -6996,7 +7004,7 @@
           <w:rFonts w:ascii="Arial" w:hAnsi="Arial" w:cs="Arial"/>
         </w:rPr>
       </w:pPr>
-      <w:bookmarkStart w:id="13" w:name="_Toc84078552"/>
+      <w:bookmarkStart w:id="14" w:name="_Toc84078552"/>
       <w:r>
         <w:rPr>
           <w:rFonts w:ascii="Arial" w:hAnsi="Arial" w:cs="Arial"/>
@@ -7006,7 +7014,7 @@
         </w:rPr>
         <w:t>Sistema Web</w:t>
       </w:r>
-      <w:bookmarkEnd w:id="13"/>
+      <w:bookmarkEnd w:id="14"/>
     </w:p>
     <w:p>
       <w:pPr>
@@ -7016,7 +7024,7 @@
           <w:rFonts w:ascii="Arial" w:hAnsi="Arial" w:cs="Arial"/>
         </w:rPr>
       </w:pPr>
-      <w:bookmarkStart w:id="14" w:name="_Toc84078553"/>
+      <w:bookmarkStart w:id="15" w:name="_Toc84078553"/>
       <w:r>
         <w:rPr>
           <w:rFonts w:ascii="Arial" w:hAnsi="Arial" w:cs="Arial"/>
@@ -7025,7 +7033,7 @@
         </w:rPr>
         <w:t>Perfis de usuário:</w:t>
       </w:r>
-      <w:bookmarkEnd w:id="14"/>
+      <w:bookmarkEnd w:id="15"/>
     </w:p>
     <w:p>
       <w:pPr>
@@ -7184,7 +7192,7 @@
           <w:color w:val="auto"/>
         </w:rPr>
       </w:pPr>
-      <w:bookmarkStart w:id="15" w:name="_Toc84078554"/>
+      <w:bookmarkStart w:id="16" w:name="_Toc84078554"/>
       <w:r>
         <w:rPr>
           <w:rFonts w:ascii="Arial" w:hAnsi="Arial" w:cs="Arial"/>
@@ -7193,7 +7201,7 @@
         </w:rPr>
         <w:t>Funcionalidades:</w:t>
       </w:r>
-      <w:bookmarkEnd w:id="15"/>
+      <w:bookmarkEnd w:id="16"/>
     </w:p>
     <w:p>
       <w:pPr>
@@ -7621,7 +7629,14 @@
           <w:rFonts w:ascii="Arial" w:hAnsi="Arial" w:cs="Arial"/>
           <w:color w:val="000000"/>
         </w:rPr>
-        <w:t xml:space="preserve"> poderá visualizar suas próprias consultas;</w:t>
+        <w:t xml:space="preserve"> poderá visualizar suas próprias consultas</w:t>
+      </w:r>
+      <w:r>
+        <w:rPr>
+          <w:rFonts w:ascii="Arial" w:hAnsi="Arial" w:cs="Arial"/>
+          <w:color w:val="000000"/>
+        </w:rPr>
+        <w:t>;</w:t>
       </w:r>
     </w:p>
     <w:p>
@@ -7665,7 +7680,7 @@
           <w:color w:val="auto"/>
         </w:rPr>
       </w:pPr>
-      <w:bookmarkStart w:id="16" w:name="_Toc84078555"/>
+      <w:bookmarkStart w:id="17" w:name="_Toc84078555"/>
       <w:r>
         <w:rPr>
           <w:rFonts w:ascii="Arial" w:hAnsi="Arial" w:cs="Arial"/>
@@ -7676,7 +7691,7 @@
         <w:lastRenderedPageBreak/>
         <w:t>Sistema Mobile</w:t>
       </w:r>
-      <w:bookmarkEnd w:id="16"/>
+      <w:bookmarkEnd w:id="17"/>
     </w:p>
     <w:p>
       <w:pPr>
@@ -7686,7 +7701,7 @@
           <w:rFonts w:ascii="Arial" w:hAnsi="Arial" w:cs="Arial"/>
         </w:rPr>
       </w:pPr>
-      <w:bookmarkStart w:id="17" w:name="_Toc84078556"/>
+      <w:bookmarkStart w:id="18" w:name="_Toc84078556"/>
       <w:r>
         <w:rPr>
           <w:rFonts w:ascii="Arial" w:hAnsi="Arial" w:cs="Arial"/>
@@ -7695,7 +7710,7 @@
         </w:rPr>
         <w:t>Perfis de usuário:</w:t>
       </w:r>
-      <w:bookmarkEnd w:id="17"/>
+      <w:bookmarkEnd w:id="18"/>
     </w:p>
     <w:p>
       <w:pPr>
@@ -7806,7 +7821,7 @@
           <w:szCs w:val="27"/>
         </w:rPr>
       </w:pPr>
-      <w:bookmarkStart w:id="18" w:name="_Toc84078557"/>
+      <w:bookmarkStart w:id="19" w:name="_Toc84078557"/>
       <w:r>
         <w:rPr>
           <w:rFonts w:ascii="Arial" w:hAnsi="Arial" w:cs="Arial"/>
@@ -7815,7 +7830,7 @@
         </w:rPr>
         <w:t>Funcionalidades:</w:t>
       </w:r>
-      <w:bookmarkEnd w:id="18"/>
+      <w:bookmarkEnd w:id="19"/>
     </w:p>
     <w:p>
       <w:pPr>
@@ -7925,7 +7940,7 @@
 </file>
 
 <file path=word/endnotes.xml><?xml version="1.0" encoding="utf-8"?>
-<w:endnotes xmlns:wpc="http://schemas.microsoft.com/office/word/2010/wordprocessingCanvas" xmlns:cx="http://schemas.microsoft.com/office/drawing/2014/chartex" xmlns:cx1="http://schemas.microsoft.com/office/drawing/2015/9/8/chartex" xmlns:cx2="http://schemas.microsoft.com/office/drawing/2015/10/21/chartex" xmlns:cx3="http://schemas.microsoft.com/office/drawing/2016/5/9/chartex" xmlns:cx4="http://schemas.microsoft.com/office/drawing/2016/5/10/chartex" xmlns:cx5="http://schemas.microsoft.com/office/drawing/2016/5/11/chartex" xmlns:cx6="http://schemas.microsoft.com/office/drawing/2016/5/12/chartex" xmlns:cx7="http://schemas.microsoft.com/office/drawing/2016/5/13/chartex" xmlns:cx8="http://schemas.microsoft.com/office/drawing/2016/5/14/chartex" xmlns:mc="http://schemas.openxmlformats.org/markup-compatibility/2006" xmlns:aink="http://schemas.microsoft.com/office/drawing/2016/ink" xmlns:am3d="http://schemas.microsoft.com/office/drawing/2017/model3d" xmlns:o="urn:schemas-microsoft-com:office:office" xmlns:r="http://schemas.openxmlformats.org/officeDocument/2006/relationships" xmlns:m="http://schemas.openxmlformats.org/officeDocument/2006/math" xmlns:v="urn:schemas-microsoft-com:vml" xmlns:wp14="http://schemas.microsoft.com/office/word/2010/wordprocessingDrawing" xmlns:wp="http://schemas.openxmlformats.org/drawingml/2006/wordprocessingDrawing" xmlns:w10="urn:schemas-microsoft-com:office:word" xmlns:w="http://schemas.openxmlformats.org/wordprocessingml/2006/main" xmlns:w14="http://schemas.microsoft.com/office/word/2010/wordml" xmlns:w15="http://schemas.microsoft.com/office/word/2012/wordml" xmlns:w16cex="http://schemas.microsoft.com/office/word/2018/wordml/cex" xmlns:w16cid="http://schemas.microsoft.com/office/word/2016/wordml/cid" xmlns:w16="http://schemas.microsoft.com/office/word/2018/wordml" xmlns:w16sdtdh="http://schemas.microsoft.com/office/word/2020/wordml/sdtdatahash" xmlns:w16se="http://schemas.microsoft.com/office/word/2015/wordml/symex" xmlns:wpg="http://schemas.microsoft.com/office/word/2010/wordprocessingGroup" xmlns:wpi="http://schemas.microsoft.com/office/word/2010/wordprocessingInk" xmlns:wne="http://schemas.microsoft.com/office/word/2006/wordml" xmlns:wps="http://schemas.microsoft.com/office/word/2010/wordprocessingShape" mc:Ignorable="w14 w15 w16se w16cid w16 w16cex w16sdtdh wp14">
+<w:endnotes xmlns:wpc="http://schemas.microsoft.com/office/word/2010/wordprocessingCanvas" xmlns:cx="http://schemas.microsoft.com/office/drawing/2014/chartex" xmlns:cx1="http://schemas.microsoft.com/office/drawing/2015/9/8/chartex" xmlns:cx2="http://schemas.microsoft.com/office/drawing/2015/10/21/chartex" xmlns:cx3="http://schemas.microsoft.com/office/drawing/2016/5/9/chartex" xmlns:cx4="http://schemas.microsoft.com/office/drawing/2016/5/10/chartex" xmlns:cx5="http://schemas.microsoft.com/office/drawing/2016/5/11/chartex" xmlns:cx6="http://schemas.microsoft.com/office/drawing/2016/5/12/chartex" xmlns:cx7="http://schemas.microsoft.com/office/drawing/2016/5/13/chartex" xmlns:cx8="http://schemas.microsoft.com/office/drawing/2016/5/14/chartex" xmlns:mc="http://schemas.openxmlformats.org/markup-compatibility/2006" xmlns:aink="http://schemas.microsoft.com/office/drawing/2016/ink" xmlns:am3d="http://schemas.microsoft.com/office/drawing/2017/model3d" xmlns:o="urn:schemas-microsoft-com:office:office" xmlns:r="http://schemas.openxmlformats.org/officeDocument/2006/relationships" xmlns:m="http://schemas.openxmlformats.org/officeDocument/2006/math" xmlns:v="urn:schemas-microsoft-com:vml" xmlns:wp14="http://schemas.microsoft.com/office/word/2010/wordprocessingDrawing" xmlns:wp="http://schemas.openxmlformats.org/drawingml/2006/wordprocessingDrawing" xmlns:w10="urn:schemas-microsoft-com:office:word" xmlns:w="http://schemas.openxmlformats.org/wordprocessingml/2006/main" xmlns:w14="http://schemas.microsoft.com/office/word/2010/wordml" xmlns:w15="http://schemas.microsoft.com/office/word/2012/wordml" xmlns:w16cid="http://schemas.microsoft.com/office/word/2016/wordml/cid" xmlns:w16se="http://schemas.microsoft.com/office/word/2015/wordml/symex" xmlns:wpg="http://schemas.microsoft.com/office/word/2010/wordprocessingGroup" xmlns:wpi="http://schemas.microsoft.com/office/word/2010/wordprocessingInk" xmlns:wne="http://schemas.microsoft.com/office/word/2006/wordml" xmlns:wps="http://schemas.microsoft.com/office/word/2010/wordprocessingShape" mc:Ignorable="w14 w15 w16se w16cid wp14">
   <w:endnote w:type="separator" w:id="-1">
     <w:p>
       <w:pPr>
@@ -7950,7 +7965,7 @@
 </file>
 
 <file path=word/footer1.xml><?xml version="1.0" encoding="utf-8"?>
-<w:ftr xmlns:wpc="http://schemas.microsoft.com/office/word/2010/wordprocessingCanvas" xmlns:cx="http://schemas.microsoft.com/office/drawing/2014/chartex" xmlns:cx1="http://schemas.microsoft.com/office/drawing/2015/9/8/chartex" xmlns:cx2="http://schemas.microsoft.com/office/drawing/2015/10/21/chartex" xmlns:cx3="http://schemas.microsoft.com/office/drawing/2016/5/9/chartex" xmlns:cx4="http://schemas.microsoft.com/office/drawing/2016/5/10/chartex" xmlns:cx5="http://schemas.microsoft.com/office/drawing/2016/5/11/chartex" xmlns:cx6="http://schemas.microsoft.com/office/drawing/2016/5/12/chartex" xmlns:cx7="http://schemas.microsoft.com/office/drawing/2016/5/13/chartex" xmlns:cx8="http://schemas.microsoft.com/office/drawing/2016/5/14/chartex" xmlns:mc="http://schemas.openxmlformats.org/markup-compatibility/2006" xmlns:aink="http://schemas.microsoft.com/office/drawing/2016/ink" xmlns:am3d="http://schemas.microsoft.com/office/drawing/2017/model3d" xmlns:o="urn:schemas-microsoft-com:office:office" xmlns:r="http://schemas.openxmlformats.org/officeDocument/2006/relationships" xmlns:m="http://schemas.openxmlformats.org/officeDocument/2006/math" xmlns:v="urn:schemas-microsoft-com:vml" xmlns:wp14="http://schemas.microsoft.com/office/word/2010/wordprocessingDrawing" xmlns:wp="http://schemas.openxmlformats.org/drawingml/2006/wordprocessingDrawing" xmlns:w10="urn:schemas-microsoft-com:office:word" xmlns:w="http://schemas.openxmlformats.org/wordprocessingml/2006/main" xmlns:w14="http://schemas.microsoft.com/office/word/2010/wordml" xmlns:w15="http://schemas.microsoft.com/office/word/2012/wordml" xmlns:w16cex="http://schemas.microsoft.com/office/word/2018/wordml/cex" xmlns:w16cid="http://schemas.microsoft.com/office/word/2016/wordml/cid" xmlns:w16="http://schemas.microsoft.com/office/word/2018/wordml" xmlns:w16sdtdh="http://schemas.microsoft.com/office/word/2020/wordml/sdtdatahash" xmlns:w16se="http://schemas.microsoft.com/office/word/2015/wordml/symex" xmlns:wpg="http://schemas.microsoft.com/office/word/2010/wordprocessingGroup" xmlns:wpi="http://schemas.microsoft.com/office/word/2010/wordprocessingInk" xmlns:wne="http://schemas.microsoft.com/office/word/2006/wordml" xmlns:wps="http://schemas.microsoft.com/office/word/2010/wordprocessingShape" mc:Ignorable="w14 w15 w16se w16cid w16 w16cex w16sdtdh wp14">
+<w:ftr xmlns:wpc="http://schemas.microsoft.com/office/word/2010/wordprocessingCanvas" xmlns:cx="http://schemas.microsoft.com/office/drawing/2014/chartex" xmlns:cx1="http://schemas.microsoft.com/office/drawing/2015/9/8/chartex" xmlns:cx2="http://schemas.microsoft.com/office/drawing/2015/10/21/chartex" xmlns:cx3="http://schemas.microsoft.com/office/drawing/2016/5/9/chartex" xmlns:cx4="http://schemas.microsoft.com/office/drawing/2016/5/10/chartex" xmlns:cx5="http://schemas.microsoft.com/office/drawing/2016/5/11/chartex" xmlns:cx6="http://schemas.microsoft.com/office/drawing/2016/5/12/chartex" xmlns:cx7="http://schemas.microsoft.com/office/drawing/2016/5/13/chartex" xmlns:cx8="http://schemas.microsoft.com/office/drawing/2016/5/14/chartex" xmlns:mc="http://schemas.openxmlformats.org/markup-compatibility/2006" xmlns:aink="http://schemas.microsoft.com/office/drawing/2016/ink" xmlns:am3d="http://schemas.microsoft.com/office/drawing/2017/model3d" xmlns:o="urn:schemas-microsoft-com:office:office" xmlns:r="http://schemas.openxmlformats.org/officeDocument/2006/relationships" xmlns:m="http://schemas.openxmlformats.org/officeDocument/2006/math" xmlns:v="urn:schemas-microsoft-com:vml" xmlns:wp14="http://schemas.microsoft.com/office/word/2010/wordprocessingDrawing" xmlns:wp="http://schemas.openxmlformats.org/drawingml/2006/wordprocessingDrawing" xmlns:w10="urn:schemas-microsoft-com:office:word" xmlns:w="http://schemas.openxmlformats.org/wordprocessingml/2006/main" xmlns:w14="http://schemas.microsoft.com/office/word/2010/wordml" xmlns:w15="http://schemas.microsoft.com/office/word/2012/wordml" xmlns:w16cid="http://schemas.microsoft.com/office/word/2016/wordml/cid" xmlns:w16se="http://schemas.microsoft.com/office/word/2015/wordml/symex" xmlns:wpg="http://schemas.microsoft.com/office/word/2010/wordprocessingGroup" xmlns:wpi="http://schemas.microsoft.com/office/word/2010/wordprocessingInk" xmlns:wne="http://schemas.microsoft.com/office/word/2006/wordml" xmlns:wps="http://schemas.microsoft.com/office/word/2010/wordprocessingShape" mc:Ignorable="w14 w15 w16se w16cid wp14">
   <w:p>
     <w:pPr>
       <w:spacing w:after="0"/>
@@ -8013,7 +8028,7 @@
 </file>
 
 <file path=word/footer2.xml><?xml version="1.0" encoding="utf-8"?>
-<w:ftr xmlns:wpc="http://schemas.microsoft.com/office/word/2010/wordprocessingCanvas" xmlns:cx="http://schemas.microsoft.com/office/drawing/2014/chartex" xmlns:cx1="http://schemas.microsoft.com/office/drawing/2015/9/8/chartex" xmlns:cx2="http://schemas.microsoft.com/office/drawing/2015/10/21/chartex" xmlns:cx3="http://schemas.microsoft.com/office/drawing/2016/5/9/chartex" xmlns:cx4="http://schemas.microsoft.com/office/drawing/2016/5/10/chartex" xmlns:cx5="http://schemas.microsoft.com/office/drawing/2016/5/11/chartex" xmlns:cx6="http://schemas.microsoft.com/office/drawing/2016/5/12/chartex" xmlns:cx7="http://schemas.microsoft.com/office/drawing/2016/5/13/chartex" xmlns:cx8="http://schemas.microsoft.com/office/drawing/2016/5/14/chartex" xmlns:mc="http://schemas.openxmlformats.org/markup-compatibility/2006" xmlns:aink="http://schemas.microsoft.com/office/drawing/2016/ink" xmlns:am3d="http://schemas.microsoft.com/office/drawing/2017/model3d" xmlns:o="urn:schemas-microsoft-com:office:office" xmlns:r="http://schemas.openxmlformats.org/officeDocument/2006/relationships" xmlns:m="http://schemas.openxmlformats.org/officeDocument/2006/math" xmlns:v="urn:schemas-microsoft-com:vml" xmlns:wp14="http://schemas.microsoft.com/office/word/2010/wordprocessingDrawing" xmlns:wp="http://schemas.openxmlformats.org/drawingml/2006/wordprocessingDrawing" xmlns:w10="urn:schemas-microsoft-com:office:word" xmlns:w="http://schemas.openxmlformats.org/wordprocessingml/2006/main" xmlns:w14="http://schemas.microsoft.com/office/word/2010/wordml" xmlns:w15="http://schemas.microsoft.com/office/word/2012/wordml" xmlns:w16cex="http://schemas.microsoft.com/office/word/2018/wordml/cex" xmlns:w16cid="http://schemas.microsoft.com/office/word/2016/wordml/cid" xmlns:w16="http://schemas.microsoft.com/office/word/2018/wordml" xmlns:w16sdtdh="http://schemas.microsoft.com/office/word/2020/wordml/sdtdatahash" xmlns:w16se="http://schemas.microsoft.com/office/word/2015/wordml/symex" xmlns:wpg="http://schemas.microsoft.com/office/word/2010/wordprocessingGroup" xmlns:wpi="http://schemas.microsoft.com/office/word/2010/wordprocessingInk" xmlns:wne="http://schemas.microsoft.com/office/word/2006/wordml" xmlns:wps="http://schemas.microsoft.com/office/word/2010/wordprocessingShape" mc:Ignorable="w14 w15 w16se w16cid w16 w16cex w16sdtdh wp14">
+<w:ftr xmlns:wpc="http://schemas.microsoft.com/office/word/2010/wordprocessingCanvas" xmlns:cx="http://schemas.microsoft.com/office/drawing/2014/chartex" xmlns:cx1="http://schemas.microsoft.com/office/drawing/2015/9/8/chartex" xmlns:cx2="http://schemas.microsoft.com/office/drawing/2015/10/21/chartex" xmlns:cx3="http://schemas.microsoft.com/office/drawing/2016/5/9/chartex" xmlns:cx4="http://schemas.microsoft.com/office/drawing/2016/5/10/chartex" xmlns:cx5="http://schemas.microsoft.com/office/drawing/2016/5/11/chartex" xmlns:cx6="http://schemas.microsoft.com/office/drawing/2016/5/12/chartex" xmlns:cx7="http://schemas.microsoft.com/office/drawing/2016/5/13/chartex" xmlns:cx8="http://schemas.microsoft.com/office/drawing/2016/5/14/chartex" xmlns:mc="http://schemas.openxmlformats.org/markup-compatibility/2006" xmlns:aink="http://schemas.microsoft.com/office/drawing/2016/ink" xmlns:am3d="http://schemas.microsoft.com/office/drawing/2017/model3d" xmlns:o="urn:schemas-microsoft-com:office:office" xmlns:r="http://schemas.openxmlformats.org/officeDocument/2006/relationships" xmlns:m="http://schemas.openxmlformats.org/officeDocument/2006/math" xmlns:v="urn:schemas-microsoft-com:vml" xmlns:wp14="http://schemas.microsoft.com/office/word/2010/wordprocessingDrawing" xmlns:wp="http://schemas.openxmlformats.org/drawingml/2006/wordprocessingDrawing" xmlns:w10="urn:schemas-microsoft-com:office:word" xmlns:w="http://schemas.openxmlformats.org/wordprocessingml/2006/main" xmlns:w14="http://schemas.microsoft.com/office/word/2010/wordml" xmlns:w15="http://schemas.microsoft.com/office/word/2012/wordml" xmlns:w16cid="http://schemas.microsoft.com/office/word/2016/wordml/cid" xmlns:w16se="http://schemas.microsoft.com/office/word/2015/wordml/symex" xmlns:wpg="http://schemas.microsoft.com/office/word/2010/wordprocessingGroup" xmlns:wpi="http://schemas.microsoft.com/office/word/2010/wordprocessingInk" xmlns:wne="http://schemas.microsoft.com/office/word/2006/wordml" xmlns:wps="http://schemas.microsoft.com/office/word/2010/wordprocessingShape" mc:Ignorable="w14 w15 w16se w16cid wp14">
   <w:p>
     <w:pPr>
       <w:spacing w:after="0"/>
@@ -8076,7 +8091,7 @@
 </file>
 
 <file path=word/footer3.xml><?xml version="1.0" encoding="utf-8"?>
-<w:ftr xmlns:wpc="http://schemas.microsoft.com/office/word/2010/wordprocessingCanvas" xmlns:cx="http://schemas.microsoft.com/office/drawing/2014/chartex" xmlns:cx1="http://schemas.microsoft.com/office/drawing/2015/9/8/chartex" xmlns:cx2="http://schemas.microsoft.com/office/drawing/2015/10/21/chartex" xmlns:cx3="http://schemas.microsoft.com/office/drawing/2016/5/9/chartex" xmlns:cx4="http://schemas.microsoft.com/office/drawing/2016/5/10/chartex" xmlns:cx5="http://schemas.microsoft.com/office/drawing/2016/5/11/chartex" xmlns:cx6="http://schemas.microsoft.com/office/drawing/2016/5/12/chartex" xmlns:cx7="http://schemas.microsoft.com/office/drawing/2016/5/13/chartex" xmlns:cx8="http://schemas.microsoft.com/office/drawing/2016/5/14/chartex" xmlns:mc="http://schemas.openxmlformats.org/markup-compatibility/2006" xmlns:aink="http://schemas.microsoft.com/office/drawing/2016/ink" xmlns:am3d="http://schemas.microsoft.com/office/drawing/2017/model3d" xmlns:o="urn:schemas-microsoft-com:office:office" xmlns:r="http://schemas.openxmlformats.org/officeDocument/2006/relationships" xmlns:m="http://schemas.openxmlformats.org/officeDocument/2006/math" xmlns:v="urn:schemas-microsoft-com:vml" xmlns:wp14="http://schemas.microsoft.com/office/word/2010/wordprocessingDrawing" xmlns:wp="http://schemas.openxmlformats.org/drawingml/2006/wordprocessingDrawing" xmlns:w10="urn:schemas-microsoft-com:office:word" xmlns:w="http://schemas.openxmlformats.org/wordprocessingml/2006/main" xmlns:w14="http://schemas.microsoft.com/office/word/2010/wordml" xmlns:w15="http://schemas.microsoft.com/office/word/2012/wordml" xmlns:w16cex="http://schemas.microsoft.com/office/word/2018/wordml/cex" xmlns:w16cid="http://schemas.microsoft.com/office/word/2016/wordml/cid" xmlns:w16="http://schemas.microsoft.com/office/word/2018/wordml" xmlns:w16sdtdh="http://schemas.microsoft.com/office/word/2020/wordml/sdtdatahash" xmlns:w16se="http://schemas.microsoft.com/office/word/2015/wordml/symex" xmlns:wpg="http://schemas.microsoft.com/office/word/2010/wordprocessingGroup" xmlns:wpi="http://schemas.microsoft.com/office/word/2010/wordprocessingInk" xmlns:wne="http://schemas.microsoft.com/office/word/2006/wordml" xmlns:wps="http://schemas.microsoft.com/office/word/2010/wordprocessingShape" mc:Ignorable="w14 w15 w16se w16cid w16 w16cex w16sdtdh wp14">
+<w:ftr xmlns:wpc="http://schemas.microsoft.com/office/word/2010/wordprocessingCanvas" xmlns:cx="http://schemas.microsoft.com/office/drawing/2014/chartex" xmlns:cx1="http://schemas.microsoft.com/office/drawing/2015/9/8/chartex" xmlns:cx2="http://schemas.microsoft.com/office/drawing/2015/10/21/chartex" xmlns:cx3="http://schemas.microsoft.com/office/drawing/2016/5/9/chartex" xmlns:cx4="http://schemas.microsoft.com/office/drawing/2016/5/10/chartex" xmlns:cx5="http://schemas.microsoft.com/office/drawing/2016/5/11/chartex" xmlns:cx6="http://schemas.microsoft.com/office/drawing/2016/5/12/chartex" xmlns:cx7="http://schemas.microsoft.com/office/drawing/2016/5/13/chartex" xmlns:cx8="http://schemas.microsoft.com/office/drawing/2016/5/14/chartex" xmlns:mc="http://schemas.openxmlformats.org/markup-compatibility/2006" xmlns:aink="http://schemas.microsoft.com/office/drawing/2016/ink" xmlns:am3d="http://schemas.microsoft.com/office/drawing/2017/model3d" xmlns:o="urn:schemas-microsoft-com:office:office" xmlns:r="http://schemas.openxmlformats.org/officeDocument/2006/relationships" xmlns:m="http://schemas.openxmlformats.org/officeDocument/2006/math" xmlns:v="urn:schemas-microsoft-com:vml" xmlns:wp14="http://schemas.microsoft.com/office/word/2010/wordprocessingDrawing" xmlns:wp="http://schemas.openxmlformats.org/drawingml/2006/wordprocessingDrawing" xmlns:w10="urn:schemas-microsoft-com:office:word" xmlns:w="http://schemas.openxmlformats.org/wordprocessingml/2006/main" xmlns:w14="http://schemas.microsoft.com/office/word/2010/wordml" xmlns:w15="http://schemas.microsoft.com/office/word/2012/wordml" xmlns:w16cid="http://schemas.microsoft.com/office/word/2016/wordml/cid" xmlns:w16se="http://schemas.microsoft.com/office/word/2015/wordml/symex" xmlns:wpg="http://schemas.microsoft.com/office/word/2010/wordprocessingGroup" xmlns:wpi="http://schemas.microsoft.com/office/word/2010/wordprocessingInk" xmlns:wne="http://schemas.microsoft.com/office/word/2006/wordml" xmlns:wps="http://schemas.microsoft.com/office/word/2010/wordprocessingShape" mc:Ignorable="w14 w15 w16se w16cid wp14">
   <w:p>
     <w:pPr>
       <w:spacing w:after="0"/>
@@ -8139,7 +8154,7 @@
 </file>
 
 <file path=word/footnotes.xml><?xml version="1.0" encoding="utf-8"?>
-<w:footnotes xmlns:wpc="http://schemas.microsoft.com/office/word/2010/wordprocessingCanvas" xmlns:cx="http://schemas.microsoft.com/office/drawing/2014/chartex" xmlns:cx1="http://schemas.microsoft.com/office/drawing/2015/9/8/chartex" xmlns:cx2="http://schemas.microsoft.com/office/drawing/2015/10/21/chartex" xmlns:cx3="http://schemas.microsoft.com/office/drawing/2016/5/9/chartex" xmlns:cx4="http://schemas.microsoft.com/office/drawing/2016/5/10/chartex" xmlns:cx5="http://schemas.microsoft.com/office/drawing/2016/5/11/chartex" xmlns:cx6="http://schemas.microsoft.com/office/drawing/2016/5/12/chartex" xmlns:cx7="http://schemas.microsoft.com/office/drawing/2016/5/13/chartex" xmlns:cx8="http://schemas.microsoft.com/office/drawing/2016/5/14/chartex" xmlns:mc="http://schemas.openxmlformats.org/markup-compatibility/2006" xmlns:aink="http://schemas.microsoft.com/office/drawing/2016/ink" xmlns:am3d="http://schemas.microsoft.com/office/drawing/2017/model3d" xmlns:o="urn:schemas-microsoft-com:office:office" xmlns:r="http://schemas.openxmlformats.org/officeDocument/2006/relationships" xmlns:m="http://schemas.openxmlformats.org/officeDocument/2006/math" xmlns:v="urn:schemas-microsoft-com:vml" xmlns:wp14="http://schemas.microsoft.com/office/word/2010/wordprocessingDrawing" xmlns:wp="http://schemas.openxmlformats.org/drawingml/2006/wordprocessingDrawing" xmlns:w10="urn:schemas-microsoft-com:office:word" xmlns:w="http://schemas.openxmlformats.org/wordprocessingml/2006/main" xmlns:w14="http://schemas.microsoft.com/office/word/2010/wordml" xmlns:w15="http://schemas.microsoft.com/office/word/2012/wordml" xmlns:w16cex="http://schemas.microsoft.com/office/word/2018/wordml/cex" xmlns:w16cid="http://schemas.microsoft.com/office/word/2016/wordml/cid" xmlns:w16="http://schemas.microsoft.com/office/word/2018/wordml" xmlns:w16sdtdh="http://schemas.microsoft.com/office/word/2020/wordml/sdtdatahash" xmlns:w16se="http://schemas.microsoft.com/office/word/2015/wordml/symex" xmlns:wpg="http://schemas.microsoft.com/office/word/2010/wordprocessingGroup" xmlns:wpi="http://schemas.microsoft.com/office/word/2010/wordprocessingInk" xmlns:wne="http://schemas.microsoft.com/office/word/2006/wordml" xmlns:wps="http://schemas.microsoft.com/office/word/2010/wordprocessingShape" mc:Ignorable="w14 w15 w16se w16cid w16 w16cex w16sdtdh wp14">
+<w:footnotes xmlns:wpc="http://schemas.microsoft.com/office/word/2010/wordprocessingCanvas" xmlns:cx="http://schemas.microsoft.com/office/drawing/2014/chartex" xmlns:cx1="http://schemas.microsoft.com/office/drawing/2015/9/8/chartex" xmlns:cx2="http://schemas.microsoft.com/office/drawing/2015/10/21/chartex" xmlns:cx3="http://schemas.microsoft.com/office/drawing/2016/5/9/chartex" xmlns:cx4="http://schemas.microsoft.com/office/drawing/2016/5/10/chartex" xmlns:cx5="http://schemas.microsoft.com/office/drawing/2016/5/11/chartex" xmlns:cx6="http://schemas.microsoft.com/office/drawing/2016/5/12/chartex" xmlns:cx7="http://schemas.microsoft.com/office/drawing/2016/5/13/chartex" xmlns:cx8="http://schemas.microsoft.com/office/drawing/2016/5/14/chartex" xmlns:mc="http://schemas.openxmlformats.org/markup-compatibility/2006" xmlns:aink="http://schemas.microsoft.com/office/drawing/2016/ink" xmlns:am3d="http://schemas.microsoft.com/office/drawing/2017/model3d" xmlns:o="urn:schemas-microsoft-com:office:office" xmlns:r="http://schemas.openxmlformats.org/officeDocument/2006/relationships" xmlns:m="http://schemas.openxmlformats.org/officeDocument/2006/math" xmlns:v="urn:schemas-microsoft-com:vml" xmlns:wp14="http://schemas.microsoft.com/office/word/2010/wordprocessingDrawing" xmlns:wp="http://schemas.openxmlformats.org/drawingml/2006/wordprocessingDrawing" xmlns:w10="urn:schemas-microsoft-com:office:word" xmlns:w="http://schemas.openxmlformats.org/wordprocessingml/2006/main" xmlns:w14="http://schemas.microsoft.com/office/word/2010/wordml" xmlns:w15="http://schemas.microsoft.com/office/word/2012/wordml" xmlns:w16cid="http://schemas.microsoft.com/office/word/2016/wordml/cid" xmlns:w16se="http://schemas.microsoft.com/office/word/2015/wordml/symex" xmlns:wpg="http://schemas.microsoft.com/office/word/2010/wordprocessingGroup" xmlns:wpi="http://schemas.microsoft.com/office/word/2010/wordprocessingInk" xmlns:wne="http://schemas.microsoft.com/office/word/2006/wordml" xmlns:wps="http://schemas.microsoft.com/office/word/2010/wordprocessingShape" mc:Ignorable="w14 w15 w16se w16cid wp14">
   <w:footnote w:type="separator" w:id="-1">
     <w:p>
       <w:pPr>
@@ -8164,7 +8179,7 @@
 </file>
 
 <file path=word/header1.xml><?xml version="1.0" encoding="utf-8"?>
-<w:hdr xmlns:wpc="http://schemas.microsoft.com/office/word/2010/wordprocessingCanvas" xmlns:cx="http://schemas.microsoft.com/office/drawing/2014/chartex" xmlns:cx1="http://schemas.microsoft.com/office/drawing/2015/9/8/chartex" xmlns:cx2="http://schemas.microsoft.com/office/drawing/2015/10/21/chartex" xmlns:cx3="http://schemas.microsoft.com/office/drawing/2016/5/9/chartex" xmlns:cx4="http://schemas.microsoft.com/office/drawing/2016/5/10/chartex" xmlns:cx5="http://schemas.microsoft.com/office/drawing/2016/5/11/chartex" xmlns:cx6="http://schemas.microsoft.com/office/drawing/2016/5/12/chartex" xmlns:cx7="http://schemas.microsoft.com/office/drawing/2016/5/13/chartex" xmlns:cx8="http://schemas.microsoft.com/office/drawing/2016/5/14/chartex" xmlns:mc="http://schemas.openxmlformats.org/markup-compatibility/2006" xmlns:aink="http://schemas.microsoft.com/office/drawing/2016/ink" xmlns:am3d="http://schemas.microsoft.com/office/drawing/2017/model3d" xmlns:o="urn:schemas-microsoft-com:office:office" xmlns:r="http://schemas.openxmlformats.org/officeDocument/2006/relationships" xmlns:m="http://schemas.openxmlformats.org/officeDocument/2006/math" xmlns:v="urn:schemas-microsoft-com:vml" xmlns:wp14="http://schemas.microsoft.com/office/word/2010/wordprocessingDrawing" xmlns:wp="http://schemas.openxmlformats.org/drawingml/2006/wordprocessingDrawing" xmlns:w10="urn:schemas-microsoft-com:office:word" xmlns:w="http://schemas.openxmlformats.org/wordprocessingml/2006/main" xmlns:w14="http://schemas.microsoft.com/office/word/2010/wordml" xmlns:w15="http://schemas.microsoft.com/office/word/2012/wordml" xmlns:w16cex="http://schemas.microsoft.com/office/word/2018/wordml/cex" xmlns:w16cid="http://schemas.microsoft.com/office/word/2016/wordml/cid" xmlns:w16="http://schemas.microsoft.com/office/word/2018/wordml" xmlns:w16sdtdh="http://schemas.microsoft.com/office/word/2020/wordml/sdtdatahash" xmlns:w16se="http://schemas.microsoft.com/office/word/2015/wordml/symex" xmlns:wpg="http://schemas.microsoft.com/office/word/2010/wordprocessingGroup" xmlns:wpi="http://schemas.microsoft.com/office/word/2010/wordprocessingInk" xmlns:wne="http://schemas.microsoft.com/office/word/2006/wordml" xmlns:wps="http://schemas.microsoft.com/office/word/2010/wordprocessingShape" mc:Ignorable="w14 w15 w16se w16cid w16 w16cex w16sdtdh wp14">
+<w:hdr xmlns:wpc="http://schemas.microsoft.com/office/word/2010/wordprocessingCanvas" xmlns:cx="http://schemas.microsoft.com/office/drawing/2014/chartex" xmlns:cx1="http://schemas.microsoft.com/office/drawing/2015/9/8/chartex" xmlns:cx2="http://schemas.microsoft.com/office/drawing/2015/10/21/chartex" xmlns:cx3="http://schemas.microsoft.com/office/drawing/2016/5/9/chartex" xmlns:cx4="http://schemas.microsoft.com/office/drawing/2016/5/10/chartex" xmlns:cx5="http://schemas.microsoft.com/office/drawing/2016/5/11/chartex" xmlns:cx6="http://schemas.microsoft.com/office/drawing/2016/5/12/chartex" xmlns:cx7="http://schemas.microsoft.com/office/drawing/2016/5/13/chartex" xmlns:cx8="http://schemas.microsoft.com/office/drawing/2016/5/14/chartex" xmlns:mc="http://schemas.openxmlformats.org/markup-compatibility/2006" xmlns:aink="http://schemas.microsoft.com/office/drawing/2016/ink" xmlns:am3d="http://schemas.microsoft.com/office/drawing/2017/model3d" xmlns:o="urn:schemas-microsoft-com:office:office" xmlns:r="http://schemas.openxmlformats.org/officeDocument/2006/relationships" xmlns:m="http://schemas.openxmlformats.org/officeDocument/2006/math" xmlns:v="urn:schemas-microsoft-com:vml" xmlns:wp14="http://schemas.microsoft.com/office/word/2010/wordprocessingDrawing" xmlns:wp="http://schemas.openxmlformats.org/drawingml/2006/wordprocessingDrawing" xmlns:w10="urn:schemas-microsoft-com:office:word" xmlns:w="http://schemas.openxmlformats.org/wordprocessingml/2006/main" xmlns:w14="http://schemas.microsoft.com/office/word/2010/wordml" xmlns:w15="http://schemas.microsoft.com/office/word/2012/wordml" xmlns:w16cid="http://schemas.microsoft.com/office/word/2016/wordml/cid" xmlns:w16se="http://schemas.microsoft.com/office/word/2015/wordml/symex" xmlns:wpg="http://schemas.microsoft.com/office/word/2010/wordprocessingGroup" xmlns:wpi="http://schemas.microsoft.com/office/word/2010/wordprocessingInk" xmlns:wne="http://schemas.microsoft.com/office/word/2006/wordml" xmlns:wps="http://schemas.microsoft.com/office/word/2010/wordprocessingShape" mc:Ignorable="w14 w15 w16se w16cid wp14">
   <w:p>
     <w:r>
       <w:rPr>
@@ -8376,7 +8391,7 @@
             </wp:anchor>
           </w:drawing>
         </mc:Choice>
-        <mc:Fallback xmlns:a="http://schemas.openxmlformats.org/drawingml/2006/main">
+        <mc:Fallback xmlns:a="http://schemas.openxmlformats.org/drawingml/2006/main" xmlns:w16sdtdh="http://schemas.microsoft.com/office/word/2020/wordml/sdtdatahash" xmlns:w16="http://schemas.microsoft.com/office/word/2018/wordml" xmlns:w16cex="http://schemas.microsoft.com/office/word/2018/wordml/cex">
           <w:pict>
             <v:group id="Group 26117" style="width:73.2pt;height:430pt;position:absolute;z-index:-2147483648;mso-position-horizontal-relative:page;mso-position-horizontal:absolute;margin-left:0pt;mso-position-vertical-relative:page;margin-top:208.18pt;" coordsize="9296,54610">
               <v:shape id="Shape 26914" style="position:absolute;width:4191;height:54610;left:0;top:0;" coordsize="419100,5461000" path="m0,0l419100,0l419100,5461000l0,5461000l0,0">
@@ -8404,7 +8419,7 @@
 </file>
 
 <file path=word/header2.xml><?xml version="1.0" encoding="utf-8"?>
-<w:hdr xmlns:wpc="http://schemas.microsoft.com/office/word/2010/wordprocessingCanvas" xmlns:cx="http://schemas.microsoft.com/office/drawing/2014/chartex" xmlns:cx1="http://schemas.microsoft.com/office/drawing/2015/9/8/chartex" xmlns:cx2="http://schemas.microsoft.com/office/drawing/2015/10/21/chartex" xmlns:cx3="http://schemas.microsoft.com/office/drawing/2016/5/9/chartex" xmlns:cx4="http://schemas.microsoft.com/office/drawing/2016/5/10/chartex" xmlns:cx5="http://schemas.microsoft.com/office/drawing/2016/5/11/chartex" xmlns:cx6="http://schemas.microsoft.com/office/drawing/2016/5/12/chartex" xmlns:cx7="http://schemas.microsoft.com/office/drawing/2016/5/13/chartex" xmlns:cx8="http://schemas.microsoft.com/office/drawing/2016/5/14/chartex" xmlns:mc="http://schemas.openxmlformats.org/markup-compatibility/2006" xmlns:aink="http://schemas.microsoft.com/office/drawing/2016/ink" xmlns:am3d="http://schemas.microsoft.com/office/drawing/2017/model3d" xmlns:o="urn:schemas-microsoft-com:office:office" xmlns:r="http://schemas.openxmlformats.org/officeDocument/2006/relationships" xmlns:m="http://schemas.openxmlformats.org/officeDocument/2006/math" xmlns:v="urn:schemas-microsoft-com:vml" xmlns:wp14="http://schemas.microsoft.com/office/word/2010/wordprocessingDrawing" xmlns:wp="http://schemas.openxmlformats.org/drawingml/2006/wordprocessingDrawing" xmlns:w10="urn:schemas-microsoft-com:office:word" xmlns:w="http://schemas.openxmlformats.org/wordprocessingml/2006/main" xmlns:w14="http://schemas.microsoft.com/office/word/2010/wordml" xmlns:w15="http://schemas.microsoft.com/office/word/2012/wordml" xmlns:w16cex="http://schemas.microsoft.com/office/word/2018/wordml/cex" xmlns:w16cid="http://schemas.microsoft.com/office/word/2016/wordml/cid" xmlns:w16="http://schemas.microsoft.com/office/word/2018/wordml" xmlns:w16sdtdh="http://schemas.microsoft.com/office/word/2020/wordml/sdtdatahash" xmlns:w16se="http://schemas.microsoft.com/office/word/2015/wordml/symex" xmlns:wpg="http://schemas.microsoft.com/office/word/2010/wordprocessingGroup" xmlns:wpi="http://schemas.microsoft.com/office/word/2010/wordprocessingInk" xmlns:wne="http://schemas.microsoft.com/office/word/2006/wordml" xmlns:wps="http://schemas.microsoft.com/office/word/2010/wordprocessingShape" mc:Ignorable="w14 w15 w16se w16cid w16 w16cex w16sdtdh wp14">
+<w:hdr xmlns:wpc="http://schemas.microsoft.com/office/word/2010/wordprocessingCanvas" xmlns:cx="http://schemas.microsoft.com/office/drawing/2014/chartex" xmlns:cx1="http://schemas.microsoft.com/office/drawing/2015/9/8/chartex" xmlns:cx2="http://schemas.microsoft.com/office/drawing/2015/10/21/chartex" xmlns:cx3="http://schemas.microsoft.com/office/drawing/2016/5/9/chartex" xmlns:cx4="http://schemas.microsoft.com/office/drawing/2016/5/10/chartex" xmlns:cx5="http://schemas.microsoft.com/office/drawing/2016/5/11/chartex" xmlns:cx6="http://schemas.microsoft.com/office/drawing/2016/5/12/chartex" xmlns:cx7="http://schemas.microsoft.com/office/drawing/2016/5/13/chartex" xmlns:cx8="http://schemas.microsoft.com/office/drawing/2016/5/14/chartex" xmlns:mc="http://schemas.openxmlformats.org/markup-compatibility/2006" xmlns:aink="http://schemas.microsoft.com/office/drawing/2016/ink" xmlns:am3d="http://schemas.microsoft.com/office/drawing/2017/model3d" xmlns:o="urn:schemas-microsoft-com:office:office" xmlns:r="http://schemas.openxmlformats.org/officeDocument/2006/relationships" xmlns:m="http://schemas.openxmlformats.org/officeDocument/2006/math" xmlns:v="urn:schemas-microsoft-com:vml" xmlns:wp14="http://schemas.microsoft.com/office/word/2010/wordprocessingDrawing" xmlns:wp="http://schemas.openxmlformats.org/drawingml/2006/wordprocessingDrawing" xmlns:w10="urn:schemas-microsoft-com:office:word" xmlns:w="http://schemas.openxmlformats.org/wordprocessingml/2006/main" xmlns:w14="http://schemas.microsoft.com/office/word/2010/wordml" xmlns:w15="http://schemas.microsoft.com/office/word/2012/wordml" xmlns:w16cid="http://schemas.microsoft.com/office/word/2016/wordml/cid" xmlns:w16se="http://schemas.microsoft.com/office/word/2015/wordml/symex" xmlns:wpg="http://schemas.microsoft.com/office/word/2010/wordprocessingGroup" xmlns:wpi="http://schemas.microsoft.com/office/word/2010/wordprocessingInk" xmlns:wne="http://schemas.microsoft.com/office/word/2006/wordml" xmlns:wps="http://schemas.microsoft.com/office/word/2010/wordprocessingShape" mc:Ignorable="w14 w15 w16se w16cid wp14">
   <w:p>
     <w:r>
       <w:rPr>
@@ -8813,7 +8828,7 @@
             </wp:anchor>
           </w:drawing>
         </mc:Choice>
-        <mc:Fallback>
+        <mc:Fallback xmlns:w16sdtdh="http://schemas.microsoft.com/office/word/2020/wordml/sdtdatahash" xmlns:w16="http://schemas.microsoft.com/office/word/2018/wordml" xmlns:w16cex="http://schemas.microsoft.com/office/word/2018/wordml/cex">
           <w:pict>
             <v:group w14:anchorId="3BC7EDA3" id="Group 26102" o:spid="_x0000_s1026" style="position:absolute;margin-left:0;margin-top:207.95pt;width:51pt;height:430pt;z-index:-251657216;mso-position-horizontal-relative:page;mso-position-vertical-relative:page;mso-width-relative:margin;mso-height-relative:margin" coordsize="6477,54610" o:gfxdata="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">
               <v:shape id="Shape 26911" o:spid="_x0000_s1027" style="position:absolute;width:4191;height:54610;visibility:visible;mso-wrap-style:square;v-text-anchor:top" coordsize="419100,5461000" o:gfxdata="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" path="m,l419100,r,5461000l,5461000,,e" fillcolor="red" stroked="f" strokeweight="0">
@@ -8839,7 +8854,7 @@
 </file>
 
 <file path=word/header3.xml><?xml version="1.0" encoding="utf-8"?>
-<w:hdr xmlns:wpc="http://schemas.microsoft.com/office/word/2010/wordprocessingCanvas" xmlns:cx="http://schemas.microsoft.com/office/drawing/2014/chartex" xmlns:cx1="http://schemas.microsoft.com/office/drawing/2015/9/8/chartex" xmlns:cx2="http://schemas.microsoft.com/office/drawing/2015/10/21/chartex" xmlns:cx3="http://schemas.microsoft.com/office/drawing/2016/5/9/chartex" xmlns:cx4="http://schemas.microsoft.com/office/drawing/2016/5/10/chartex" xmlns:cx5="http://schemas.microsoft.com/office/drawing/2016/5/11/chartex" xmlns:cx6="http://schemas.microsoft.com/office/drawing/2016/5/12/chartex" xmlns:cx7="http://schemas.microsoft.com/office/drawing/2016/5/13/chartex" xmlns:cx8="http://schemas.microsoft.com/office/drawing/2016/5/14/chartex" xmlns:mc="http://schemas.openxmlformats.org/markup-compatibility/2006" xmlns:aink="http://schemas.microsoft.com/office/drawing/2016/ink" xmlns:am3d="http://schemas.microsoft.com/office/drawing/2017/model3d" xmlns:o="urn:schemas-microsoft-com:office:office" xmlns:r="http://schemas.openxmlformats.org/officeDocument/2006/relationships" xmlns:m="http://schemas.openxmlformats.org/officeDocument/2006/math" xmlns:v="urn:schemas-microsoft-com:vml" xmlns:wp14="http://schemas.microsoft.com/office/word/2010/wordprocessingDrawing" xmlns:wp="http://schemas.openxmlformats.org/drawingml/2006/wordprocessingDrawing" xmlns:w10="urn:schemas-microsoft-com:office:word" xmlns:w="http://schemas.openxmlformats.org/wordprocessingml/2006/main" xmlns:w14="http://schemas.microsoft.com/office/word/2010/wordml" xmlns:w15="http://schemas.microsoft.com/office/word/2012/wordml" xmlns:w16cex="http://schemas.microsoft.com/office/word/2018/wordml/cex" xmlns:w16cid="http://schemas.microsoft.com/office/word/2016/wordml/cid" xmlns:w16="http://schemas.microsoft.com/office/word/2018/wordml" xmlns:w16sdtdh="http://schemas.microsoft.com/office/word/2020/wordml/sdtdatahash" xmlns:w16se="http://schemas.microsoft.com/office/word/2015/wordml/symex" xmlns:wpg="http://schemas.microsoft.com/office/word/2010/wordprocessingGroup" xmlns:wpi="http://schemas.microsoft.com/office/word/2010/wordprocessingInk" xmlns:wne="http://schemas.microsoft.com/office/word/2006/wordml" xmlns:wps="http://schemas.microsoft.com/office/word/2010/wordprocessingShape" mc:Ignorable="w14 w15 w16se w16cid w16 w16cex w16sdtdh wp14">
+<w:hdr xmlns:wpc="http://schemas.microsoft.com/office/word/2010/wordprocessingCanvas" xmlns:cx="http://schemas.microsoft.com/office/drawing/2014/chartex" xmlns:cx1="http://schemas.microsoft.com/office/drawing/2015/9/8/chartex" xmlns:cx2="http://schemas.microsoft.com/office/drawing/2015/10/21/chartex" xmlns:cx3="http://schemas.microsoft.com/office/drawing/2016/5/9/chartex" xmlns:cx4="http://schemas.microsoft.com/office/drawing/2016/5/10/chartex" xmlns:cx5="http://schemas.microsoft.com/office/drawing/2016/5/11/chartex" xmlns:cx6="http://schemas.microsoft.com/office/drawing/2016/5/12/chartex" xmlns:cx7="http://schemas.microsoft.com/office/drawing/2016/5/13/chartex" xmlns:cx8="http://schemas.microsoft.com/office/drawing/2016/5/14/chartex" xmlns:mc="http://schemas.openxmlformats.org/markup-compatibility/2006" xmlns:aink="http://schemas.microsoft.com/office/drawing/2016/ink" xmlns:am3d="http://schemas.microsoft.com/office/drawing/2017/model3d" xmlns:o="urn:schemas-microsoft-com:office:office" xmlns:r="http://schemas.openxmlformats.org/officeDocument/2006/relationships" xmlns:m="http://schemas.openxmlformats.org/officeDocument/2006/math" xmlns:v="urn:schemas-microsoft-com:vml" xmlns:wp14="http://schemas.microsoft.com/office/word/2010/wordprocessingDrawing" xmlns:wp="http://schemas.openxmlformats.org/drawingml/2006/wordprocessingDrawing" xmlns:w10="urn:schemas-microsoft-com:office:word" xmlns:w="http://schemas.openxmlformats.org/wordprocessingml/2006/main" xmlns:w14="http://schemas.microsoft.com/office/word/2010/wordml" xmlns:w15="http://schemas.microsoft.com/office/word/2012/wordml" xmlns:w16cid="http://schemas.microsoft.com/office/word/2016/wordml/cid" xmlns:w16se="http://schemas.microsoft.com/office/word/2015/wordml/symex" xmlns:wpg="http://schemas.microsoft.com/office/word/2010/wordprocessingGroup" xmlns:wpi="http://schemas.microsoft.com/office/word/2010/wordprocessingInk" xmlns:wne="http://schemas.microsoft.com/office/word/2006/wordml" xmlns:wps="http://schemas.microsoft.com/office/word/2010/wordprocessingShape" mc:Ignorable="w14 w15 w16se w16cid wp14">
   <w:p>
     <w:r>
       <w:rPr>
@@ -9051,7 +9066,7 @@
             </wp:anchor>
           </w:drawing>
         </mc:Choice>
-        <mc:Fallback xmlns:a="http://schemas.openxmlformats.org/drawingml/2006/main">
+        <mc:Fallback xmlns:a="http://schemas.openxmlformats.org/drawingml/2006/main" xmlns:w16sdtdh="http://schemas.microsoft.com/office/word/2020/wordml/sdtdatahash" xmlns:w16="http://schemas.microsoft.com/office/word/2018/wordml" xmlns:w16cex="http://schemas.microsoft.com/office/word/2018/wordml/cex">
           <w:pict>
             <v:group id="Group 26087" style="width:73.2pt;height:430pt;position:absolute;z-index:-2147483648;mso-position-horizontal-relative:page;mso-position-horizontal:absolute;margin-left:0pt;mso-position-vertical-relative:page;margin-top:208.18pt;" coordsize="9296,54610">
               <v:shape id="Shape 26910" style="position:absolute;width:4191;height:54610;left:0;top:0;" coordsize="419100,5461000" path="m0,0l419100,0l419100,5461000l0,5461000l0,0">
@@ -9079,7 +9094,7 @@
 </file>
 
 <file path=word/numbering.xml><?xml version="1.0" encoding="utf-8"?>
-<w:numbering xmlns:wpc="http://schemas.microsoft.com/office/word/2010/wordprocessingCanvas" xmlns:cx="http://schemas.microsoft.com/office/drawing/2014/chartex" xmlns:cx1="http://schemas.microsoft.com/office/drawing/2015/9/8/chartex" xmlns:cx2="http://schemas.microsoft.com/office/drawing/2015/10/21/chartex" xmlns:cx3="http://schemas.microsoft.com/office/drawing/2016/5/9/chartex" xmlns:cx4="http://schemas.microsoft.com/office/drawing/2016/5/10/chartex" xmlns:cx5="http://schemas.microsoft.com/office/drawing/2016/5/11/chartex" xmlns:cx6="http://schemas.microsoft.com/office/drawing/2016/5/12/chartex" xmlns:cx7="http://schemas.microsoft.com/office/drawing/2016/5/13/chartex" xmlns:cx8="http://schemas.microsoft.com/office/drawing/2016/5/14/chartex" xmlns:mc="http://schemas.openxmlformats.org/markup-compatibility/2006" xmlns:aink="http://schemas.microsoft.com/office/drawing/2016/ink" xmlns:am3d="http://schemas.microsoft.com/office/drawing/2017/model3d" xmlns:o="urn:schemas-microsoft-com:office:office" xmlns:r="http://schemas.openxmlformats.org/officeDocument/2006/relationships" xmlns:m="http://schemas.openxmlformats.org/officeDocument/2006/math" xmlns:v="urn:schemas-microsoft-com:vml" xmlns:wp14="http://schemas.microsoft.com/office/word/2010/wordprocessingDrawing" xmlns:wp="http://schemas.openxmlformats.org/drawingml/2006/wordprocessingDrawing" xmlns:w10="urn:schemas-microsoft-com:office:word" xmlns:w="http://schemas.openxmlformats.org/wordprocessingml/2006/main" xmlns:w14="http://schemas.microsoft.com/office/word/2010/wordml" xmlns:w15="http://schemas.microsoft.com/office/word/2012/wordml" xmlns:w16cex="http://schemas.microsoft.com/office/word/2018/wordml/cex" xmlns:w16cid="http://schemas.microsoft.com/office/word/2016/wordml/cid" xmlns:w16="http://schemas.microsoft.com/office/word/2018/wordml" xmlns:w16sdtdh="http://schemas.microsoft.com/office/word/2020/wordml/sdtdatahash" xmlns:w16se="http://schemas.microsoft.com/office/word/2015/wordml/symex" xmlns:wpg="http://schemas.microsoft.com/office/word/2010/wordprocessingGroup" xmlns:wpi="http://schemas.microsoft.com/office/word/2010/wordprocessingInk" xmlns:wne="http://schemas.microsoft.com/office/word/2006/wordml" xmlns:wps="http://schemas.microsoft.com/office/word/2010/wordprocessingShape" mc:Ignorable="w14 w15 w16se w16cid w16 w16cex w16sdtdh wp14">
+<w:numbering xmlns:wpc="http://schemas.microsoft.com/office/word/2010/wordprocessingCanvas" xmlns:cx="http://schemas.microsoft.com/office/drawing/2014/chartex" xmlns:cx1="http://schemas.microsoft.com/office/drawing/2015/9/8/chartex" xmlns:cx2="http://schemas.microsoft.com/office/drawing/2015/10/21/chartex" xmlns:cx3="http://schemas.microsoft.com/office/drawing/2016/5/9/chartex" xmlns:cx4="http://schemas.microsoft.com/office/drawing/2016/5/10/chartex" xmlns:cx5="http://schemas.microsoft.com/office/drawing/2016/5/11/chartex" xmlns:cx6="http://schemas.microsoft.com/office/drawing/2016/5/12/chartex" xmlns:cx7="http://schemas.microsoft.com/office/drawing/2016/5/13/chartex" xmlns:cx8="http://schemas.microsoft.com/office/drawing/2016/5/14/chartex" xmlns:mc="http://schemas.openxmlformats.org/markup-compatibility/2006" xmlns:aink="http://schemas.microsoft.com/office/drawing/2016/ink" xmlns:am3d="http://schemas.microsoft.com/office/drawing/2017/model3d" xmlns:o="urn:schemas-microsoft-com:office:office" xmlns:r="http://schemas.openxmlformats.org/officeDocument/2006/relationships" xmlns:m="http://schemas.openxmlformats.org/officeDocument/2006/math" xmlns:v="urn:schemas-microsoft-com:vml" xmlns:wp14="http://schemas.microsoft.com/office/word/2010/wordprocessingDrawing" xmlns:wp="http://schemas.openxmlformats.org/drawingml/2006/wordprocessingDrawing" xmlns:w10="urn:schemas-microsoft-com:office:word" xmlns:w="http://schemas.openxmlformats.org/wordprocessingml/2006/main" xmlns:w14="http://schemas.microsoft.com/office/word/2010/wordml" xmlns:w15="http://schemas.microsoft.com/office/word/2012/wordml" xmlns:w16cid="http://schemas.microsoft.com/office/word/2016/wordml/cid" xmlns:w16se="http://schemas.microsoft.com/office/word/2015/wordml/symex" xmlns:wpg="http://schemas.microsoft.com/office/word/2010/wordprocessingGroup" xmlns:wpi="http://schemas.microsoft.com/office/word/2010/wordprocessingInk" xmlns:wne="http://schemas.microsoft.com/office/word/2006/wordml" xmlns:wps="http://schemas.microsoft.com/office/word/2010/wordprocessingShape" mc:Ignorable="w14 w15 w16se w16cid wp14">
   <w:abstractNum w:abstractNumId="0" w15:restartNumberingAfterBreak="0">
     <w:nsid w:val="09A1122B"/>
     <w:multiLevelType w:val="hybridMultilevel"/>
@@ -11216,7 +11231,7 @@
 </file>
 
 <file path=word/styles.xml><?xml version="1.0" encoding="utf-8"?>
-<w:styles xmlns:mc="http://schemas.openxmlformats.org/markup-compatibility/2006" xmlns:r="http://schemas.openxmlformats.org/officeDocument/2006/relationships" xmlns:w="http://schemas.openxmlformats.org/wordprocessingml/2006/main" xmlns:w14="http://schemas.microsoft.com/office/word/2010/wordml" xmlns:w15="http://schemas.microsoft.com/office/word/2012/wordml" xmlns:w16cex="http://schemas.microsoft.com/office/word/2018/wordml/cex" xmlns:w16cid="http://schemas.microsoft.com/office/word/2016/wordml/cid" xmlns:w16="http://schemas.microsoft.com/office/word/2018/wordml" xmlns:w16sdtdh="http://schemas.microsoft.com/office/word/2020/wordml/sdtdatahash" xmlns:w16se="http://schemas.microsoft.com/office/word/2015/wordml/symex" mc:Ignorable="w14 w15 w16se w16cid w16 w16cex w16sdtdh">
+<w:styles xmlns:mc="http://schemas.openxmlformats.org/markup-compatibility/2006" xmlns:r="http://schemas.openxmlformats.org/officeDocument/2006/relationships" xmlns:w="http://schemas.openxmlformats.org/wordprocessingml/2006/main" xmlns:w14="http://schemas.microsoft.com/office/word/2010/wordml" xmlns:w15="http://schemas.microsoft.com/office/word/2012/wordml" xmlns:w16cid="http://schemas.microsoft.com/office/word/2016/wordml/cid" xmlns:w16se="http://schemas.microsoft.com/office/word/2015/wordml/symex" mc:Ignorable="w14 w15 w16se w16cid">
   <w:docDefaults>
     <w:rPrDefault>
       <w:rPr>
@@ -11232,7 +11247,7 @@
       </w:pPr>
     </w:pPrDefault>
   </w:docDefaults>
-  <w:latentStyles w:defLockedState="0" w:defUIPriority="99" w:defSemiHidden="0" w:defUnhideWhenUsed="0" w:defQFormat="0" w:count="376">
+  <w:latentStyles w:defLockedState="0" w:defUIPriority="99" w:defSemiHidden="0" w:defUnhideWhenUsed="0" w:defQFormat="0" w:count="375">
     <w:lsdException w:name="Normal" w:uiPriority="0" w:qFormat="1"/>
     <w:lsdException w:name="heading 1" w:uiPriority="9" w:qFormat="1"/>
     <w:lsdException w:name="heading 2" w:semiHidden="1" w:uiPriority="9" w:unhideWhenUsed="1" w:qFormat="1"/>
@@ -11608,7 +11623,6 @@
     <w:lsdException w:name="Smart Hyperlink" w:semiHidden="1" w:unhideWhenUsed="1"/>
     <w:lsdException w:name="Hashtag" w:semiHidden="1" w:unhideWhenUsed="1"/>
     <w:lsdException w:name="Unresolved Mention" w:semiHidden="1" w:unhideWhenUsed="1"/>
-    <w:lsdException w:name="Smart Link" w:semiHidden="1" w:unhideWhenUsed="1"/>
   </w:latentStyles>
   <w:style w:type="paragraph" w:default="1" w:styleId="Normal">
     <w:name w:val="Normal"/>
@@ -12202,7 +12216,7 @@
 </file>
 
 <file path=customXml/itemProps1.xml><?xml version="1.0" encoding="utf-8"?>
-<ds:datastoreItem xmlns:ds="http://schemas.openxmlformats.org/officeDocument/2006/customXml" ds:itemID="{FFEBEA75-26D9-436D-8830-824C23B6ED21}">
+<ds:datastoreItem xmlns:ds="http://schemas.openxmlformats.org/officeDocument/2006/customXml" ds:itemID="{40A4E5D6-9D6F-4BDC-9F7A-3A2B2ED29ADF}">
   <ds:schemaRefs>
     <ds:schemaRef ds:uri="http://schemas.openxmlformats.org/officeDocument/2006/bibliography"/>
   </ds:schemaRefs>

</xml_diff>

<commit_message>
Começo da pagina de mapas
</commit_message>
<xml_diff>
--- a/Documentação/Documentação.docx
+++ b/Documentação/Documentação.docx
@@ -332,7 +332,7 @@
               <w:rFonts w:ascii="Arial" w:hAnsi="Arial" w:cs="Arial"/>
             </w:rPr>
           </w:pPr>
-          <w:bookmarkStart w:id="1" w:name="_Toc84078540"/>
+          <w:bookmarkStart w:id="1" w:name="_Toc90360812"/>
           <w:r>
             <w:rPr>
               <w:rStyle w:val="Ttulo1Char"/>
@@ -358,11 +358,9 @@
               <w:tab w:val="right" w:leader="dot" w:pos="8502"/>
             </w:tabs>
             <w:rPr>
-              <w:rFonts w:ascii="Arial" w:eastAsiaTheme="minorEastAsia" w:hAnsi="Arial" w:cs="Arial"/>
+              <w:rFonts w:asciiTheme="minorHAnsi" w:eastAsiaTheme="minorEastAsia" w:hAnsiTheme="minorHAnsi" w:cstheme="minorBidi"/>
               <w:noProof/>
               <w:color w:val="auto"/>
-              <w:sz w:val="24"/>
-              <w:szCs w:val="24"/>
             </w:rPr>
           </w:pPr>
           <w:r>
@@ -383,83 +381,60 @@
             </w:rPr>
             <w:fldChar w:fldCharType="separate"/>
           </w:r>
-          <w:hyperlink w:anchor="_Toc84078540" w:history="1">
+          <w:hyperlink w:anchor="_Toc90360812" w:history="1">
             <w:r>
               <w:rPr>
                 <w:rStyle w:val="Hyperlink"/>
                 <w:rFonts w:ascii="Arial" w:hAnsi="Arial" w:cs="Arial"/>
                 <w:noProof/>
-                <w:sz w:val="24"/>
-                <w:szCs w:val="24"/>
               </w:rPr>
               <w:t>Sumário</w:t>
             </w:r>
             <w:r>
               <w:rPr>
-                <w:rFonts w:ascii="Arial" w:hAnsi="Arial" w:cs="Arial"/>
-                <w:noProof/>
-                <w:webHidden/>
-                <w:sz w:val="24"/>
-                <w:szCs w:val="24"/>
+                <w:noProof/>
+                <w:webHidden/>
               </w:rPr>
               <w:tab/>
             </w:r>
             <w:r>
               <w:rPr>
-                <w:rFonts w:ascii="Arial" w:hAnsi="Arial" w:cs="Arial"/>
-                <w:noProof/>
-                <w:webHidden/>
-                <w:sz w:val="24"/>
-                <w:szCs w:val="24"/>
+                <w:noProof/>
+                <w:webHidden/>
               </w:rPr>
               <w:fldChar w:fldCharType="begin"/>
             </w:r>
             <w:r>
               <w:rPr>
-                <w:rFonts w:ascii="Arial" w:hAnsi="Arial" w:cs="Arial"/>
-                <w:noProof/>
-                <w:webHidden/>
-                <w:sz w:val="24"/>
-                <w:szCs w:val="24"/>
-              </w:rPr>
-              <w:instrText xml:space="preserve"> PAGEREF _Toc84078540 \h </w:instrText>
-            </w:r>
-            <w:r>
-              <w:rPr>
-                <w:rFonts w:ascii="Arial" w:hAnsi="Arial" w:cs="Arial"/>
-                <w:noProof/>
-                <w:webHidden/>
-                <w:sz w:val="24"/>
-                <w:szCs w:val="24"/>
-              </w:rPr>
-            </w:r>
-            <w:r>
-              <w:rPr>
-                <w:rFonts w:ascii="Arial" w:hAnsi="Arial" w:cs="Arial"/>
-                <w:noProof/>
-                <w:webHidden/>
-                <w:sz w:val="24"/>
-                <w:szCs w:val="24"/>
+                <w:noProof/>
+                <w:webHidden/>
+              </w:rPr>
+              <w:instrText xml:space="preserve"> PAGEREF _Toc90360812 \h </w:instrText>
+            </w:r>
+            <w:r>
+              <w:rPr>
+                <w:noProof/>
+                <w:webHidden/>
+              </w:rPr>
+            </w:r>
+            <w:r>
+              <w:rPr>
+                <w:noProof/>
+                <w:webHidden/>
               </w:rPr>
               <w:fldChar w:fldCharType="separate"/>
             </w:r>
             <w:r>
               <w:rPr>
-                <w:rFonts w:ascii="Arial" w:hAnsi="Arial" w:cs="Arial"/>
-                <w:noProof/>
-                <w:webHidden/>
-                <w:sz w:val="24"/>
-                <w:szCs w:val="24"/>
+                <w:noProof/>
+                <w:webHidden/>
               </w:rPr>
               <w:t>2</w:t>
             </w:r>
             <w:r>
               <w:rPr>
-                <w:rFonts w:ascii="Arial" w:hAnsi="Arial" w:cs="Arial"/>
-                <w:noProof/>
-                <w:webHidden/>
-                <w:sz w:val="24"/>
-                <w:szCs w:val="24"/>
+                <w:noProof/>
+                <w:webHidden/>
               </w:rPr>
               <w:fldChar w:fldCharType="end"/>
             </w:r>
@@ -477,17 +452,15 @@
               <w:noProof/>
               <w:color w:val="auto"/>
               <w:sz w:val="24"/>
-              <w:szCs w:val="24"/>
             </w:rPr>
           </w:pPr>
-          <w:hyperlink w:anchor="_Toc84078541" w:history="1">
+          <w:hyperlink w:anchor="_Toc90360813" w:history="1">
             <w:r>
               <w:rPr>
                 <w:rStyle w:val="Hyperlink"/>
                 <w:rFonts w:ascii="Arial" w:hAnsi="Arial" w:cs="Arial"/>
                 <w:noProof/>
                 <w:sz w:val="24"/>
-                <w:szCs w:val="24"/>
                 <w:lang w:val="en-US"/>
               </w:rPr>
               <w:t>1.</w:t>
@@ -498,7 +471,6 @@
                 <w:noProof/>
                 <w:color w:val="auto"/>
                 <w:sz w:val="24"/>
-                <w:szCs w:val="24"/>
               </w:rPr>
               <w:tab/>
             </w:r>
@@ -508,7 +480,6 @@
                 <w:rFonts w:ascii="Arial" w:hAnsi="Arial" w:cs="Arial"/>
                 <w:noProof/>
                 <w:sz w:val="24"/>
-                <w:szCs w:val="24"/>
                 <w:lang w:val="en-US"/>
               </w:rPr>
               <w:t>Resumo</w:t>
@@ -519,7 +490,6 @@
                 <w:noProof/>
                 <w:webHidden/>
                 <w:sz w:val="24"/>
-                <w:szCs w:val="24"/>
               </w:rPr>
               <w:tab/>
             </w:r>
@@ -529,7 +499,6 @@
                 <w:noProof/>
                 <w:webHidden/>
                 <w:sz w:val="24"/>
-                <w:szCs w:val="24"/>
               </w:rPr>
               <w:fldChar w:fldCharType="begin"/>
             </w:r>
@@ -539,26 +508,23 @@
                 <w:noProof/>
                 <w:webHidden/>
                 <w:sz w:val="24"/>
-                <w:szCs w:val="24"/>
-              </w:rPr>
-              <w:instrText xml:space="preserve"> PAGEREF _Toc84078541 \h </w:instrText>
-            </w:r>
-            <w:r>
-              <w:rPr>
-                <w:rFonts w:ascii="Arial" w:hAnsi="Arial" w:cs="Arial"/>
-                <w:noProof/>
-                <w:webHidden/>
-                <w:sz w:val="24"/>
-                <w:szCs w:val="24"/>
-              </w:rPr>
-            </w:r>
-            <w:r>
-              <w:rPr>
-                <w:rFonts w:ascii="Arial" w:hAnsi="Arial" w:cs="Arial"/>
-                <w:noProof/>
-                <w:webHidden/>
-                <w:sz w:val="24"/>
-                <w:szCs w:val="24"/>
+              </w:rPr>
+              <w:instrText xml:space="preserve"> PAGEREF _Toc90360813 \h </w:instrText>
+            </w:r>
+            <w:r>
+              <w:rPr>
+                <w:rFonts w:ascii="Arial" w:hAnsi="Arial" w:cs="Arial"/>
+                <w:noProof/>
+                <w:webHidden/>
+                <w:sz w:val="24"/>
+              </w:rPr>
+            </w:r>
+            <w:r>
+              <w:rPr>
+                <w:rFonts w:ascii="Arial" w:hAnsi="Arial" w:cs="Arial"/>
+                <w:noProof/>
+                <w:webHidden/>
+                <w:sz w:val="24"/>
               </w:rPr>
               <w:fldChar w:fldCharType="separate"/>
             </w:r>
@@ -568,7 +534,6 @@
                 <w:noProof/>
                 <w:webHidden/>
                 <w:sz w:val="24"/>
-                <w:szCs w:val="24"/>
               </w:rPr>
               <w:t>3</w:t>
             </w:r>
@@ -578,7 +543,6 @@
                 <w:noProof/>
                 <w:webHidden/>
                 <w:sz w:val="24"/>
-                <w:szCs w:val="24"/>
               </w:rPr>
               <w:fldChar w:fldCharType="end"/>
             </w:r>
@@ -596,17 +560,15 @@
               <w:noProof/>
               <w:color w:val="auto"/>
               <w:sz w:val="24"/>
-              <w:szCs w:val="24"/>
             </w:rPr>
           </w:pPr>
-          <w:hyperlink w:anchor="_Toc84078542" w:history="1">
+          <w:hyperlink w:anchor="_Toc90360814" w:history="1">
             <w:r>
               <w:rPr>
                 <w:rStyle w:val="Hyperlink"/>
                 <w:rFonts w:ascii="Arial" w:hAnsi="Arial" w:cs="Arial"/>
                 <w:noProof/>
                 <w:sz w:val="24"/>
-                <w:szCs w:val="24"/>
               </w:rPr>
               <w:t>2.</w:t>
             </w:r>
@@ -616,7 +578,6 @@
                 <w:noProof/>
                 <w:color w:val="auto"/>
                 <w:sz w:val="24"/>
-                <w:szCs w:val="24"/>
               </w:rPr>
               <w:tab/>
             </w:r>
@@ -626,7 +587,6 @@
                 <w:rFonts w:ascii="Arial" w:hAnsi="Arial" w:cs="Arial"/>
                 <w:noProof/>
                 <w:sz w:val="24"/>
-                <w:szCs w:val="24"/>
               </w:rPr>
               <w:t>Descrição do projeto</w:t>
             </w:r>
@@ -636,7 +596,6 @@
                 <w:noProof/>
                 <w:webHidden/>
                 <w:sz w:val="24"/>
-                <w:szCs w:val="24"/>
               </w:rPr>
               <w:tab/>
             </w:r>
@@ -646,7 +605,6 @@
                 <w:noProof/>
                 <w:webHidden/>
                 <w:sz w:val="24"/>
-                <w:szCs w:val="24"/>
               </w:rPr>
               <w:fldChar w:fldCharType="begin"/>
             </w:r>
@@ -656,26 +614,23 @@
                 <w:noProof/>
                 <w:webHidden/>
                 <w:sz w:val="24"/>
-                <w:szCs w:val="24"/>
-              </w:rPr>
-              <w:instrText xml:space="preserve"> PAGEREF _Toc84078542 \h </w:instrText>
-            </w:r>
-            <w:r>
-              <w:rPr>
-                <w:rFonts w:ascii="Arial" w:hAnsi="Arial" w:cs="Arial"/>
-                <w:noProof/>
-                <w:webHidden/>
-                <w:sz w:val="24"/>
-                <w:szCs w:val="24"/>
-              </w:rPr>
-            </w:r>
-            <w:r>
-              <w:rPr>
-                <w:rFonts w:ascii="Arial" w:hAnsi="Arial" w:cs="Arial"/>
-                <w:noProof/>
-                <w:webHidden/>
-                <w:sz w:val="24"/>
-                <w:szCs w:val="24"/>
+              </w:rPr>
+              <w:instrText xml:space="preserve"> PAGEREF _Toc90360814 \h </w:instrText>
+            </w:r>
+            <w:r>
+              <w:rPr>
+                <w:rFonts w:ascii="Arial" w:hAnsi="Arial" w:cs="Arial"/>
+                <w:noProof/>
+                <w:webHidden/>
+                <w:sz w:val="24"/>
+              </w:rPr>
+            </w:r>
+            <w:r>
+              <w:rPr>
+                <w:rFonts w:ascii="Arial" w:hAnsi="Arial" w:cs="Arial"/>
+                <w:noProof/>
+                <w:webHidden/>
+                <w:sz w:val="24"/>
               </w:rPr>
               <w:fldChar w:fldCharType="separate"/>
             </w:r>
@@ -685,7 +640,6 @@
                 <w:noProof/>
                 <w:webHidden/>
                 <w:sz w:val="24"/>
-                <w:szCs w:val="24"/>
               </w:rPr>
               <w:t>3</w:t>
             </w:r>
@@ -695,7 +649,6 @@
                 <w:noProof/>
                 <w:webHidden/>
                 <w:sz w:val="24"/>
-                <w:szCs w:val="24"/>
               </w:rPr>
               <w:fldChar w:fldCharType="end"/>
             </w:r>
@@ -713,17 +666,15 @@
               <w:noProof/>
               <w:color w:val="auto"/>
               <w:sz w:val="24"/>
-              <w:szCs w:val="24"/>
             </w:rPr>
           </w:pPr>
-          <w:hyperlink w:anchor="_Toc84078543" w:history="1">
+          <w:hyperlink w:anchor="_Toc90360815" w:history="1">
             <w:r>
               <w:rPr>
                 <w:rStyle w:val="Hyperlink"/>
                 <w:rFonts w:ascii="Arial" w:hAnsi="Arial" w:cs="Arial"/>
                 <w:noProof/>
                 <w:sz w:val="24"/>
-                <w:szCs w:val="24"/>
               </w:rPr>
               <w:t>3.</w:t>
             </w:r>
@@ -733,7 +684,6 @@
                 <w:noProof/>
                 <w:color w:val="auto"/>
                 <w:sz w:val="24"/>
-                <w:szCs w:val="24"/>
               </w:rPr>
               <w:tab/>
             </w:r>
@@ -743,7 +693,6 @@
                 <w:rFonts w:ascii="Arial" w:hAnsi="Arial" w:cs="Arial"/>
                 <w:noProof/>
                 <w:sz w:val="24"/>
-                <w:szCs w:val="24"/>
               </w:rPr>
               <w:t>Banco de dados relacional</w:t>
             </w:r>
@@ -753,7 +702,6 @@
                 <w:noProof/>
                 <w:webHidden/>
                 <w:sz w:val="24"/>
-                <w:szCs w:val="24"/>
               </w:rPr>
               <w:tab/>
             </w:r>
@@ -763,7 +711,6 @@
                 <w:noProof/>
                 <w:webHidden/>
                 <w:sz w:val="24"/>
-                <w:szCs w:val="24"/>
               </w:rPr>
               <w:fldChar w:fldCharType="begin"/>
             </w:r>
@@ -773,26 +720,23 @@
                 <w:noProof/>
                 <w:webHidden/>
                 <w:sz w:val="24"/>
-                <w:szCs w:val="24"/>
-              </w:rPr>
-              <w:instrText xml:space="preserve"> PAGEREF _Toc84078543 \h </w:instrText>
-            </w:r>
-            <w:r>
-              <w:rPr>
-                <w:rFonts w:ascii="Arial" w:hAnsi="Arial" w:cs="Arial"/>
-                <w:noProof/>
-                <w:webHidden/>
-                <w:sz w:val="24"/>
-                <w:szCs w:val="24"/>
-              </w:rPr>
-            </w:r>
-            <w:r>
-              <w:rPr>
-                <w:rFonts w:ascii="Arial" w:hAnsi="Arial" w:cs="Arial"/>
-                <w:noProof/>
-                <w:webHidden/>
-                <w:sz w:val="24"/>
-                <w:szCs w:val="24"/>
+              </w:rPr>
+              <w:instrText xml:space="preserve"> PAGEREF _Toc90360815 \h </w:instrText>
+            </w:r>
+            <w:r>
+              <w:rPr>
+                <w:rFonts w:ascii="Arial" w:hAnsi="Arial" w:cs="Arial"/>
+                <w:noProof/>
+                <w:webHidden/>
+                <w:sz w:val="24"/>
+              </w:rPr>
+            </w:r>
+            <w:r>
+              <w:rPr>
+                <w:rFonts w:ascii="Arial" w:hAnsi="Arial" w:cs="Arial"/>
+                <w:noProof/>
+                <w:webHidden/>
+                <w:sz w:val="24"/>
               </w:rPr>
               <w:fldChar w:fldCharType="separate"/>
             </w:r>
@@ -802,7 +746,6 @@
                 <w:noProof/>
                 <w:webHidden/>
                 <w:sz w:val="24"/>
-                <w:szCs w:val="24"/>
               </w:rPr>
               <w:t>3</w:t>
             </w:r>
@@ -812,7 +755,6 @@
                 <w:noProof/>
                 <w:webHidden/>
                 <w:sz w:val="24"/>
-                <w:szCs w:val="24"/>
               </w:rPr>
               <w:fldChar w:fldCharType="end"/>
             </w:r>
@@ -830,17 +772,15 @@
               <w:noProof/>
               <w:color w:val="auto"/>
               <w:sz w:val="24"/>
-              <w:szCs w:val="24"/>
             </w:rPr>
           </w:pPr>
-          <w:hyperlink w:anchor="_Toc84078544" w:history="1">
+          <w:hyperlink w:anchor="_Toc90360816" w:history="1">
             <w:r>
               <w:rPr>
                 <w:rStyle w:val="Hyperlink"/>
                 <w:rFonts w:ascii="Arial" w:hAnsi="Arial" w:cs="Arial"/>
                 <w:noProof/>
                 <w:sz w:val="24"/>
-                <w:szCs w:val="24"/>
               </w:rPr>
               <w:t>4.</w:t>
             </w:r>
@@ -850,7 +790,6 @@
                 <w:noProof/>
                 <w:color w:val="auto"/>
                 <w:sz w:val="24"/>
-                <w:szCs w:val="24"/>
               </w:rPr>
               <w:tab/>
             </w:r>
@@ -860,7 +799,6 @@
                 <w:rFonts w:ascii="Arial" w:hAnsi="Arial" w:cs="Arial"/>
                 <w:noProof/>
                 <w:sz w:val="24"/>
-                <w:szCs w:val="24"/>
               </w:rPr>
               <w:t>Modelagem de dados</w:t>
             </w:r>
@@ -870,7 +808,6 @@
                 <w:noProof/>
                 <w:webHidden/>
                 <w:sz w:val="24"/>
-                <w:szCs w:val="24"/>
               </w:rPr>
               <w:tab/>
             </w:r>
@@ -880,7 +817,6 @@
                 <w:noProof/>
                 <w:webHidden/>
                 <w:sz w:val="24"/>
-                <w:szCs w:val="24"/>
               </w:rPr>
               <w:fldChar w:fldCharType="begin"/>
             </w:r>
@@ -890,26 +826,23 @@
                 <w:noProof/>
                 <w:webHidden/>
                 <w:sz w:val="24"/>
-                <w:szCs w:val="24"/>
-              </w:rPr>
-              <w:instrText xml:space="preserve"> PAGEREF _Toc84078544 \h </w:instrText>
-            </w:r>
-            <w:r>
-              <w:rPr>
-                <w:rFonts w:ascii="Arial" w:hAnsi="Arial" w:cs="Arial"/>
-                <w:noProof/>
-                <w:webHidden/>
-                <w:sz w:val="24"/>
-                <w:szCs w:val="24"/>
-              </w:rPr>
-            </w:r>
-            <w:r>
-              <w:rPr>
-                <w:rFonts w:ascii="Arial" w:hAnsi="Arial" w:cs="Arial"/>
-                <w:noProof/>
-                <w:webHidden/>
-                <w:sz w:val="24"/>
-                <w:szCs w:val="24"/>
+              </w:rPr>
+              <w:instrText xml:space="preserve"> PAGEREF _Toc90360816 \h </w:instrText>
+            </w:r>
+            <w:r>
+              <w:rPr>
+                <w:rFonts w:ascii="Arial" w:hAnsi="Arial" w:cs="Arial"/>
+                <w:noProof/>
+                <w:webHidden/>
+                <w:sz w:val="24"/>
+              </w:rPr>
+            </w:r>
+            <w:r>
+              <w:rPr>
+                <w:rFonts w:ascii="Arial" w:hAnsi="Arial" w:cs="Arial"/>
+                <w:noProof/>
+                <w:webHidden/>
+                <w:sz w:val="24"/>
               </w:rPr>
               <w:fldChar w:fldCharType="separate"/>
             </w:r>
@@ -919,7 +852,6 @@
                 <w:noProof/>
                 <w:webHidden/>
                 <w:sz w:val="24"/>
-                <w:szCs w:val="24"/>
               </w:rPr>
               <w:t>3</w:t>
             </w:r>
@@ -929,7 +861,436 @@
                 <w:noProof/>
                 <w:webHidden/>
                 <w:sz w:val="24"/>
-                <w:szCs w:val="24"/>
+              </w:rPr>
+              <w:fldChar w:fldCharType="end"/>
+            </w:r>
+          </w:hyperlink>
+        </w:p>
+        <w:p>
+          <w:pPr>
+            <w:pStyle w:val="Sumrio2"/>
+            <w:rPr>
+              <w:rFonts w:asciiTheme="minorHAnsi" w:eastAsiaTheme="minorEastAsia" w:hAnsiTheme="minorHAnsi" w:cstheme="minorBidi"/>
+              <w:noProof/>
+              <w:color w:val="auto"/>
+            </w:rPr>
+          </w:pPr>
+          <w:hyperlink w:anchor="_Toc90360817" w:history="1">
+            <w:r>
+              <w:rPr>
+                <w:rStyle w:val="Hyperlink"/>
+                <w:rFonts w:ascii="Arial" w:hAnsi="Arial" w:cs="Arial"/>
+                <w:noProof/>
+              </w:rPr>
+              <w:t>Modelo Conceitual</w:t>
+            </w:r>
+            <w:r>
+              <w:rPr>
+                <w:noProof/>
+                <w:webHidden/>
+              </w:rPr>
+              <w:tab/>
+            </w:r>
+            <w:r>
+              <w:rPr>
+                <w:noProof/>
+                <w:webHidden/>
+              </w:rPr>
+              <w:fldChar w:fldCharType="begin"/>
+            </w:r>
+            <w:r>
+              <w:rPr>
+                <w:noProof/>
+                <w:webHidden/>
+              </w:rPr>
+              <w:instrText xml:space="preserve"> PAGEREF _Toc90360817 \h </w:instrText>
+            </w:r>
+            <w:r>
+              <w:rPr>
+                <w:noProof/>
+                <w:webHidden/>
+              </w:rPr>
+            </w:r>
+            <w:r>
+              <w:rPr>
+                <w:noProof/>
+                <w:webHidden/>
+              </w:rPr>
+              <w:fldChar w:fldCharType="separate"/>
+            </w:r>
+            <w:r>
+              <w:rPr>
+                <w:noProof/>
+                <w:webHidden/>
+              </w:rPr>
+              <w:t>3</w:t>
+            </w:r>
+            <w:r>
+              <w:rPr>
+                <w:noProof/>
+                <w:webHidden/>
+              </w:rPr>
+              <w:fldChar w:fldCharType="end"/>
+            </w:r>
+          </w:hyperlink>
+        </w:p>
+        <w:p>
+          <w:pPr>
+            <w:pStyle w:val="Sumrio2"/>
+            <w:rPr>
+              <w:rFonts w:asciiTheme="minorHAnsi" w:eastAsiaTheme="minorEastAsia" w:hAnsiTheme="minorHAnsi" w:cstheme="minorBidi"/>
+              <w:noProof/>
+              <w:color w:val="auto"/>
+            </w:rPr>
+          </w:pPr>
+          <w:hyperlink w:anchor="_Toc90360818" w:history="1">
+            <w:r>
+              <w:rPr>
+                <w:rStyle w:val="Hyperlink"/>
+                <w:rFonts w:ascii="Arial" w:hAnsi="Arial" w:cs="Arial"/>
+                <w:noProof/>
+              </w:rPr>
+              <w:t>Modelo Lógico</w:t>
+            </w:r>
+            <w:r>
+              <w:rPr>
+                <w:noProof/>
+                <w:webHidden/>
+              </w:rPr>
+              <w:tab/>
+            </w:r>
+            <w:r>
+              <w:rPr>
+                <w:noProof/>
+                <w:webHidden/>
+              </w:rPr>
+              <w:fldChar w:fldCharType="begin"/>
+            </w:r>
+            <w:r>
+              <w:rPr>
+                <w:noProof/>
+                <w:webHidden/>
+              </w:rPr>
+              <w:instrText xml:space="preserve"> PAGEREF _Toc90360818 \h </w:instrText>
+            </w:r>
+            <w:r>
+              <w:rPr>
+                <w:noProof/>
+                <w:webHidden/>
+              </w:rPr>
+            </w:r>
+            <w:r>
+              <w:rPr>
+                <w:noProof/>
+                <w:webHidden/>
+              </w:rPr>
+              <w:fldChar w:fldCharType="separate"/>
+            </w:r>
+            <w:r>
+              <w:rPr>
+                <w:noProof/>
+                <w:webHidden/>
+              </w:rPr>
+              <w:t>4</w:t>
+            </w:r>
+            <w:r>
+              <w:rPr>
+                <w:noProof/>
+                <w:webHidden/>
+              </w:rPr>
+              <w:fldChar w:fldCharType="end"/>
+            </w:r>
+          </w:hyperlink>
+        </w:p>
+        <w:p>
+          <w:pPr>
+            <w:pStyle w:val="Sumrio2"/>
+            <w:rPr>
+              <w:rFonts w:asciiTheme="minorHAnsi" w:eastAsiaTheme="minorEastAsia" w:hAnsiTheme="minorHAnsi" w:cstheme="minorBidi"/>
+              <w:noProof/>
+              <w:color w:val="auto"/>
+            </w:rPr>
+          </w:pPr>
+          <w:hyperlink w:anchor="_Toc90360819" w:history="1">
+            <w:r>
+              <w:rPr>
+                <w:rStyle w:val="Hyperlink"/>
+                <w:rFonts w:ascii="Arial" w:hAnsi="Arial" w:cs="Arial"/>
+                <w:noProof/>
+              </w:rPr>
+              <w:t>Modelo Físico</w:t>
+            </w:r>
+            <w:r>
+              <w:rPr>
+                <w:noProof/>
+                <w:webHidden/>
+              </w:rPr>
+              <w:tab/>
+            </w:r>
+            <w:r>
+              <w:rPr>
+                <w:noProof/>
+                <w:webHidden/>
+              </w:rPr>
+              <w:fldChar w:fldCharType="begin"/>
+            </w:r>
+            <w:r>
+              <w:rPr>
+                <w:noProof/>
+                <w:webHidden/>
+              </w:rPr>
+              <w:instrText xml:space="preserve"> PAGEREF _Toc90360819 \h </w:instrText>
+            </w:r>
+            <w:r>
+              <w:rPr>
+                <w:noProof/>
+                <w:webHidden/>
+              </w:rPr>
+            </w:r>
+            <w:r>
+              <w:rPr>
+                <w:noProof/>
+                <w:webHidden/>
+              </w:rPr>
+              <w:fldChar w:fldCharType="separate"/>
+            </w:r>
+            <w:r>
+              <w:rPr>
+                <w:noProof/>
+                <w:webHidden/>
+              </w:rPr>
+              <w:t>5</w:t>
+            </w:r>
+            <w:r>
+              <w:rPr>
+                <w:noProof/>
+                <w:webHidden/>
+              </w:rPr>
+              <w:fldChar w:fldCharType="end"/>
+            </w:r>
+          </w:hyperlink>
+        </w:p>
+        <w:p>
+          <w:pPr>
+            <w:pStyle w:val="Sumrio2"/>
+            <w:rPr>
+              <w:rFonts w:asciiTheme="minorHAnsi" w:eastAsiaTheme="minorEastAsia" w:hAnsiTheme="minorHAnsi" w:cstheme="minorBidi"/>
+              <w:noProof/>
+              <w:color w:val="auto"/>
+            </w:rPr>
+          </w:pPr>
+          <w:hyperlink w:anchor="_Toc90360820" w:history="1">
+            <w:r>
+              <w:rPr>
+                <w:rStyle w:val="Hyperlink"/>
+                <w:rFonts w:ascii="Arial" w:hAnsi="Arial" w:cs="Arial"/>
+                <w:noProof/>
+              </w:rPr>
+              <w:t>Cronograma</w:t>
+            </w:r>
+            <w:r>
+              <w:rPr>
+                <w:noProof/>
+                <w:webHidden/>
+              </w:rPr>
+              <w:tab/>
+            </w:r>
+            <w:r>
+              <w:rPr>
+                <w:noProof/>
+                <w:webHidden/>
+              </w:rPr>
+              <w:fldChar w:fldCharType="begin"/>
+            </w:r>
+            <w:r>
+              <w:rPr>
+                <w:noProof/>
+                <w:webHidden/>
+              </w:rPr>
+              <w:instrText xml:space="preserve"> PAGEREF _Toc90360820 \h </w:instrText>
+            </w:r>
+            <w:r>
+              <w:rPr>
+                <w:noProof/>
+                <w:webHidden/>
+              </w:rPr>
+            </w:r>
+            <w:r>
+              <w:rPr>
+                <w:noProof/>
+                <w:webHidden/>
+              </w:rPr>
+              <w:fldChar w:fldCharType="separate"/>
+            </w:r>
+            <w:r>
+              <w:rPr>
+                <w:noProof/>
+                <w:webHidden/>
+              </w:rPr>
+              <w:t>6</w:t>
+            </w:r>
+            <w:r>
+              <w:rPr>
+                <w:noProof/>
+                <w:webHidden/>
+              </w:rPr>
+              <w:fldChar w:fldCharType="end"/>
+            </w:r>
+          </w:hyperlink>
+        </w:p>
+        <w:p>
+          <w:pPr>
+            <w:pStyle w:val="Sumrio3"/>
+            <w:tabs>
+              <w:tab w:val="right" w:leader="dot" w:pos="8502"/>
+            </w:tabs>
+            <w:rPr>
+              <w:rFonts w:cstheme="minorBidi"/>
+              <w:noProof/>
+            </w:rPr>
+          </w:pPr>
+          <w:hyperlink w:anchor="_Toc90360821" w:history="1">
+            <w:r>
+              <w:rPr>
+                <w:rStyle w:val="Hyperlink"/>
+                <w:rFonts w:ascii="Arial" w:hAnsi="Arial" w:cs="Arial"/>
+                <w:noProof/>
+              </w:rPr>
+              <w:t>Trello</w:t>
+            </w:r>
+            <w:r>
+              <w:rPr>
+                <w:noProof/>
+                <w:webHidden/>
+              </w:rPr>
+              <w:tab/>
+            </w:r>
+            <w:r>
+              <w:rPr>
+                <w:noProof/>
+                <w:webHidden/>
+              </w:rPr>
+              <w:fldChar w:fldCharType="begin"/>
+            </w:r>
+            <w:r>
+              <w:rPr>
+                <w:noProof/>
+                <w:webHidden/>
+              </w:rPr>
+              <w:instrText xml:space="preserve"> PAGEREF _Toc90360821 \h </w:instrText>
+            </w:r>
+            <w:r>
+              <w:rPr>
+                <w:noProof/>
+                <w:webHidden/>
+              </w:rPr>
+            </w:r>
+            <w:r>
+              <w:rPr>
+                <w:noProof/>
+                <w:webHidden/>
+              </w:rPr>
+              <w:fldChar w:fldCharType="separate"/>
+            </w:r>
+            <w:r>
+              <w:rPr>
+                <w:noProof/>
+                <w:webHidden/>
+              </w:rPr>
+              <w:t>6</w:t>
+            </w:r>
+            <w:r>
+              <w:rPr>
+                <w:noProof/>
+                <w:webHidden/>
+              </w:rPr>
+              <w:fldChar w:fldCharType="end"/>
+            </w:r>
+          </w:hyperlink>
+        </w:p>
+        <w:p>
+          <w:pPr>
+            <w:pStyle w:val="Sumrio1"/>
+            <w:tabs>
+              <w:tab w:val="left" w:pos="709"/>
+              <w:tab w:val="right" w:leader="dot" w:pos="8502"/>
+            </w:tabs>
+            <w:rPr>
+              <w:rFonts w:asciiTheme="minorHAnsi" w:eastAsiaTheme="minorEastAsia" w:hAnsiTheme="minorHAnsi" w:cstheme="minorBidi"/>
+              <w:noProof/>
+              <w:color w:val="auto"/>
+            </w:rPr>
+          </w:pPr>
+          <w:hyperlink w:anchor="_Toc90360822" w:history="1">
+            <w:r>
+              <w:rPr>
+                <w:rStyle w:val="Hyperlink"/>
+                <w:rFonts w:ascii="Arial" w:eastAsia="Times New Roman" w:hAnsi="Arial" w:cs="Arial"/>
+                <w:noProof/>
+              </w:rPr>
+              <w:t>5.</w:t>
+            </w:r>
+            <w:r>
+              <w:rPr>
+                <w:rFonts w:asciiTheme="minorHAnsi" w:eastAsiaTheme="minorEastAsia" w:hAnsiTheme="minorHAnsi" w:cstheme="minorBidi"/>
+                <w:noProof/>
+                <w:color w:val="auto"/>
+              </w:rPr>
+              <w:tab/>
+            </w:r>
+            <w:r>
+              <w:rPr>
+                <w:rStyle w:val="Hyperlink"/>
+                <w:rFonts w:ascii="Arial" w:hAnsi="Arial" w:cs="Arial"/>
+                <w:noProof/>
+              </w:rPr>
+              <w:t>Back-End</w:t>
+            </w:r>
+            <w:r>
+              <w:rPr>
+                <w:noProof/>
+                <w:webHidden/>
+              </w:rPr>
+              <w:tab/>
+            </w:r>
+            <w:r>
+              <w:rPr>
+                <w:noProof/>
+                <w:webHidden/>
+              </w:rPr>
+              <w:fldChar w:fldCharType="begin"/>
+            </w:r>
+            <w:r>
+              <w:rPr>
+                <w:noProof/>
+                <w:webHidden/>
+              </w:rPr>
+              <w:instrText xml:space="preserve"> PAGEREF _Toc90360822 \h </w:instrText>
+            </w:r>
+            <w:r>
+              <w:rPr>
+                <w:noProof/>
+                <w:webHidden/>
+              </w:rPr>
+            </w:r>
+            <w:r>
+              <w:rPr>
+                <w:noProof/>
+                <w:webHidden/>
+              </w:rPr>
+              <w:fldChar w:fldCharType="separate"/>
+            </w:r>
+            <w:r>
+              <w:rPr>
+                <w:noProof/>
+                <w:webHidden/>
+              </w:rPr>
+              <w:t>6</w:t>
+            </w:r>
+            <w:r>
+              <w:rPr>
+                <w:noProof/>
+                <w:webHidden/>
               </w:rPr>
               <w:fldChar w:fldCharType="end"/>
             </w:r>
@@ -942,28 +1303,23 @@
               <w:rFonts w:ascii="Arial" w:eastAsiaTheme="minorEastAsia" w:hAnsi="Arial" w:cs="Arial"/>
               <w:noProof/>
               <w:color w:val="auto"/>
-              <w:sz w:val="24"/>
-              <w:szCs w:val="24"/>
             </w:rPr>
           </w:pPr>
-          <w:hyperlink w:anchor="_Toc84078545" w:history="1">
+          <w:hyperlink w:anchor="_Toc90360823" w:history="1">
             <w:r>
               <w:rPr>
                 <w:rStyle w:val="Hyperlink"/>
                 <w:rFonts w:ascii="Arial" w:hAnsi="Arial" w:cs="Arial"/>
-                <w:noProof/>
-                <w:sz w:val="24"/>
-                <w:szCs w:val="24"/>
-              </w:rPr>
-              <w:t>Modelo Conceitual</w:t>
-            </w:r>
-            <w:r>
-              <w:rPr>
-                <w:rFonts w:ascii="Arial" w:hAnsi="Arial" w:cs="Arial"/>
-                <w:noProof/>
-                <w:webHidden/>
-                <w:sz w:val="24"/>
-                <w:szCs w:val="24"/>
+                <w:bCs/>
+                <w:noProof/>
+              </w:rPr>
+              <w:t>Como testar a API:</w:t>
+            </w:r>
+            <w:r>
+              <w:rPr>
+                <w:rFonts w:ascii="Arial" w:hAnsi="Arial" w:cs="Arial"/>
+                <w:noProof/>
+                <w:webHidden/>
               </w:rPr>
               <w:tab/>
             </w:r>
@@ -972,8 +1328,6 @@
                 <w:rFonts w:ascii="Arial" w:hAnsi="Arial" w:cs="Arial"/>
                 <w:noProof/>
                 <w:webHidden/>
-                <w:sz w:val="24"/>
-                <w:szCs w:val="24"/>
               </w:rPr>
               <w:fldChar w:fldCharType="begin"/>
             </w:r>
@@ -982,27 +1336,21 @@
                 <w:rFonts w:ascii="Arial" w:hAnsi="Arial" w:cs="Arial"/>
                 <w:noProof/>
                 <w:webHidden/>
-                <w:sz w:val="24"/>
-                <w:szCs w:val="24"/>
-              </w:rPr>
-              <w:instrText xml:space="preserve"> PAGEREF _Toc84078545 \h </w:instrText>
-            </w:r>
-            <w:r>
-              <w:rPr>
-                <w:rFonts w:ascii="Arial" w:hAnsi="Arial" w:cs="Arial"/>
-                <w:noProof/>
-                <w:webHidden/>
-                <w:sz w:val="24"/>
-                <w:szCs w:val="24"/>
-              </w:rPr>
-            </w:r>
-            <w:r>
-              <w:rPr>
-                <w:rFonts w:ascii="Arial" w:hAnsi="Arial" w:cs="Arial"/>
-                <w:noProof/>
-                <w:webHidden/>
-                <w:sz w:val="24"/>
-                <w:szCs w:val="24"/>
+              </w:rPr>
+              <w:instrText xml:space="preserve"> PAGEREF _Toc90360823 \h </w:instrText>
+            </w:r>
+            <w:r>
+              <w:rPr>
+                <w:rFonts w:ascii="Arial" w:hAnsi="Arial" w:cs="Arial"/>
+                <w:noProof/>
+                <w:webHidden/>
+              </w:rPr>
+            </w:r>
+            <w:r>
+              <w:rPr>
+                <w:rFonts w:ascii="Arial" w:hAnsi="Arial" w:cs="Arial"/>
+                <w:noProof/>
+                <w:webHidden/>
               </w:rPr>
               <w:fldChar w:fldCharType="separate"/>
             </w:r>
@@ -1011,18 +1359,14 @@
                 <w:rFonts w:ascii="Arial" w:hAnsi="Arial" w:cs="Arial"/>
                 <w:noProof/>
                 <w:webHidden/>
-                <w:sz w:val="24"/>
-                <w:szCs w:val="24"/>
-              </w:rPr>
-              <w:t>3</w:t>
-            </w:r>
-            <w:r>
-              <w:rPr>
-                <w:rFonts w:ascii="Arial" w:hAnsi="Arial" w:cs="Arial"/>
-                <w:noProof/>
-                <w:webHidden/>
-                <w:sz w:val="24"/>
-                <w:szCs w:val="24"/>
+              </w:rPr>
+              <w:t>7</w:t>
+            </w:r>
+            <w:r>
+              <w:rPr>
+                <w:rFonts w:ascii="Arial" w:hAnsi="Arial" w:cs="Arial"/>
+                <w:noProof/>
+                <w:webHidden/>
               </w:rPr>
               <w:fldChar w:fldCharType="end"/>
             </w:r>
@@ -1035,28 +1379,23 @@
               <w:rFonts w:ascii="Arial" w:eastAsiaTheme="minorEastAsia" w:hAnsi="Arial" w:cs="Arial"/>
               <w:noProof/>
               <w:color w:val="auto"/>
-              <w:sz w:val="24"/>
-              <w:szCs w:val="24"/>
             </w:rPr>
           </w:pPr>
-          <w:hyperlink w:anchor="_Toc84078546" w:history="1">
+          <w:hyperlink w:anchor="_Toc90360824" w:history="1">
             <w:r>
               <w:rPr>
                 <w:rStyle w:val="Hyperlink"/>
                 <w:rFonts w:ascii="Arial" w:hAnsi="Arial" w:cs="Arial"/>
-                <w:noProof/>
-                <w:sz w:val="24"/>
-                <w:szCs w:val="24"/>
-              </w:rPr>
-              <w:t>Modelo Lógico</w:t>
-            </w:r>
-            <w:r>
-              <w:rPr>
-                <w:rFonts w:ascii="Arial" w:hAnsi="Arial" w:cs="Arial"/>
-                <w:noProof/>
-                <w:webHidden/>
-                <w:sz w:val="24"/>
-                <w:szCs w:val="24"/>
+                <w:bCs/>
+                <w:noProof/>
+              </w:rPr>
+              <w:t>Funcionalidades</w:t>
+            </w:r>
+            <w:r>
+              <w:rPr>
+                <w:rFonts w:ascii="Arial" w:hAnsi="Arial" w:cs="Arial"/>
+                <w:noProof/>
+                <w:webHidden/>
               </w:rPr>
               <w:tab/>
             </w:r>
@@ -1065,8 +1404,6 @@
                 <w:rFonts w:ascii="Arial" w:hAnsi="Arial" w:cs="Arial"/>
                 <w:noProof/>
                 <w:webHidden/>
-                <w:sz w:val="24"/>
-                <w:szCs w:val="24"/>
               </w:rPr>
               <w:fldChar w:fldCharType="begin"/>
             </w:r>
@@ -1075,27 +1412,21 @@
                 <w:rFonts w:ascii="Arial" w:hAnsi="Arial" w:cs="Arial"/>
                 <w:noProof/>
                 <w:webHidden/>
-                <w:sz w:val="24"/>
-                <w:szCs w:val="24"/>
-              </w:rPr>
-              <w:instrText xml:space="preserve"> PAGEREF _Toc84078546 \h </w:instrText>
-            </w:r>
-            <w:r>
-              <w:rPr>
-                <w:rFonts w:ascii="Arial" w:hAnsi="Arial" w:cs="Arial"/>
-                <w:noProof/>
-                <w:webHidden/>
-                <w:sz w:val="24"/>
-                <w:szCs w:val="24"/>
-              </w:rPr>
-            </w:r>
-            <w:r>
-              <w:rPr>
-                <w:rFonts w:ascii="Arial" w:hAnsi="Arial" w:cs="Arial"/>
-                <w:noProof/>
-                <w:webHidden/>
-                <w:sz w:val="24"/>
-                <w:szCs w:val="24"/>
+              </w:rPr>
+              <w:instrText xml:space="preserve"> PAGEREF _Toc90360824 \h </w:instrText>
+            </w:r>
+            <w:r>
+              <w:rPr>
+                <w:rFonts w:ascii="Arial" w:hAnsi="Arial" w:cs="Arial"/>
+                <w:noProof/>
+                <w:webHidden/>
+              </w:rPr>
+            </w:r>
+            <w:r>
+              <w:rPr>
+                <w:rFonts w:ascii="Arial" w:hAnsi="Arial" w:cs="Arial"/>
+                <w:noProof/>
+                <w:webHidden/>
               </w:rPr>
               <w:fldChar w:fldCharType="separate"/>
             </w:r>
@@ -1104,299 +1435,14 @@
                 <w:rFonts w:ascii="Arial" w:hAnsi="Arial" w:cs="Arial"/>
                 <w:noProof/>
                 <w:webHidden/>
-                <w:sz w:val="24"/>
-                <w:szCs w:val="24"/>
-              </w:rPr>
-              <w:t>3</w:t>
-            </w:r>
-            <w:r>
-              <w:rPr>
-                <w:rFonts w:ascii="Arial" w:hAnsi="Arial" w:cs="Arial"/>
-                <w:noProof/>
-                <w:webHidden/>
-                <w:sz w:val="24"/>
-                <w:szCs w:val="24"/>
-              </w:rPr>
-              <w:fldChar w:fldCharType="end"/>
-            </w:r>
-          </w:hyperlink>
-        </w:p>
-        <w:p>
-          <w:pPr>
-            <w:pStyle w:val="Sumrio2"/>
-            <w:rPr>
-              <w:rFonts w:ascii="Arial" w:eastAsiaTheme="minorEastAsia" w:hAnsi="Arial" w:cs="Arial"/>
-              <w:noProof/>
-              <w:color w:val="auto"/>
-              <w:sz w:val="24"/>
-              <w:szCs w:val="24"/>
-            </w:rPr>
-          </w:pPr>
-          <w:hyperlink w:anchor="_Toc84078547" w:history="1">
-            <w:r>
-              <w:rPr>
-                <w:rStyle w:val="Hyperlink"/>
-                <w:rFonts w:ascii="Arial" w:hAnsi="Arial" w:cs="Arial"/>
-                <w:noProof/>
-                <w:sz w:val="24"/>
-                <w:szCs w:val="24"/>
-              </w:rPr>
-              <w:t>Modelo Físico</w:t>
-            </w:r>
-            <w:r>
-              <w:rPr>
-                <w:rFonts w:ascii="Arial" w:hAnsi="Arial" w:cs="Arial"/>
-                <w:noProof/>
-                <w:webHidden/>
-                <w:sz w:val="24"/>
-                <w:szCs w:val="24"/>
-              </w:rPr>
-              <w:tab/>
-            </w:r>
-            <w:r>
-              <w:rPr>
-                <w:rFonts w:ascii="Arial" w:hAnsi="Arial" w:cs="Arial"/>
-                <w:noProof/>
-                <w:webHidden/>
-                <w:sz w:val="24"/>
-                <w:szCs w:val="24"/>
-              </w:rPr>
-              <w:fldChar w:fldCharType="begin"/>
-            </w:r>
-            <w:r>
-              <w:rPr>
-                <w:rFonts w:ascii="Arial" w:hAnsi="Arial" w:cs="Arial"/>
-                <w:noProof/>
-                <w:webHidden/>
-                <w:sz w:val="24"/>
-                <w:szCs w:val="24"/>
-              </w:rPr>
-              <w:instrText xml:space="preserve"> PAGEREF _Toc84078547 \h </w:instrText>
-            </w:r>
-            <w:r>
-              <w:rPr>
-                <w:rFonts w:ascii="Arial" w:hAnsi="Arial" w:cs="Arial"/>
-                <w:noProof/>
-                <w:webHidden/>
-                <w:sz w:val="24"/>
-                <w:szCs w:val="24"/>
-              </w:rPr>
-            </w:r>
-            <w:r>
-              <w:rPr>
-                <w:rFonts w:ascii="Arial" w:hAnsi="Arial" w:cs="Arial"/>
-                <w:noProof/>
-                <w:webHidden/>
-                <w:sz w:val="24"/>
-                <w:szCs w:val="24"/>
-              </w:rPr>
-              <w:fldChar w:fldCharType="separate"/>
-            </w:r>
-            <w:r>
-              <w:rPr>
-                <w:rFonts w:ascii="Arial" w:hAnsi="Arial" w:cs="Arial"/>
-                <w:noProof/>
-                <w:webHidden/>
-                <w:sz w:val="24"/>
-                <w:szCs w:val="24"/>
-              </w:rPr>
-              <w:t>3</w:t>
-            </w:r>
-            <w:r>
-              <w:rPr>
-                <w:rFonts w:ascii="Arial" w:hAnsi="Arial" w:cs="Arial"/>
-                <w:noProof/>
-                <w:webHidden/>
-                <w:sz w:val="24"/>
-                <w:szCs w:val="24"/>
-              </w:rPr>
-              <w:fldChar w:fldCharType="end"/>
-            </w:r>
-          </w:hyperlink>
-        </w:p>
-        <w:p>
-          <w:pPr>
-            <w:pStyle w:val="Sumrio2"/>
-            <w:rPr>
-              <w:rFonts w:ascii="Arial" w:eastAsiaTheme="minorEastAsia" w:hAnsi="Arial" w:cs="Arial"/>
-              <w:noProof/>
-              <w:color w:val="auto"/>
-              <w:sz w:val="24"/>
-              <w:szCs w:val="24"/>
-            </w:rPr>
-          </w:pPr>
-          <w:hyperlink w:anchor="_Toc84078548" w:history="1">
-            <w:r>
-              <w:rPr>
-                <w:rStyle w:val="Hyperlink"/>
-                <w:rFonts w:ascii="Arial" w:hAnsi="Arial" w:cs="Arial"/>
-                <w:noProof/>
-                <w:sz w:val="24"/>
-                <w:szCs w:val="24"/>
-              </w:rPr>
-              <w:t>Cronograma</w:t>
-            </w:r>
-            <w:r>
-              <w:rPr>
-                <w:rFonts w:ascii="Arial" w:hAnsi="Arial" w:cs="Arial"/>
-                <w:noProof/>
-                <w:webHidden/>
-                <w:sz w:val="24"/>
-                <w:szCs w:val="24"/>
-              </w:rPr>
-              <w:tab/>
-            </w:r>
-            <w:r>
-              <w:rPr>
-                <w:rFonts w:ascii="Arial" w:hAnsi="Arial" w:cs="Arial"/>
-                <w:noProof/>
-                <w:webHidden/>
-                <w:sz w:val="24"/>
-                <w:szCs w:val="24"/>
-              </w:rPr>
-              <w:fldChar w:fldCharType="begin"/>
-            </w:r>
-            <w:r>
-              <w:rPr>
-                <w:rFonts w:ascii="Arial" w:hAnsi="Arial" w:cs="Arial"/>
-                <w:noProof/>
-                <w:webHidden/>
-                <w:sz w:val="24"/>
-                <w:szCs w:val="24"/>
-              </w:rPr>
-              <w:instrText xml:space="preserve"> PAGEREF _Toc84078548 \h </w:instrText>
-            </w:r>
-            <w:r>
-              <w:rPr>
-                <w:rFonts w:ascii="Arial" w:hAnsi="Arial" w:cs="Arial"/>
-                <w:noProof/>
-                <w:webHidden/>
-                <w:sz w:val="24"/>
-                <w:szCs w:val="24"/>
-              </w:rPr>
-            </w:r>
-            <w:r>
-              <w:rPr>
-                <w:rFonts w:ascii="Arial" w:hAnsi="Arial" w:cs="Arial"/>
-                <w:noProof/>
-                <w:webHidden/>
-                <w:sz w:val="24"/>
-                <w:szCs w:val="24"/>
-              </w:rPr>
-              <w:fldChar w:fldCharType="separate"/>
-            </w:r>
-            <w:r>
-              <w:rPr>
-                <w:rFonts w:ascii="Arial" w:hAnsi="Arial" w:cs="Arial"/>
-                <w:noProof/>
-                <w:webHidden/>
-                <w:sz w:val="24"/>
-                <w:szCs w:val="24"/>
-              </w:rPr>
-              <w:t>3</w:t>
-            </w:r>
-            <w:r>
-              <w:rPr>
-                <w:rFonts w:ascii="Arial" w:hAnsi="Arial" w:cs="Arial"/>
-                <w:noProof/>
-                <w:webHidden/>
-                <w:sz w:val="24"/>
-                <w:szCs w:val="24"/>
-              </w:rPr>
-              <w:fldChar w:fldCharType="end"/>
-            </w:r>
-          </w:hyperlink>
-        </w:p>
-        <w:p>
-          <w:pPr>
-            <w:pStyle w:val="Sumrio3"/>
-            <w:tabs>
-              <w:tab w:val="right" w:leader="dot" w:pos="8502"/>
-            </w:tabs>
-            <w:rPr>
-              <w:rFonts w:ascii="Arial" w:hAnsi="Arial" w:cs="Arial"/>
-              <w:noProof/>
-              <w:sz w:val="24"/>
-              <w:szCs w:val="24"/>
-            </w:rPr>
-          </w:pPr>
-          <w:hyperlink w:anchor="_Toc84078549" w:history="1">
-            <w:r>
-              <w:rPr>
-                <w:rStyle w:val="Hyperlink"/>
-                <w:rFonts w:ascii="Arial" w:hAnsi="Arial" w:cs="Arial"/>
-                <w:noProof/>
-                <w:sz w:val="24"/>
-                <w:szCs w:val="24"/>
-              </w:rPr>
-              <w:t>Trello</w:t>
-            </w:r>
-            <w:r>
-              <w:rPr>
-                <w:rFonts w:ascii="Arial" w:hAnsi="Arial" w:cs="Arial"/>
-                <w:noProof/>
-                <w:webHidden/>
-                <w:sz w:val="24"/>
-                <w:szCs w:val="24"/>
-              </w:rPr>
-              <w:tab/>
-            </w:r>
-            <w:r>
-              <w:rPr>
-                <w:rFonts w:ascii="Arial" w:hAnsi="Arial" w:cs="Arial"/>
-                <w:noProof/>
-                <w:webHidden/>
-                <w:sz w:val="24"/>
-                <w:szCs w:val="24"/>
-              </w:rPr>
-              <w:fldChar w:fldCharType="begin"/>
-            </w:r>
-            <w:r>
-              <w:rPr>
-                <w:rFonts w:ascii="Arial" w:hAnsi="Arial" w:cs="Arial"/>
-                <w:noProof/>
-                <w:webHidden/>
-                <w:sz w:val="24"/>
-                <w:szCs w:val="24"/>
-              </w:rPr>
-              <w:instrText xml:space="preserve"> PAGEREF _Toc84078549 \h </w:instrText>
-            </w:r>
-            <w:r>
-              <w:rPr>
-                <w:rFonts w:ascii="Arial" w:hAnsi="Arial" w:cs="Arial"/>
-                <w:noProof/>
-                <w:webHidden/>
-                <w:sz w:val="24"/>
-                <w:szCs w:val="24"/>
-              </w:rPr>
-            </w:r>
-            <w:r>
-              <w:rPr>
-                <w:rFonts w:ascii="Arial" w:hAnsi="Arial" w:cs="Arial"/>
-                <w:noProof/>
-                <w:webHidden/>
-                <w:sz w:val="24"/>
-                <w:szCs w:val="24"/>
-              </w:rPr>
-              <w:fldChar w:fldCharType="separate"/>
-            </w:r>
-            <w:r>
-              <w:rPr>
-                <w:rFonts w:ascii="Arial" w:hAnsi="Arial" w:cs="Arial"/>
-                <w:noProof/>
-                <w:webHidden/>
-                <w:sz w:val="24"/>
-                <w:szCs w:val="24"/>
-              </w:rPr>
-              <w:t>3</w:t>
-            </w:r>
-            <w:r>
-              <w:rPr>
-                <w:rFonts w:ascii="Arial" w:hAnsi="Arial" w:cs="Arial"/>
-                <w:noProof/>
-                <w:webHidden/>
-                <w:sz w:val="24"/>
-                <w:szCs w:val="24"/>
+              </w:rPr>
+              <w:t>13</w:t>
+            </w:r>
+            <w:r>
+              <w:rPr>
+                <w:rFonts w:ascii="Arial" w:hAnsi="Arial" w:cs="Arial"/>
+                <w:noProof/>
+                <w:webHidden/>
               </w:rPr>
               <w:fldChar w:fldCharType="end"/>
             </w:r>
@@ -1414,19 +1460,17 @@
               <w:noProof/>
               <w:color w:val="auto"/>
               <w:sz w:val="24"/>
-              <w:szCs w:val="24"/>
             </w:rPr>
           </w:pPr>
-          <w:hyperlink w:anchor="_Toc84078550" w:history="1">
+          <w:hyperlink w:anchor="_Toc90360825" w:history="1">
             <w:r>
               <w:rPr>
                 <w:rStyle w:val="Hyperlink"/>
-                <w:rFonts w:ascii="Arial" w:eastAsia="Times New Roman" w:hAnsi="Arial" w:cs="Arial"/>
-                <w:noProof/>
-                <w:sz w:val="24"/>
-                <w:szCs w:val="24"/>
-              </w:rPr>
-              <w:t>5.</w:t>
+                <w:rFonts w:ascii="Arial" w:hAnsi="Arial" w:cs="Arial"/>
+                <w:noProof/>
+                <w:sz w:val="24"/>
+              </w:rPr>
+              <w:t>6.</w:t>
             </w:r>
             <w:r>
               <w:rPr>
@@ -1434,7 +1478,6 @@
                 <w:noProof/>
                 <w:color w:val="auto"/>
                 <w:sz w:val="24"/>
-                <w:szCs w:val="24"/>
               </w:rPr>
               <w:tab/>
             </w:r>
@@ -1444,17 +1487,15 @@
                 <w:rFonts w:ascii="Arial" w:hAnsi="Arial" w:cs="Arial"/>
                 <w:noProof/>
                 <w:sz w:val="24"/>
-                <w:szCs w:val="24"/>
-              </w:rPr>
-              <w:t>Back-End</w:t>
-            </w:r>
-            <w:r>
-              <w:rPr>
-                <w:rFonts w:ascii="Arial" w:hAnsi="Arial" w:cs="Arial"/>
-                <w:noProof/>
-                <w:webHidden/>
-                <w:sz w:val="24"/>
-                <w:szCs w:val="24"/>
+              </w:rPr>
+              <w:t>Sistema Web</w:t>
+            </w:r>
+            <w:r>
+              <w:rPr>
+                <w:rFonts w:ascii="Arial" w:hAnsi="Arial" w:cs="Arial"/>
+                <w:noProof/>
+                <w:webHidden/>
+                <w:sz w:val="24"/>
               </w:rPr>
               <w:tab/>
             </w:r>
@@ -1464,7 +1505,6 @@
                 <w:noProof/>
                 <w:webHidden/>
                 <w:sz w:val="24"/>
-                <w:szCs w:val="24"/>
               </w:rPr>
               <w:fldChar w:fldCharType="begin"/>
             </w:r>
@@ -1474,26 +1514,23 @@
                 <w:noProof/>
                 <w:webHidden/>
                 <w:sz w:val="24"/>
-                <w:szCs w:val="24"/>
-              </w:rPr>
-              <w:instrText xml:space="preserve"> PAGEREF _Toc84078550 \h </w:instrText>
-            </w:r>
-            <w:r>
-              <w:rPr>
-                <w:rFonts w:ascii="Arial" w:hAnsi="Arial" w:cs="Arial"/>
-                <w:noProof/>
-                <w:webHidden/>
-                <w:sz w:val="24"/>
-                <w:szCs w:val="24"/>
-              </w:rPr>
-            </w:r>
-            <w:r>
-              <w:rPr>
-                <w:rFonts w:ascii="Arial" w:hAnsi="Arial" w:cs="Arial"/>
-                <w:noProof/>
-                <w:webHidden/>
-                <w:sz w:val="24"/>
-                <w:szCs w:val="24"/>
+              </w:rPr>
+              <w:instrText xml:space="preserve"> PAGEREF _Toc90360825 \h </w:instrText>
+            </w:r>
+            <w:r>
+              <w:rPr>
+                <w:rFonts w:ascii="Arial" w:hAnsi="Arial" w:cs="Arial"/>
+                <w:noProof/>
+                <w:webHidden/>
+                <w:sz w:val="24"/>
+              </w:rPr>
+            </w:r>
+            <w:r>
+              <w:rPr>
+                <w:rFonts w:ascii="Arial" w:hAnsi="Arial" w:cs="Arial"/>
+                <w:noProof/>
+                <w:webHidden/>
+                <w:sz w:val="24"/>
               </w:rPr>
               <w:fldChar w:fldCharType="separate"/>
             </w:r>
@@ -1503,203 +1540,15 @@
                 <w:noProof/>
                 <w:webHidden/>
                 <w:sz w:val="24"/>
-                <w:szCs w:val="24"/>
-              </w:rPr>
-              <w:t>3</w:t>
-            </w:r>
-            <w:r>
-              <w:rPr>
-                <w:rFonts w:ascii="Arial" w:hAnsi="Arial" w:cs="Arial"/>
-                <w:noProof/>
-                <w:webHidden/>
-                <w:sz w:val="24"/>
-                <w:szCs w:val="24"/>
-              </w:rPr>
-              <w:fldChar w:fldCharType="end"/>
-            </w:r>
-          </w:hyperlink>
-        </w:p>
-        <w:p>
-          <w:pPr>
-            <w:pStyle w:val="Sumrio2"/>
-            <w:rPr>
-              <w:rFonts w:ascii="Arial" w:eastAsiaTheme="minorEastAsia" w:hAnsi="Arial" w:cs="Arial"/>
-              <w:noProof/>
-              <w:color w:val="auto"/>
-              <w:sz w:val="24"/>
-              <w:szCs w:val="24"/>
-            </w:rPr>
-          </w:pPr>
-          <w:hyperlink w:anchor="_Toc84078551" w:history="1">
-            <w:r>
-              <w:rPr>
-                <w:rStyle w:val="Hyperlink"/>
-                <w:rFonts w:ascii="Arial" w:hAnsi="Arial" w:cs="Arial"/>
-                <w:noProof/>
-                <w:sz w:val="24"/>
-                <w:szCs w:val="24"/>
-              </w:rPr>
-              <w:t>Funcionalidades</w:t>
-            </w:r>
-            <w:r>
-              <w:rPr>
-                <w:rFonts w:ascii="Arial" w:hAnsi="Arial" w:cs="Arial"/>
-                <w:noProof/>
-                <w:webHidden/>
-                <w:sz w:val="24"/>
-                <w:szCs w:val="24"/>
-              </w:rPr>
-              <w:tab/>
-            </w:r>
-            <w:r>
-              <w:rPr>
-                <w:rFonts w:ascii="Arial" w:hAnsi="Arial" w:cs="Arial"/>
-                <w:noProof/>
-                <w:webHidden/>
-                <w:sz w:val="24"/>
-                <w:szCs w:val="24"/>
-              </w:rPr>
-              <w:fldChar w:fldCharType="begin"/>
-            </w:r>
-            <w:r>
-              <w:rPr>
-                <w:rFonts w:ascii="Arial" w:hAnsi="Arial" w:cs="Arial"/>
-                <w:noProof/>
-                <w:webHidden/>
-                <w:sz w:val="24"/>
-                <w:szCs w:val="24"/>
-              </w:rPr>
-              <w:instrText xml:space="preserve"> PAGEREF _Toc84078551 \h </w:instrText>
-            </w:r>
-            <w:r>
-              <w:rPr>
-                <w:rFonts w:ascii="Arial" w:hAnsi="Arial" w:cs="Arial"/>
-                <w:noProof/>
-                <w:webHidden/>
-                <w:sz w:val="24"/>
-                <w:szCs w:val="24"/>
-              </w:rPr>
-            </w:r>
-            <w:r>
-              <w:rPr>
-                <w:rFonts w:ascii="Arial" w:hAnsi="Arial" w:cs="Arial"/>
-                <w:noProof/>
-                <w:webHidden/>
-                <w:sz w:val="24"/>
-                <w:szCs w:val="24"/>
-              </w:rPr>
-              <w:fldChar w:fldCharType="separate"/>
-            </w:r>
-            <w:r>
-              <w:rPr>
-                <w:rFonts w:ascii="Arial" w:hAnsi="Arial" w:cs="Arial"/>
-                <w:noProof/>
-                <w:webHidden/>
-                <w:sz w:val="24"/>
-                <w:szCs w:val="24"/>
-              </w:rPr>
-              <w:t>5</w:t>
-            </w:r>
-            <w:r>
-              <w:rPr>
-                <w:rFonts w:ascii="Arial" w:hAnsi="Arial" w:cs="Arial"/>
-                <w:noProof/>
-                <w:webHidden/>
-                <w:sz w:val="24"/>
-                <w:szCs w:val="24"/>
-              </w:rPr>
-              <w:fldChar w:fldCharType="end"/>
-            </w:r>
-          </w:hyperlink>
-        </w:p>
-        <w:p>
-          <w:pPr>
-            <w:pStyle w:val="Sumrio2"/>
-            <w:rPr>
-              <w:rFonts w:ascii="Arial" w:eastAsiaTheme="minorEastAsia" w:hAnsi="Arial" w:cs="Arial"/>
-              <w:noProof/>
-              <w:color w:val="auto"/>
-              <w:sz w:val="24"/>
-              <w:szCs w:val="24"/>
-            </w:rPr>
-          </w:pPr>
-          <w:hyperlink w:anchor="_Toc84078552" w:history="1">
-            <w:r>
-              <w:rPr>
-                <w:rStyle w:val="Hyperlink"/>
-                <w:rFonts w:ascii="Arial" w:hAnsi="Arial" w:cs="Arial"/>
-                <w:noProof/>
-                <w:sz w:val="24"/>
-                <w:szCs w:val="24"/>
-              </w:rPr>
-              <w:t>Sistema Web</w:t>
-            </w:r>
-            <w:r>
-              <w:rPr>
-                <w:rFonts w:ascii="Arial" w:hAnsi="Arial" w:cs="Arial"/>
-                <w:noProof/>
-                <w:webHidden/>
-                <w:sz w:val="24"/>
-                <w:szCs w:val="24"/>
-              </w:rPr>
-              <w:tab/>
-            </w:r>
-            <w:r>
-              <w:rPr>
-                <w:rFonts w:ascii="Arial" w:hAnsi="Arial" w:cs="Arial"/>
-                <w:noProof/>
-                <w:webHidden/>
-                <w:sz w:val="24"/>
-                <w:szCs w:val="24"/>
-              </w:rPr>
-              <w:fldChar w:fldCharType="begin"/>
-            </w:r>
-            <w:r>
-              <w:rPr>
-                <w:rFonts w:ascii="Arial" w:hAnsi="Arial" w:cs="Arial"/>
-                <w:noProof/>
-                <w:webHidden/>
-                <w:sz w:val="24"/>
-                <w:szCs w:val="24"/>
-              </w:rPr>
-              <w:instrText xml:space="preserve"> PAGEREF _Toc84078552 \h </w:instrText>
-            </w:r>
-            <w:r>
-              <w:rPr>
-                <w:rFonts w:ascii="Arial" w:hAnsi="Arial" w:cs="Arial"/>
-                <w:noProof/>
-                <w:webHidden/>
-                <w:sz w:val="24"/>
-                <w:szCs w:val="24"/>
-              </w:rPr>
-            </w:r>
-            <w:r>
-              <w:rPr>
-                <w:rFonts w:ascii="Arial" w:hAnsi="Arial" w:cs="Arial"/>
-                <w:noProof/>
-                <w:webHidden/>
-                <w:sz w:val="24"/>
-                <w:szCs w:val="24"/>
-              </w:rPr>
-              <w:fldChar w:fldCharType="separate"/>
-            </w:r>
-            <w:r>
-              <w:rPr>
-                <w:rFonts w:ascii="Arial" w:hAnsi="Arial" w:cs="Arial"/>
-                <w:noProof/>
-                <w:webHidden/>
-                <w:sz w:val="24"/>
-                <w:szCs w:val="24"/>
-              </w:rPr>
-              <w:t>10</w:t>
-            </w:r>
-            <w:r>
-              <w:rPr>
-                <w:rFonts w:ascii="Arial" w:hAnsi="Arial" w:cs="Arial"/>
-                <w:noProof/>
-                <w:webHidden/>
-                <w:sz w:val="24"/>
-                <w:szCs w:val="24"/>
+              </w:rPr>
+              <w:t>13</w:t>
+            </w:r>
+            <w:r>
+              <w:rPr>
+                <w:rFonts w:ascii="Arial" w:hAnsi="Arial" w:cs="Arial"/>
+                <w:noProof/>
+                <w:webHidden/>
+                <w:sz w:val="24"/>
               </w:rPr>
               <w:fldChar w:fldCharType="end"/>
             </w:r>
@@ -1714,18 +1563,15 @@
             <w:rPr>
               <w:rFonts w:ascii="Arial" w:hAnsi="Arial" w:cs="Arial"/>
               <w:noProof/>
-              <w:sz w:val="24"/>
-              <w:szCs w:val="24"/>
             </w:rPr>
           </w:pPr>
-          <w:hyperlink w:anchor="_Toc84078553" w:history="1">
+          <w:hyperlink w:anchor="_Toc90360826" w:history="1">
             <w:r>
               <w:rPr>
                 <w:rStyle w:val="Hyperlink"/>
                 <w:rFonts w:ascii="Arial" w:hAnsi="Arial" w:cs="Arial"/>
-                <w:noProof/>
-                <w:sz w:val="24"/>
-                <w:szCs w:val="24"/>
+                <w:bCs/>
+                <w:noProof/>
               </w:rPr>
               <w:t>Perfis de usuário:</w:t>
             </w:r>
@@ -1734,8 +1580,6 @@
                 <w:rFonts w:ascii="Arial" w:hAnsi="Arial" w:cs="Arial"/>
                 <w:noProof/>
                 <w:webHidden/>
-                <w:sz w:val="24"/>
-                <w:szCs w:val="24"/>
               </w:rPr>
               <w:tab/>
             </w:r>
@@ -1744,8 +1588,6 @@
                 <w:rFonts w:ascii="Arial" w:hAnsi="Arial" w:cs="Arial"/>
                 <w:noProof/>
                 <w:webHidden/>
-                <w:sz w:val="24"/>
-                <w:szCs w:val="24"/>
               </w:rPr>
               <w:fldChar w:fldCharType="begin"/>
             </w:r>
@@ -1754,27 +1596,21 @@
                 <w:rFonts w:ascii="Arial" w:hAnsi="Arial" w:cs="Arial"/>
                 <w:noProof/>
                 <w:webHidden/>
-                <w:sz w:val="24"/>
-                <w:szCs w:val="24"/>
-              </w:rPr>
-              <w:instrText xml:space="preserve"> PAGEREF _Toc84078553 \h </w:instrText>
-            </w:r>
-            <w:r>
-              <w:rPr>
-                <w:rFonts w:ascii="Arial" w:hAnsi="Arial" w:cs="Arial"/>
-                <w:noProof/>
-                <w:webHidden/>
-                <w:sz w:val="24"/>
-                <w:szCs w:val="24"/>
-              </w:rPr>
-            </w:r>
-            <w:r>
-              <w:rPr>
-                <w:rFonts w:ascii="Arial" w:hAnsi="Arial" w:cs="Arial"/>
-                <w:noProof/>
-                <w:webHidden/>
-                <w:sz w:val="24"/>
-                <w:szCs w:val="24"/>
+              </w:rPr>
+              <w:instrText xml:space="preserve"> PAGEREF _Toc90360826 \h </w:instrText>
+            </w:r>
+            <w:r>
+              <w:rPr>
+                <w:rFonts w:ascii="Arial" w:hAnsi="Arial" w:cs="Arial"/>
+                <w:noProof/>
+                <w:webHidden/>
+              </w:rPr>
+            </w:r>
+            <w:r>
+              <w:rPr>
+                <w:rFonts w:ascii="Arial" w:hAnsi="Arial" w:cs="Arial"/>
+                <w:noProof/>
+                <w:webHidden/>
               </w:rPr>
               <w:fldChar w:fldCharType="separate"/>
             </w:r>
@@ -1783,18 +1619,14 @@
                 <w:rFonts w:ascii="Arial" w:hAnsi="Arial" w:cs="Arial"/>
                 <w:noProof/>
                 <w:webHidden/>
-                <w:sz w:val="24"/>
-                <w:szCs w:val="24"/>
-              </w:rPr>
-              <w:t>10</w:t>
-            </w:r>
-            <w:r>
-              <w:rPr>
-                <w:rFonts w:ascii="Arial" w:hAnsi="Arial" w:cs="Arial"/>
-                <w:noProof/>
-                <w:webHidden/>
-                <w:sz w:val="24"/>
-                <w:szCs w:val="24"/>
+              </w:rPr>
+              <w:t>13</w:t>
+            </w:r>
+            <w:r>
+              <w:rPr>
+                <w:rFonts w:ascii="Arial" w:hAnsi="Arial" w:cs="Arial"/>
+                <w:noProof/>
+                <w:webHidden/>
               </w:rPr>
               <w:fldChar w:fldCharType="end"/>
             </w:r>
@@ -1809,18 +1641,15 @@
             <w:rPr>
               <w:rFonts w:ascii="Arial" w:hAnsi="Arial" w:cs="Arial"/>
               <w:noProof/>
-              <w:sz w:val="24"/>
-              <w:szCs w:val="24"/>
             </w:rPr>
           </w:pPr>
-          <w:hyperlink w:anchor="_Toc84078554" w:history="1">
+          <w:hyperlink w:anchor="_Toc90360827" w:history="1">
             <w:r>
               <w:rPr>
                 <w:rStyle w:val="Hyperlink"/>
                 <w:rFonts w:ascii="Arial" w:hAnsi="Arial" w:cs="Arial"/>
-                <w:noProof/>
-                <w:sz w:val="24"/>
-                <w:szCs w:val="24"/>
+                <w:bCs/>
+                <w:noProof/>
               </w:rPr>
               <w:t>Funcionalidades:</w:t>
             </w:r>
@@ -1829,8 +1658,6 @@
                 <w:rFonts w:ascii="Arial" w:hAnsi="Arial" w:cs="Arial"/>
                 <w:noProof/>
                 <w:webHidden/>
-                <w:sz w:val="24"/>
-                <w:szCs w:val="24"/>
               </w:rPr>
               <w:tab/>
             </w:r>
@@ -1839,8 +1666,6 @@
                 <w:rFonts w:ascii="Arial" w:hAnsi="Arial" w:cs="Arial"/>
                 <w:noProof/>
                 <w:webHidden/>
-                <w:sz w:val="24"/>
-                <w:szCs w:val="24"/>
               </w:rPr>
               <w:fldChar w:fldCharType="begin"/>
             </w:r>
@@ -1849,27 +1674,21 @@
                 <w:rFonts w:ascii="Arial" w:hAnsi="Arial" w:cs="Arial"/>
                 <w:noProof/>
                 <w:webHidden/>
-                <w:sz w:val="24"/>
-                <w:szCs w:val="24"/>
-              </w:rPr>
-              <w:instrText xml:space="preserve"> PAGEREF _Toc84078554 \h </w:instrText>
-            </w:r>
-            <w:r>
-              <w:rPr>
-                <w:rFonts w:ascii="Arial" w:hAnsi="Arial" w:cs="Arial"/>
-                <w:noProof/>
-                <w:webHidden/>
-                <w:sz w:val="24"/>
-                <w:szCs w:val="24"/>
-              </w:rPr>
-            </w:r>
-            <w:r>
-              <w:rPr>
-                <w:rFonts w:ascii="Arial" w:hAnsi="Arial" w:cs="Arial"/>
-                <w:noProof/>
-                <w:webHidden/>
-                <w:sz w:val="24"/>
-                <w:szCs w:val="24"/>
+              </w:rPr>
+              <w:instrText xml:space="preserve"> PAGEREF _Toc90360827 \h </w:instrText>
+            </w:r>
+            <w:r>
+              <w:rPr>
+                <w:rFonts w:ascii="Arial" w:hAnsi="Arial" w:cs="Arial"/>
+                <w:noProof/>
+                <w:webHidden/>
+              </w:rPr>
+            </w:r>
+            <w:r>
+              <w:rPr>
+                <w:rFonts w:ascii="Arial" w:hAnsi="Arial" w:cs="Arial"/>
+                <w:noProof/>
+                <w:webHidden/>
               </w:rPr>
               <w:fldChar w:fldCharType="separate"/>
             </w:r>
@@ -1878,18 +1697,14 @@
                 <w:rFonts w:ascii="Arial" w:hAnsi="Arial" w:cs="Arial"/>
                 <w:noProof/>
                 <w:webHidden/>
-                <w:sz w:val="24"/>
-                <w:szCs w:val="24"/>
-              </w:rPr>
-              <w:t>10</w:t>
-            </w:r>
-            <w:r>
-              <w:rPr>
-                <w:rFonts w:ascii="Arial" w:hAnsi="Arial" w:cs="Arial"/>
-                <w:noProof/>
-                <w:webHidden/>
-                <w:sz w:val="24"/>
-                <w:szCs w:val="24"/>
+              </w:rPr>
+              <w:t>13</w:t>
+            </w:r>
+            <w:r>
+              <w:rPr>
+                <w:rFonts w:ascii="Arial" w:hAnsi="Arial" w:cs="Arial"/>
+                <w:noProof/>
+                <w:webHidden/>
               </w:rPr>
               <w:fldChar w:fldCharType="end"/>
             </w:r>
@@ -1897,23 +1712,43 @@
         </w:p>
         <w:p>
           <w:pPr>
-            <w:pStyle w:val="Sumrio2"/>
+            <w:pStyle w:val="Sumrio1"/>
+            <w:tabs>
+              <w:tab w:val="left" w:pos="709"/>
+              <w:tab w:val="right" w:leader="dot" w:pos="8502"/>
+            </w:tabs>
             <w:rPr>
               <w:rFonts w:ascii="Arial" w:eastAsiaTheme="minorEastAsia" w:hAnsi="Arial" w:cs="Arial"/>
               <w:noProof/>
               <w:color w:val="auto"/>
               <w:sz w:val="24"/>
-              <w:szCs w:val="24"/>
             </w:rPr>
           </w:pPr>
-          <w:hyperlink w:anchor="_Toc84078555" w:history="1">
+          <w:hyperlink w:anchor="_Toc90360828" w:history="1">
             <w:r>
               <w:rPr>
                 <w:rStyle w:val="Hyperlink"/>
                 <w:rFonts w:ascii="Arial" w:hAnsi="Arial" w:cs="Arial"/>
                 <w:noProof/>
                 <w:sz w:val="24"/>
-                <w:szCs w:val="24"/>
+              </w:rPr>
+              <w:t>7.</w:t>
+            </w:r>
+            <w:r>
+              <w:rPr>
+                <w:rFonts w:ascii="Arial" w:eastAsiaTheme="minorEastAsia" w:hAnsi="Arial" w:cs="Arial"/>
+                <w:noProof/>
+                <w:color w:val="auto"/>
+                <w:sz w:val="24"/>
+              </w:rPr>
+              <w:tab/>
+            </w:r>
+            <w:r>
+              <w:rPr>
+                <w:rStyle w:val="Hyperlink"/>
+                <w:rFonts w:ascii="Arial" w:hAnsi="Arial" w:cs="Arial"/>
+                <w:noProof/>
+                <w:sz w:val="24"/>
               </w:rPr>
               <w:t>Sistema Mobile</w:t>
             </w:r>
@@ -1923,7 +1758,6 @@
                 <w:noProof/>
                 <w:webHidden/>
                 <w:sz w:val="24"/>
-                <w:szCs w:val="24"/>
               </w:rPr>
               <w:tab/>
             </w:r>
@@ -1933,7 +1767,6 @@
                 <w:noProof/>
                 <w:webHidden/>
                 <w:sz w:val="24"/>
-                <w:szCs w:val="24"/>
               </w:rPr>
               <w:fldChar w:fldCharType="begin"/>
             </w:r>
@@ -1943,26 +1776,23 @@
                 <w:noProof/>
                 <w:webHidden/>
                 <w:sz w:val="24"/>
-                <w:szCs w:val="24"/>
-              </w:rPr>
-              <w:instrText xml:space="preserve"> PAGEREF _Toc84078555 \h </w:instrText>
-            </w:r>
-            <w:r>
-              <w:rPr>
-                <w:rFonts w:ascii="Arial" w:hAnsi="Arial" w:cs="Arial"/>
-                <w:noProof/>
-                <w:webHidden/>
-                <w:sz w:val="24"/>
-                <w:szCs w:val="24"/>
-              </w:rPr>
-            </w:r>
-            <w:r>
-              <w:rPr>
-                <w:rFonts w:ascii="Arial" w:hAnsi="Arial" w:cs="Arial"/>
-                <w:noProof/>
-                <w:webHidden/>
-                <w:sz w:val="24"/>
-                <w:szCs w:val="24"/>
+              </w:rPr>
+              <w:instrText xml:space="preserve"> PAGEREF _Toc90360828 \h </w:instrText>
+            </w:r>
+            <w:r>
+              <w:rPr>
+                <w:rFonts w:ascii="Arial" w:hAnsi="Arial" w:cs="Arial"/>
+                <w:noProof/>
+                <w:webHidden/>
+                <w:sz w:val="24"/>
+              </w:rPr>
+            </w:r>
+            <w:r>
+              <w:rPr>
+                <w:rFonts w:ascii="Arial" w:hAnsi="Arial" w:cs="Arial"/>
+                <w:noProof/>
+                <w:webHidden/>
+                <w:sz w:val="24"/>
               </w:rPr>
               <w:fldChar w:fldCharType="separate"/>
             </w:r>
@@ -1972,17 +1802,15 @@
                 <w:noProof/>
                 <w:webHidden/>
                 <w:sz w:val="24"/>
-                <w:szCs w:val="24"/>
-              </w:rPr>
-              <w:t>11</w:t>
-            </w:r>
-            <w:r>
-              <w:rPr>
-                <w:rFonts w:ascii="Arial" w:hAnsi="Arial" w:cs="Arial"/>
-                <w:noProof/>
-                <w:webHidden/>
-                <w:sz w:val="24"/>
-                <w:szCs w:val="24"/>
+              </w:rPr>
+              <w:t>14</w:t>
+            </w:r>
+            <w:r>
+              <w:rPr>
+                <w:rFonts w:ascii="Arial" w:hAnsi="Arial" w:cs="Arial"/>
+                <w:noProof/>
+                <w:webHidden/>
+                <w:sz w:val="24"/>
               </w:rPr>
               <w:fldChar w:fldCharType="end"/>
             </w:r>
@@ -1997,18 +1825,15 @@
             <w:rPr>
               <w:rFonts w:ascii="Arial" w:hAnsi="Arial" w:cs="Arial"/>
               <w:noProof/>
-              <w:sz w:val="24"/>
-              <w:szCs w:val="24"/>
             </w:rPr>
           </w:pPr>
-          <w:hyperlink w:anchor="_Toc84078556" w:history="1">
+          <w:hyperlink w:anchor="_Toc90360829" w:history="1">
             <w:r>
               <w:rPr>
                 <w:rStyle w:val="Hyperlink"/>
                 <w:rFonts w:ascii="Arial" w:hAnsi="Arial" w:cs="Arial"/>
-                <w:noProof/>
-                <w:sz w:val="24"/>
-                <w:szCs w:val="24"/>
+                <w:bCs/>
+                <w:noProof/>
               </w:rPr>
               <w:t>Perfis de usuário:</w:t>
             </w:r>
@@ -2017,8 +1842,6 @@
                 <w:rFonts w:ascii="Arial" w:hAnsi="Arial" w:cs="Arial"/>
                 <w:noProof/>
                 <w:webHidden/>
-                <w:sz w:val="24"/>
-                <w:szCs w:val="24"/>
               </w:rPr>
               <w:tab/>
             </w:r>
@@ -2027,8 +1850,6 @@
                 <w:rFonts w:ascii="Arial" w:hAnsi="Arial" w:cs="Arial"/>
                 <w:noProof/>
                 <w:webHidden/>
-                <w:sz w:val="24"/>
-                <w:szCs w:val="24"/>
               </w:rPr>
               <w:fldChar w:fldCharType="begin"/>
             </w:r>
@@ -2037,27 +1858,21 @@
                 <w:rFonts w:ascii="Arial" w:hAnsi="Arial" w:cs="Arial"/>
                 <w:noProof/>
                 <w:webHidden/>
-                <w:sz w:val="24"/>
-                <w:szCs w:val="24"/>
-              </w:rPr>
-              <w:instrText xml:space="preserve"> PAGEREF _Toc84078556 \h </w:instrText>
-            </w:r>
-            <w:r>
-              <w:rPr>
-                <w:rFonts w:ascii="Arial" w:hAnsi="Arial" w:cs="Arial"/>
-                <w:noProof/>
-                <w:webHidden/>
-                <w:sz w:val="24"/>
-                <w:szCs w:val="24"/>
-              </w:rPr>
-            </w:r>
-            <w:r>
-              <w:rPr>
-                <w:rFonts w:ascii="Arial" w:hAnsi="Arial" w:cs="Arial"/>
-                <w:noProof/>
-                <w:webHidden/>
-                <w:sz w:val="24"/>
-                <w:szCs w:val="24"/>
+              </w:rPr>
+              <w:instrText xml:space="preserve"> PAGEREF _Toc90360829 \h </w:instrText>
+            </w:r>
+            <w:r>
+              <w:rPr>
+                <w:rFonts w:ascii="Arial" w:hAnsi="Arial" w:cs="Arial"/>
+                <w:noProof/>
+                <w:webHidden/>
+              </w:rPr>
+            </w:r>
+            <w:r>
+              <w:rPr>
+                <w:rFonts w:ascii="Arial" w:hAnsi="Arial" w:cs="Arial"/>
+                <w:noProof/>
+                <w:webHidden/>
               </w:rPr>
               <w:fldChar w:fldCharType="separate"/>
             </w:r>
@@ -2066,18 +1881,14 @@
                 <w:rFonts w:ascii="Arial" w:hAnsi="Arial" w:cs="Arial"/>
                 <w:noProof/>
                 <w:webHidden/>
-                <w:sz w:val="24"/>
-                <w:szCs w:val="24"/>
-              </w:rPr>
-              <w:t>11</w:t>
-            </w:r>
-            <w:r>
-              <w:rPr>
-                <w:rFonts w:ascii="Arial" w:hAnsi="Arial" w:cs="Arial"/>
-                <w:noProof/>
-                <w:webHidden/>
-                <w:sz w:val="24"/>
-                <w:szCs w:val="24"/>
+              </w:rPr>
+              <w:t>14</w:t>
+            </w:r>
+            <w:r>
+              <w:rPr>
+                <w:rFonts w:ascii="Arial" w:hAnsi="Arial" w:cs="Arial"/>
+                <w:noProof/>
+                <w:webHidden/>
               </w:rPr>
               <w:fldChar w:fldCharType="end"/>
             </w:r>
@@ -2092,18 +1903,15 @@
             <w:rPr>
               <w:rFonts w:ascii="Arial" w:hAnsi="Arial" w:cs="Arial"/>
               <w:noProof/>
-              <w:sz w:val="24"/>
-              <w:szCs w:val="24"/>
             </w:rPr>
           </w:pPr>
-          <w:hyperlink w:anchor="_Toc84078557" w:history="1">
+          <w:hyperlink w:anchor="_Toc90360830" w:history="1">
             <w:r>
               <w:rPr>
                 <w:rStyle w:val="Hyperlink"/>
                 <w:rFonts w:ascii="Arial" w:hAnsi="Arial" w:cs="Arial"/>
-                <w:noProof/>
-                <w:sz w:val="24"/>
-                <w:szCs w:val="24"/>
+                <w:bCs/>
+                <w:noProof/>
               </w:rPr>
               <w:t>Funcionalidades:</w:t>
             </w:r>
@@ -2112,8 +1920,6 @@
                 <w:rFonts w:ascii="Arial" w:hAnsi="Arial" w:cs="Arial"/>
                 <w:noProof/>
                 <w:webHidden/>
-                <w:sz w:val="24"/>
-                <w:szCs w:val="24"/>
               </w:rPr>
               <w:tab/>
             </w:r>
@@ -2122,8 +1928,6 @@
                 <w:rFonts w:ascii="Arial" w:hAnsi="Arial" w:cs="Arial"/>
                 <w:noProof/>
                 <w:webHidden/>
-                <w:sz w:val="24"/>
-                <w:szCs w:val="24"/>
               </w:rPr>
               <w:fldChar w:fldCharType="begin"/>
             </w:r>
@@ -2132,27 +1936,21 @@
                 <w:rFonts w:ascii="Arial" w:hAnsi="Arial" w:cs="Arial"/>
                 <w:noProof/>
                 <w:webHidden/>
-                <w:sz w:val="24"/>
-                <w:szCs w:val="24"/>
-              </w:rPr>
-              <w:instrText xml:space="preserve"> PAGEREF _Toc84078557 \h </w:instrText>
-            </w:r>
-            <w:r>
-              <w:rPr>
-                <w:rFonts w:ascii="Arial" w:hAnsi="Arial" w:cs="Arial"/>
-                <w:noProof/>
-                <w:webHidden/>
-                <w:sz w:val="24"/>
-                <w:szCs w:val="24"/>
-              </w:rPr>
-            </w:r>
-            <w:r>
-              <w:rPr>
-                <w:rFonts w:ascii="Arial" w:hAnsi="Arial" w:cs="Arial"/>
-                <w:noProof/>
-                <w:webHidden/>
-                <w:sz w:val="24"/>
-                <w:szCs w:val="24"/>
+              </w:rPr>
+              <w:instrText xml:space="preserve"> PAGEREF _Toc90360830 \h </w:instrText>
+            </w:r>
+            <w:r>
+              <w:rPr>
+                <w:rFonts w:ascii="Arial" w:hAnsi="Arial" w:cs="Arial"/>
+                <w:noProof/>
+                <w:webHidden/>
+              </w:rPr>
+            </w:r>
+            <w:r>
+              <w:rPr>
+                <w:rFonts w:ascii="Arial" w:hAnsi="Arial" w:cs="Arial"/>
+                <w:noProof/>
+                <w:webHidden/>
               </w:rPr>
               <w:fldChar w:fldCharType="separate"/>
             </w:r>
@@ -2161,18 +1959,120 @@
                 <w:rFonts w:ascii="Arial" w:hAnsi="Arial" w:cs="Arial"/>
                 <w:noProof/>
                 <w:webHidden/>
-                <w:sz w:val="24"/>
-                <w:szCs w:val="24"/>
-              </w:rPr>
-              <w:t>11</w:t>
-            </w:r>
-            <w:r>
-              <w:rPr>
-                <w:rFonts w:ascii="Arial" w:hAnsi="Arial" w:cs="Arial"/>
-                <w:noProof/>
-                <w:webHidden/>
-                <w:sz w:val="24"/>
-                <w:szCs w:val="24"/>
+              </w:rPr>
+              <w:t>14</w:t>
+            </w:r>
+            <w:r>
+              <w:rPr>
+                <w:rFonts w:ascii="Arial" w:hAnsi="Arial" w:cs="Arial"/>
+                <w:noProof/>
+                <w:webHidden/>
+              </w:rPr>
+              <w:fldChar w:fldCharType="end"/>
+            </w:r>
+          </w:hyperlink>
+        </w:p>
+        <w:p>
+          <w:pPr>
+            <w:pStyle w:val="Sumrio1"/>
+            <w:tabs>
+              <w:tab w:val="left" w:pos="709"/>
+              <w:tab w:val="right" w:leader="dot" w:pos="8502"/>
+            </w:tabs>
+            <w:rPr>
+              <w:rFonts w:ascii="Arial" w:eastAsiaTheme="minorEastAsia" w:hAnsi="Arial" w:cs="Arial"/>
+              <w:noProof/>
+              <w:color w:val="auto"/>
+              <w:sz w:val="24"/>
+            </w:rPr>
+          </w:pPr>
+          <w:hyperlink w:anchor="_Toc90360831" w:history="1">
+            <w:r>
+              <w:rPr>
+                <w:rStyle w:val="Hyperlink"/>
+                <w:rFonts w:ascii="Arial" w:hAnsi="Arial" w:cs="Arial"/>
+                <w:noProof/>
+                <w:sz w:val="24"/>
+              </w:rPr>
+              <w:t>8.</w:t>
+            </w:r>
+            <w:r>
+              <w:rPr>
+                <w:rFonts w:ascii="Arial" w:eastAsiaTheme="minorEastAsia" w:hAnsi="Arial" w:cs="Arial"/>
+                <w:noProof/>
+                <w:color w:val="auto"/>
+                <w:sz w:val="24"/>
+              </w:rPr>
+              <w:tab/>
+            </w:r>
+            <w:r>
+              <w:rPr>
+                <w:rStyle w:val="Hyperlink"/>
+                <w:rFonts w:ascii="Arial" w:hAnsi="Arial" w:cs="Arial"/>
+                <w:noProof/>
+                <w:sz w:val="24"/>
+              </w:rPr>
+              <w:t>NoSQL</w:t>
+            </w:r>
+            <w:r>
+              <w:rPr>
+                <w:rFonts w:ascii="Arial" w:hAnsi="Arial" w:cs="Arial"/>
+                <w:noProof/>
+                <w:webHidden/>
+                <w:sz w:val="24"/>
+              </w:rPr>
+              <w:tab/>
+            </w:r>
+            <w:r>
+              <w:rPr>
+                <w:rFonts w:ascii="Arial" w:hAnsi="Arial" w:cs="Arial"/>
+                <w:noProof/>
+                <w:webHidden/>
+                <w:sz w:val="24"/>
+              </w:rPr>
+              <w:fldChar w:fldCharType="begin"/>
+            </w:r>
+            <w:r>
+              <w:rPr>
+                <w:rFonts w:ascii="Arial" w:hAnsi="Arial" w:cs="Arial"/>
+                <w:noProof/>
+                <w:webHidden/>
+                <w:sz w:val="24"/>
+              </w:rPr>
+              <w:instrText xml:space="preserve"> PAGEREF _Toc90360831 \h </w:instrText>
+            </w:r>
+            <w:r>
+              <w:rPr>
+                <w:rFonts w:ascii="Arial" w:hAnsi="Arial" w:cs="Arial"/>
+                <w:noProof/>
+                <w:webHidden/>
+                <w:sz w:val="24"/>
+              </w:rPr>
+            </w:r>
+            <w:r>
+              <w:rPr>
+                <w:rFonts w:ascii="Arial" w:hAnsi="Arial" w:cs="Arial"/>
+                <w:noProof/>
+                <w:webHidden/>
+                <w:sz w:val="24"/>
+              </w:rPr>
+              <w:fldChar w:fldCharType="separate"/>
+            </w:r>
+            <w:r>
+              <w:rPr>
+                <w:rFonts w:ascii="Arial" w:hAnsi="Arial" w:cs="Arial"/>
+                <w:noProof/>
+                <w:webHidden/>
+                <w:sz w:val="24"/>
+              </w:rPr>
+              <w:t>14</w:t>
+            </w:r>
+            <w:r>
+              <w:rPr>
+                <w:rFonts w:ascii="Arial" w:hAnsi="Arial" w:cs="Arial"/>
+                <w:noProof/>
+                <w:webHidden/>
+                <w:sz w:val="24"/>
               </w:rPr>
               <w:fldChar w:fldCharType="end"/>
             </w:r>
@@ -2214,6 +2114,8 @@
           <w:sz w:val="24"/>
         </w:rPr>
       </w:pPr>
+      <w:bookmarkStart w:id="2" w:name="_GoBack"/>
+      <w:bookmarkEnd w:id="2"/>
     </w:p>
     <w:p>
       <w:pPr>
@@ -2285,16 +2187,15 @@
           <w:lang w:val="en-US"/>
         </w:rPr>
       </w:pPr>
-      <w:bookmarkStart w:id="2" w:name="_Toc84078541"/>
+      <w:bookmarkStart w:id="3" w:name="_Toc90360813"/>
       <w:r>
         <w:rPr>
           <w:rFonts w:ascii="Arial" w:hAnsi="Arial" w:cs="Arial"/>
           <w:lang w:val="en-US"/>
         </w:rPr>
-        <w:lastRenderedPageBreak/>
         <w:t>Resumo</w:t>
       </w:r>
-      <w:bookmarkEnd w:id="2"/>
+      <w:bookmarkEnd w:id="3"/>
     </w:p>
     <w:p>
       <w:pPr>
@@ -2323,14 +2224,14 @@
           <w:rFonts w:ascii="Arial" w:hAnsi="Arial" w:cs="Arial"/>
         </w:rPr>
       </w:pPr>
-      <w:bookmarkStart w:id="3" w:name="_Toc84078542"/>
+      <w:bookmarkStart w:id="4" w:name="_Toc90360814"/>
       <w:r>
         <w:rPr>
           <w:rFonts w:ascii="Arial" w:hAnsi="Arial" w:cs="Arial"/>
         </w:rPr>
         <w:t>Descrição do projeto</w:t>
       </w:r>
-      <w:bookmarkEnd w:id="3"/>
+      <w:bookmarkEnd w:id="4"/>
     </w:p>
     <w:p>
       <w:pPr>
@@ -2361,16 +2262,7 @@
           <w:rFonts w:ascii="Arial" w:hAnsi="Arial" w:cs="Arial"/>
           <w:sz w:val="24"/>
         </w:rPr>
-        <w:t xml:space="preserve"> médica a SP Medical Group, criada em 2020 que busca uma melhora na gestão, que antes era realizada com planilhas digitais, e agora deve ser realizada com a incrementação de uma aplicação web e mobile, eles necessitam de um sistema que seja possível ter fácil </w:t>
-      </w:r>
-      <w:bookmarkStart w:id="4" w:name="_GoBack"/>
-      <w:bookmarkEnd w:id="4"/>
-      <w:r>
-        <w:rPr>
-          <w:rFonts w:ascii="Arial" w:hAnsi="Arial" w:cs="Arial"/>
-          <w:sz w:val="24"/>
-        </w:rPr>
-        <w:t xml:space="preserve">acesso aos dados, melhorando assim a gestão do </w:t>
+        <w:t xml:space="preserve"> médica a SP Medical Group, criada em 2020 que busca uma melhora na gestão, que antes era realizada com planilhas digitais, e agora deve ser realizada com a incrementação de uma aplicação web e mobile, eles necessitam de um sistema que seja possível ter fácil acesso aos dados, melhorando assim a gestão do </w:t>
       </w:r>
       <w:r>
         <w:rPr>
@@ -2396,7 +2288,7 @@
           <w:rFonts w:ascii="Arial" w:hAnsi="Arial" w:cs="Arial"/>
         </w:rPr>
       </w:pPr>
-      <w:bookmarkStart w:id="5" w:name="_Toc84078543"/>
+      <w:bookmarkStart w:id="5" w:name="_Toc90360815"/>
       <w:r>
         <w:rPr>
           <w:rFonts w:ascii="Arial" w:hAnsi="Arial" w:cs="Arial"/>
@@ -2443,7 +2335,7 @@
           <w:rFonts w:ascii="Arial" w:hAnsi="Arial" w:cs="Arial"/>
         </w:rPr>
       </w:pPr>
-      <w:bookmarkStart w:id="6" w:name="_Toc84078544"/>
+      <w:bookmarkStart w:id="6" w:name="_Toc90360816"/>
       <w:r>
         <w:rPr>
           <w:rFonts w:ascii="Arial" w:hAnsi="Arial" w:cs="Arial"/>
@@ -2491,7 +2383,7 @@
           <w:rFonts w:ascii="Arial" w:hAnsi="Arial" w:cs="Arial"/>
         </w:rPr>
       </w:pPr>
-      <w:bookmarkStart w:id="7" w:name="_Toc84078545"/>
+      <w:bookmarkStart w:id="7" w:name="_Toc90360817"/>
       <w:r>
         <w:rPr>
           <w:rFonts w:ascii="Arial" w:hAnsi="Arial" w:cs="Arial"/>
@@ -2612,7 +2504,7 @@
           <w:rFonts w:ascii="Arial" w:hAnsi="Arial" w:cs="Arial"/>
         </w:rPr>
       </w:pPr>
-      <w:bookmarkStart w:id="8" w:name="_Toc84078546"/>
+      <w:bookmarkStart w:id="8" w:name="_Toc90360818"/>
       <w:r>
         <w:rPr>
           <w:rFonts w:ascii="Arial" w:hAnsi="Arial" w:cs="Arial"/>
@@ -2766,7 +2658,7 @@
           <w:rFonts w:ascii="Arial" w:hAnsi="Arial" w:cs="Arial"/>
         </w:rPr>
       </w:pPr>
-      <w:bookmarkStart w:id="9" w:name="_Toc84078547"/>
+      <w:bookmarkStart w:id="9" w:name="_Toc90360819"/>
       <w:r>
         <w:rPr>
           <w:rFonts w:ascii="Arial" w:hAnsi="Arial" w:cs="Arial"/>
@@ -2946,7 +2838,7 @@
           <w:rFonts w:ascii="Arial" w:hAnsi="Arial" w:cs="Arial"/>
         </w:rPr>
       </w:pPr>
-      <w:bookmarkStart w:id="10" w:name="_Toc84078548"/>
+      <w:bookmarkStart w:id="10" w:name="_Toc90360820"/>
       <w:r>
         <w:rPr>
           <w:rFonts w:ascii="Arial" w:hAnsi="Arial" w:cs="Arial"/>
@@ -4176,7 +4068,7 @@
           <w:rFonts w:ascii="Arial" w:hAnsi="Arial" w:cs="Arial"/>
         </w:rPr>
       </w:pPr>
-      <w:bookmarkStart w:id="11" w:name="_Toc84078549"/>
+      <w:bookmarkStart w:id="11" w:name="_Toc90360821"/>
       <w:proofErr w:type="spellStart"/>
       <w:r>
         <w:rPr>
@@ -4226,7 +4118,7 @@
           <w:rFonts w:ascii="Arial" w:eastAsia="Times New Roman" w:hAnsi="Arial" w:cs="Arial"/>
         </w:rPr>
       </w:pPr>
-      <w:bookmarkStart w:id="12" w:name="_Toc84078550"/>
+      <w:bookmarkStart w:id="12" w:name="_Toc90360822"/>
       <w:r>
         <w:rPr>
           <w:rFonts w:ascii="Arial" w:hAnsi="Arial" w:cs="Arial"/>
@@ -4774,6 +4666,7 @@
           <w:szCs w:val="28"/>
         </w:rPr>
       </w:pPr>
+      <w:bookmarkStart w:id="13" w:name="_Toc90360823"/>
       <w:r>
         <w:rPr>
           <w:rFonts w:ascii="Arial" w:hAnsi="Arial" w:cs="Arial"/>
@@ -4781,7 +4674,17 @@
           <w:bCs/>
           <w:szCs w:val="28"/>
         </w:rPr>
-        <w:t xml:space="preserve">Como testar a API: </w:t>
+        <w:t>Como testar a API:</w:t>
+      </w:r>
+      <w:bookmarkEnd w:id="13"/>
+      <w:r>
+        <w:rPr>
+          <w:rFonts w:ascii="Arial" w:hAnsi="Arial" w:cs="Arial"/>
+          <w:b/>
+          <w:bCs/>
+          <w:szCs w:val="28"/>
+        </w:rPr>
+        <w:t xml:space="preserve"> </w:t>
       </w:r>
     </w:p>
     <w:p>
@@ -5194,7 +5097,6 @@
         </w:rPr>
         <w:br/>
       </w:r>
-      <w:bookmarkStart w:id="13" w:name="_Toc84078551"/>
     </w:p>
     <w:p>
       <w:pPr>
@@ -5276,7 +5178,7 @@
               </wp:anchor>
             </w:drawing>
           </mc:Choice>
-          <mc:Fallback xmlns:w16sdtdh="http://schemas.microsoft.com/office/word/2020/wordml/sdtdatahash" xmlns:w16="http://schemas.microsoft.com/office/word/2018/wordml" xmlns:w16cex="http://schemas.microsoft.com/office/word/2018/wordml/cex">
+          <mc:Fallback xmlns:w16cex="http://schemas.microsoft.com/office/word/2018/wordml/cex" xmlns:w16="http://schemas.microsoft.com/office/word/2018/wordml" xmlns:w16sdtdh="http://schemas.microsoft.com/office/word/2020/wordml/sdtdatahash">
             <w:pict>
               <v:rect w14:anchorId="5D468123" id="Retângulo 9" o:spid="_x0000_s1026" style="position:absolute;margin-left:67.35pt;margin-top:2.5pt;width:56.25pt;height:69.75pt;z-index:251661312;visibility:visible;mso-wrap-style:square;mso-wrap-distance-left:9pt;mso-wrap-distance-top:0;mso-wrap-distance-right:9pt;mso-wrap-distance-bottom:0;mso-position-horizontal:absolute;mso-position-horizontal-relative:text;mso-position-vertical:absolute;mso-position-vertical-relative:text;v-text-anchor:middle" o:gfxdata="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" filled="f" strokecolor="#00b050" strokeweight="3pt"/>
             </w:pict>
@@ -5414,7 +5316,7 @@
               </wp:anchor>
             </w:drawing>
           </mc:Choice>
-          <mc:Fallback xmlns:w16sdtdh="http://schemas.microsoft.com/office/word/2020/wordml/sdtdatahash" xmlns:w16="http://schemas.microsoft.com/office/word/2018/wordml" xmlns:w16cex="http://schemas.microsoft.com/office/word/2018/wordml/cex">
+          <mc:Fallback xmlns:w16cex="http://schemas.microsoft.com/office/word/2018/wordml/cex" xmlns:w16="http://schemas.microsoft.com/office/word/2018/wordml" xmlns:w16sdtdh="http://schemas.microsoft.com/office/word/2020/wordml/sdtdatahash">
             <w:pict>
               <v:rect w14:anchorId="64EB904E" id="Retângulo 12" o:spid="_x0000_s1026" style="position:absolute;margin-left:104.1pt;margin-top:12.75pt;width:57.75pt;height:84pt;z-index:251663360;visibility:visible;mso-wrap-style:square;mso-width-percent:0;mso-height-percent:0;mso-wrap-distance-left:9pt;mso-wrap-distance-top:0;mso-wrap-distance-right:9pt;mso-wrap-distance-bottom:0;mso-position-horizontal:absolute;mso-position-horizontal-relative:text;mso-position-vertical:absolute;mso-position-vertical-relative:text;mso-width-percent:0;mso-height-percent:0;mso-width-relative:margin;mso-height-relative:margin;v-text-anchor:middle" o:gfxdata="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" filled="f" strokecolor="#00b050" strokeweight="3pt"/>
             </w:pict>
@@ -5551,7 +5453,7 @@
               </wp:anchor>
             </w:drawing>
           </mc:Choice>
-          <mc:Fallback xmlns:w16sdtdh="http://schemas.microsoft.com/office/word/2020/wordml/sdtdatahash" xmlns:w16="http://schemas.microsoft.com/office/word/2018/wordml" xmlns:w16cex="http://schemas.microsoft.com/office/word/2018/wordml/cex">
+          <mc:Fallback xmlns:w16cex="http://schemas.microsoft.com/office/word/2018/wordml/cex" xmlns:w16="http://schemas.microsoft.com/office/word/2018/wordml" xmlns:w16sdtdh="http://schemas.microsoft.com/office/word/2020/wordml/sdtdatahash">
             <w:pict>
               <v:rect w14:anchorId="78186CC1" id="Retângulo 14" o:spid="_x0000_s1026" style="position:absolute;margin-left:371.85pt;margin-top:48.45pt;width:423.05pt;height:18.75pt;z-index:251665408;visibility:visible;mso-wrap-style:square;mso-width-percent:0;mso-height-percent:0;mso-wrap-distance-left:9pt;mso-wrap-distance-top:0;mso-wrap-distance-right:9pt;mso-wrap-distance-bottom:0;mso-position-horizontal:right;mso-position-horizontal-relative:margin;mso-position-vertical:absolute;mso-position-vertical-relative:text;mso-width-percent:0;mso-height-percent:0;mso-width-relative:margin;mso-height-relative:margin;v-text-anchor:middle" o:gfxdata="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" filled="f" strokecolor="#00b050" strokeweight="3pt">
                 <w10:wrap anchorx="margin"/>
@@ -5727,7 +5629,7 @@
               </wp:anchor>
             </w:drawing>
           </mc:Choice>
-          <mc:Fallback xmlns:w16sdtdh="http://schemas.microsoft.com/office/word/2020/wordml/sdtdatahash" xmlns:w16="http://schemas.microsoft.com/office/word/2018/wordml" xmlns:w16cex="http://schemas.microsoft.com/office/word/2018/wordml/cex">
+          <mc:Fallback xmlns:w16cex="http://schemas.microsoft.com/office/word/2018/wordml/cex" xmlns:w16="http://schemas.microsoft.com/office/word/2018/wordml" xmlns:w16sdtdh="http://schemas.microsoft.com/office/word/2020/wordml/sdtdatahash">
             <w:pict>
               <v:rect w14:anchorId="4671310A" id="Retângulo 20" o:spid="_x0000_s1026" style="position:absolute;margin-left:215.1pt;margin-top:14.65pt;width:45pt;height:12.75pt;z-index:251667456;visibility:visible;mso-wrap-style:square;mso-width-percent:0;mso-height-percent:0;mso-wrap-distance-left:9pt;mso-wrap-distance-top:0;mso-wrap-distance-right:9pt;mso-wrap-distance-bottom:0;mso-position-horizontal:absolute;mso-position-horizontal-relative:margin;mso-position-vertical:absolute;mso-position-vertical-relative:text;mso-width-percent:0;mso-height-percent:0;mso-width-relative:margin;mso-height-relative:margin;v-text-anchor:middle" o:gfxdata="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" filled="f" strokecolor="#00b050" strokeweight="3pt">
                 <w10:wrap anchorx="margin"/>
@@ -5867,7 +5769,7 @@
               </wp:anchor>
             </w:drawing>
           </mc:Choice>
-          <mc:Fallback xmlns:w16sdtdh="http://schemas.microsoft.com/office/word/2020/wordml/sdtdatahash" xmlns:w16="http://schemas.microsoft.com/office/word/2018/wordml" xmlns:w16cex="http://schemas.microsoft.com/office/word/2018/wordml/cex">
+          <mc:Fallback xmlns:w16cex="http://schemas.microsoft.com/office/word/2018/wordml/cex" xmlns:w16="http://schemas.microsoft.com/office/word/2018/wordml" xmlns:w16sdtdh="http://schemas.microsoft.com/office/word/2020/wordml/sdtdatahash">
             <w:pict>
               <v:rect w14:anchorId="128A9CD1" id="Retângulo 23" o:spid="_x0000_s1026" style="position:absolute;margin-left:0;margin-top:54.85pt;width:150pt;height:15pt;z-index:251669504;visibility:visible;mso-wrap-style:square;mso-width-percent:0;mso-height-percent:0;mso-wrap-distance-left:9pt;mso-wrap-distance-top:0;mso-wrap-distance-right:9pt;mso-wrap-distance-bottom:0;mso-position-horizontal:left;mso-position-horizontal-relative:margin;mso-position-vertical:absolute;mso-position-vertical-relative:text;mso-width-percent:0;mso-height-percent:0;mso-width-relative:margin;mso-height-relative:margin;v-text-anchor:middle" o:gfxdata="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" filled="f" strokecolor="#00b050" strokeweight="3pt">
                 <w10:wrap anchorx="margin"/>
@@ -6006,7 +5908,7 @@
               </wp:anchor>
             </w:drawing>
           </mc:Choice>
-          <mc:Fallback xmlns:w16sdtdh="http://schemas.microsoft.com/office/word/2020/wordml/sdtdatahash" xmlns:w16="http://schemas.microsoft.com/office/word/2018/wordml" xmlns:w16cex="http://schemas.microsoft.com/office/word/2018/wordml/cex">
+          <mc:Fallback xmlns:w16cex="http://schemas.microsoft.com/office/word/2018/wordml/cex" xmlns:w16="http://schemas.microsoft.com/office/word/2018/wordml" xmlns:w16sdtdh="http://schemas.microsoft.com/office/word/2020/wordml/sdtdatahash">
             <w:pict>
               <v:rect w14:anchorId="07B3F84A" id="Retângulo 24" o:spid="_x0000_s1026" style="position:absolute;margin-left:198.6pt;margin-top:13.3pt;width:75pt;height:12.75pt;z-index:251671552;visibility:visible;mso-wrap-style:square;mso-width-percent:0;mso-height-percent:0;mso-wrap-distance-left:9pt;mso-wrap-distance-top:0;mso-wrap-distance-right:9pt;mso-wrap-distance-bottom:0;mso-position-horizontal:absolute;mso-position-horizontal-relative:margin;mso-position-vertical:absolute;mso-position-vertical-relative:text;mso-width-percent:0;mso-height-percent:0;mso-width-relative:margin;mso-height-relative:margin;v-text-anchor:middle" o:gfxdata="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" filled="f" strokecolor="#00b050" strokeweight="3pt">
                 <w10:wrap anchorx="margin"/>
@@ -6334,7 +6236,7 @@
               </wp:anchor>
             </w:drawing>
           </mc:Choice>
-          <mc:Fallback xmlns:w16sdtdh="http://schemas.microsoft.com/office/word/2020/wordml/sdtdatahash" xmlns:w16="http://schemas.microsoft.com/office/word/2018/wordml" xmlns:w16cex="http://schemas.microsoft.com/office/word/2018/wordml/cex">
+          <mc:Fallback xmlns:w16cex="http://schemas.microsoft.com/office/word/2018/wordml/cex" xmlns:w16="http://schemas.microsoft.com/office/word/2018/wordml" xmlns:w16sdtdh="http://schemas.microsoft.com/office/word/2020/wordml/sdtdatahash">
             <w:pict>
               <v:rect w14:anchorId="6685042F" id="Retângulo 28" o:spid="_x0000_s1026" style="position:absolute;margin-left:157.35pt;margin-top:2.15pt;width:27.75pt;height:17.25pt;z-index:251673600;visibility:visible;mso-wrap-style:square;mso-width-percent:0;mso-height-percent:0;mso-wrap-distance-left:9pt;mso-wrap-distance-top:0;mso-wrap-distance-right:9pt;mso-wrap-distance-bottom:0;mso-position-horizontal:absolute;mso-position-horizontal-relative:margin;mso-position-vertical:absolute;mso-position-vertical-relative:text;mso-width-percent:0;mso-height-percent:0;mso-width-relative:margin;mso-height-relative:margin;v-text-anchor:middle" o:gfxdata="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" filled="f" strokecolor="#00b050" strokeweight="1.5pt">
                 <w10:wrap anchorx="margin"/>
@@ -6958,6 +6860,7 @@
           <w:szCs w:val="28"/>
         </w:rPr>
       </w:pPr>
+      <w:bookmarkStart w:id="14" w:name="_Toc90360824"/>
       <w:r>
         <w:rPr>
           <w:rFonts w:ascii="Arial" w:hAnsi="Arial" w:cs="Arial"/>
@@ -6968,7 +6871,7 @@
         <w:lastRenderedPageBreak/>
         <w:t>Funcionalidades</w:t>
       </w:r>
-      <w:bookmarkEnd w:id="13"/>
+      <w:bookmarkEnd w:id="14"/>
     </w:p>
     <w:p>
       <w:pPr>
@@ -6998,42 +6901,32 @@
     </w:p>
     <w:p>
       <w:pPr>
-        <w:pStyle w:val="Ttulo2"/>
+        <w:pStyle w:val="Ttulo1"/>
+      </w:pPr>
+      <w:bookmarkStart w:id="15" w:name="_Toc90360825"/>
+      <w:r>
+        <w:t>Sistema Web</w:t>
+      </w:r>
+      <w:bookmarkEnd w:id="15"/>
+    </w:p>
+    <w:p>
+      <w:pPr>
+        <w:pStyle w:val="Ttulo3"/>
         <w:spacing w:line="360" w:lineRule="auto"/>
         <w:rPr>
           <w:rFonts w:ascii="Arial" w:hAnsi="Arial" w:cs="Arial"/>
         </w:rPr>
       </w:pPr>
-      <w:bookmarkStart w:id="14" w:name="_Toc84078552"/>
+      <w:bookmarkStart w:id="16" w:name="_Toc90360826"/>
       <w:r>
         <w:rPr>
           <w:rFonts w:ascii="Arial" w:hAnsi="Arial" w:cs="Arial"/>
           <w:b/>
           <w:bCs/>
-          <w:szCs w:val="28"/>
-        </w:rPr>
-        <w:t>Sistema Web</w:t>
-      </w:r>
-      <w:bookmarkEnd w:id="14"/>
-    </w:p>
-    <w:p>
-      <w:pPr>
-        <w:pStyle w:val="Ttulo3"/>
-        <w:spacing w:line="360" w:lineRule="auto"/>
-        <w:rPr>
-          <w:rFonts w:ascii="Arial" w:hAnsi="Arial" w:cs="Arial"/>
-        </w:rPr>
-      </w:pPr>
-      <w:bookmarkStart w:id="15" w:name="_Toc84078553"/>
-      <w:r>
-        <w:rPr>
-          <w:rFonts w:ascii="Arial" w:hAnsi="Arial" w:cs="Arial"/>
-          <w:b/>
-          <w:bCs/>
         </w:rPr>
         <w:t>Perfis de usuário:</w:t>
       </w:r>
-      <w:bookmarkEnd w:id="15"/>
+      <w:bookmarkEnd w:id="16"/>
     </w:p>
     <w:p>
       <w:pPr>
@@ -7192,7 +7085,7 @@
           <w:color w:val="auto"/>
         </w:rPr>
       </w:pPr>
-      <w:bookmarkStart w:id="16" w:name="_Toc84078554"/>
+      <w:bookmarkStart w:id="17" w:name="_Toc90360827"/>
       <w:r>
         <w:rPr>
           <w:rFonts w:ascii="Arial" w:hAnsi="Arial" w:cs="Arial"/>
@@ -7201,7 +7094,7 @@
         </w:rPr>
         <w:t>Funcionalidades:</w:t>
       </w:r>
-      <w:bookmarkEnd w:id="16"/>
+      <w:bookmarkEnd w:id="17"/>
     </w:p>
     <w:p>
       <w:pPr>
@@ -7673,44 +7566,36 @@
     </w:p>
     <w:p>
       <w:pPr>
-        <w:pStyle w:val="Ttulo2"/>
+        <w:pStyle w:val="Ttulo1"/>
+        <w:rPr>
+          <w:color w:val="auto"/>
+        </w:rPr>
+      </w:pPr>
+      <w:bookmarkStart w:id="18" w:name="_Toc90360828"/>
+      <w:r>
+        <w:lastRenderedPageBreak/>
+        <w:t>Sistema Mobile</w:t>
+      </w:r>
+      <w:bookmarkEnd w:id="18"/>
+    </w:p>
+    <w:p>
+      <w:pPr>
+        <w:pStyle w:val="Ttulo3"/>
         <w:spacing w:line="360" w:lineRule="auto"/>
         <w:rPr>
           <w:rFonts w:ascii="Arial" w:hAnsi="Arial" w:cs="Arial"/>
-          <w:color w:val="auto"/>
-        </w:rPr>
-      </w:pPr>
-      <w:bookmarkStart w:id="17" w:name="_Toc84078555"/>
+        </w:rPr>
+      </w:pPr>
+      <w:bookmarkStart w:id="19" w:name="_Toc90360829"/>
       <w:r>
         <w:rPr>
           <w:rFonts w:ascii="Arial" w:hAnsi="Arial" w:cs="Arial"/>
           <w:b/>
           <w:bCs/>
-          <w:szCs w:val="28"/>
-        </w:rPr>
-        <w:lastRenderedPageBreak/>
-        <w:t>Sistema Mobile</w:t>
-      </w:r>
-      <w:bookmarkEnd w:id="17"/>
-    </w:p>
-    <w:p>
-      <w:pPr>
-        <w:pStyle w:val="Ttulo3"/>
-        <w:spacing w:line="360" w:lineRule="auto"/>
-        <w:rPr>
-          <w:rFonts w:ascii="Arial" w:hAnsi="Arial" w:cs="Arial"/>
-        </w:rPr>
-      </w:pPr>
-      <w:bookmarkStart w:id="18" w:name="_Toc84078556"/>
-      <w:r>
-        <w:rPr>
-          <w:rFonts w:ascii="Arial" w:hAnsi="Arial" w:cs="Arial"/>
-          <w:b/>
-          <w:bCs/>
         </w:rPr>
         <w:t>Perfis de usuário:</w:t>
       </w:r>
-      <w:bookmarkEnd w:id="18"/>
+      <w:bookmarkEnd w:id="19"/>
     </w:p>
     <w:p>
       <w:pPr>
@@ -7821,7 +7706,7 @@
           <w:szCs w:val="27"/>
         </w:rPr>
       </w:pPr>
-      <w:bookmarkStart w:id="19" w:name="_Toc84078557"/>
+      <w:bookmarkStart w:id="20" w:name="_Toc90360830"/>
       <w:r>
         <w:rPr>
           <w:rFonts w:ascii="Arial" w:hAnsi="Arial" w:cs="Arial"/>
@@ -7830,7 +7715,7 @@
         </w:rPr>
         <w:t>Funcionalidades:</w:t>
       </w:r>
-      <w:bookmarkEnd w:id="19"/>
+      <w:bookmarkEnd w:id="20"/>
     </w:p>
     <w:p>
       <w:pPr>
@@ -7923,6 +7808,31 @@
         </w:rPr>
         <w:t xml:space="preserve"> poderá ver as consultas (os agendamentos) associados a ele;</w:t>
       </w:r>
+    </w:p>
+    <w:p>
+      <w:pPr>
+        <w:pStyle w:val="NormalWeb"/>
+        <w:spacing w:before="0" w:beforeAutospacing="0" w:after="0" w:afterAutospacing="0" w:line="360" w:lineRule="auto"/>
+        <w:textAlignment w:val="baseline"/>
+        <w:rPr>
+          <w:rFonts w:ascii="Arial" w:hAnsi="Arial" w:cs="Arial"/>
+          <w:color w:val="000000"/>
+          <w:sz w:val="22"/>
+          <w:szCs w:val="22"/>
+        </w:rPr>
+      </w:pPr>
+    </w:p>
+    <w:p>
+      <w:pPr>
+        <w:pStyle w:val="Ttulo1"/>
+      </w:pPr>
+      <w:bookmarkStart w:id="21" w:name="_Toc90360831"/>
+      <w:proofErr w:type="spellStart"/>
+      <w:r>
+        <w:t>NoSQL</w:t>
+      </w:r>
+      <w:bookmarkEnd w:id="21"/>
+      <w:proofErr w:type="spellEnd"/>
     </w:p>
     <w:sectPr>
       <w:headerReference w:type="even" r:id="rId29"/>
@@ -8391,7 +8301,7 @@
             </wp:anchor>
           </w:drawing>
         </mc:Choice>
-        <mc:Fallback xmlns:a="http://schemas.openxmlformats.org/drawingml/2006/main" xmlns:w16sdtdh="http://schemas.microsoft.com/office/word/2020/wordml/sdtdatahash" xmlns:w16="http://schemas.microsoft.com/office/word/2018/wordml" xmlns:w16cex="http://schemas.microsoft.com/office/word/2018/wordml/cex">
+        <mc:Fallback xmlns:w16cex="http://schemas.microsoft.com/office/word/2018/wordml/cex" xmlns:w16="http://schemas.microsoft.com/office/word/2018/wordml" xmlns:w16sdtdh="http://schemas.microsoft.com/office/word/2020/wordml/sdtdatahash" xmlns:a="http://schemas.openxmlformats.org/drawingml/2006/main">
           <w:pict>
             <v:group id="Group 26117" style="width:73.2pt;height:430pt;position:absolute;z-index:-2147483648;mso-position-horizontal-relative:page;mso-position-horizontal:absolute;margin-left:0pt;mso-position-vertical-relative:page;margin-top:208.18pt;" coordsize="9296,54610">
               <v:shape id="Shape 26914" style="position:absolute;width:4191;height:54610;left:0;top:0;" coordsize="419100,5461000" path="m0,0l419100,0l419100,5461000l0,5461000l0,0">
@@ -8828,7 +8738,7 @@
             </wp:anchor>
           </w:drawing>
         </mc:Choice>
-        <mc:Fallback xmlns:w16sdtdh="http://schemas.microsoft.com/office/word/2020/wordml/sdtdatahash" xmlns:w16="http://schemas.microsoft.com/office/word/2018/wordml" xmlns:w16cex="http://schemas.microsoft.com/office/word/2018/wordml/cex">
+        <mc:Fallback xmlns:w16cex="http://schemas.microsoft.com/office/word/2018/wordml/cex" xmlns:w16="http://schemas.microsoft.com/office/word/2018/wordml" xmlns:w16sdtdh="http://schemas.microsoft.com/office/word/2020/wordml/sdtdatahash">
           <w:pict>
             <v:group w14:anchorId="3BC7EDA3" id="Group 26102" o:spid="_x0000_s1026" style="position:absolute;margin-left:0;margin-top:207.95pt;width:51pt;height:430pt;z-index:-251657216;mso-position-horizontal-relative:page;mso-position-vertical-relative:page;mso-width-relative:margin;mso-height-relative:margin" coordsize="6477,54610" o:gfxdata="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">
               <v:shape id="Shape 26911" o:spid="_x0000_s1027" style="position:absolute;width:4191;height:54610;visibility:visible;mso-wrap-style:square;v-text-anchor:top" coordsize="419100,5461000" o:gfxdata="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" path="m,l419100,r,5461000l,5461000,,e" fillcolor="red" stroked="f" strokeweight="0">
@@ -9066,7 +8976,7 @@
             </wp:anchor>
           </w:drawing>
         </mc:Choice>
-        <mc:Fallback xmlns:a="http://schemas.openxmlformats.org/drawingml/2006/main" xmlns:w16sdtdh="http://schemas.microsoft.com/office/word/2020/wordml/sdtdatahash" xmlns:w16="http://schemas.microsoft.com/office/word/2018/wordml" xmlns:w16cex="http://schemas.microsoft.com/office/word/2018/wordml/cex">
+        <mc:Fallback xmlns:w16cex="http://schemas.microsoft.com/office/word/2018/wordml/cex" xmlns:w16="http://schemas.microsoft.com/office/word/2018/wordml" xmlns:w16sdtdh="http://schemas.microsoft.com/office/word/2020/wordml/sdtdatahash" xmlns:a="http://schemas.openxmlformats.org/drawingml/2006/main">
           <w:pict>
             <v:group id="Group 26087" style="width:73.2pt;height:430pt;position:absolute;z-index:-2147483648;mso-position-horizontal-relative:page;mso-position-horizontal:absolute;margin-left:0pt;mso-position-vertical-relative:page;margin-top:208.18pt;" coordsize="9296,54610">
               <v:shape id="Shape 26910" style="position:absolute;width:4191;height:54610;left:0;top:0;" coordsize="419100,5461000" path="m0,0l419100,0l419100,5461000l0,5461000l0,0">
@@ -12216,7 +12126,7 @@
 </file>
 
 <file path=customXml/itemProps1.xml><?xml version="1.0" encoding="utf-8"?>
-<ds:datastoreItem xmlns:ds="http://schemas.openxmlformats.org/officeDocument/2006/customXml" ds:itemID="{40A4E5D6-9D6F-4BDC-9F7A-3A2B2ED29ADF}">
+<ds:datastoreItem xmlns:ds="http://schemas.openxmlformats.org/officeDocument/2006/customXml" ds:itemID="{0F3C4C06-257E-41A4-89C7-DF9B94F9DD99}">
   <ds:schemaRefs>
     <ds:schemaRef ds:uri="http://schemas.openxmlformats.org/officeDocument/2006/bibliography"/>
   </ds:schemaRefs>

</xml_diff>